<commit_message>
add intro and related work in dock
</commit_message>
<xml_diff>
--- a/Thesis_and_References/MTtemplate (1).docx
+++ b/Thesis_and_References/MTtemplate (1).docx
@@ -1,6 +1,6 @@
 
 <file path=word/document.xml><?xml version="1.0" encoding="utf-8"?>
-<w:document xmlns:wpc="http://schemas.microsoft.com/office/word/2010/wordprocessingCanvas" xmlns:cx="http://schemas.microsoft.com/office/drawing/2014/chartex" xmlns:cx1="http://schemas.microsoft.com/office/drawing/2015/9/8/chartex" xmlns:cx2="http://schemas.microsoft.com/office/drawing/2015/10/21/chartex" xmlns:cx3="http://schemas.microsoft.com/office/drawing/2016/5/9/chartex" xmlns:cx4="http://schemas.microsoft.com/office/drawing/2016/5/10/chartex" xmlns:cx5="http://schemas.microsoft.com/office/drawing/2016/5/11/chartex" xmlns:cx6="http://schemas.microsoft.com/office/drawing/2016/5/12/chartex" xmlns:cx7="http://schemas.microsoft.com/office/drawing/2016/5/13/chartex" xmlns:cx8="http://schemas.microsoft.com/office/drawing/2016/5/14/chartex" xmlns:mc="http://schemas.openxmlformats.org/markup-compatibility/2006" xmlns:aink="http://schemas.microsoft.com/office/drawing/2016/ink" xmlns:am3d="http://schemas.microsoft.com/office/drawing/2017/model3d" xmlns:o="urn:schemas-microsoft-com:office:office" xmlns:r="http://schemas.openxmlformats.org/officeDocument/2006/relationships" xmlns:m="http://schemas.openxmlformats.org/officeDocument/2006/math" xmlns:v="urn:schemas-microsoft-com:vml" xmlns:wp14="http://schemas.microsoft.com/office/word/2010/wordprocessingDrawing" xmlns:wp="http://schemas.openxmlformats.org/drawingml/2006/wordprocessingDrawing" xmlns:w10="urn:schemas-microsoft-com:office:word" xmlns:w="http://schemas.openxmlformats.org/wordprocessingml/2006/main" xmlns:w14="http://schemas.microsoft.com/office/word/2010/wordml" xmlns:w15="http://schemas.microsoft.com/office/word/2012/wordml" xmlns:w16cid="http://schemas.microsoft.com/office/word/2016/wordml/cid" xmlns:w16se="http://schemas.microsoft.com/office/word/2015/wordml/symex" xmlns:wpg="http://schemas.microsoft.com/office/word/2010/wordprocessingGroup" xmlns:wpi="http://schemas.microsoft.com/office/word/2010/wordprocessingInk" xmlns:wne="http://schemas.microsoft.com/office/word/2006/wordml" xmlns:wps="http://schemas.microsoft.com/office/word/2010/wordprocessingShape" mc:Ignorable="w14 w15 w16se w16cid wp14">
+<w:document xmlns:wpc="http://schemas.microsoft.com/office/word/2010/wordprocessingCanvas" xmlns:cx="http://schemas.microsoft.com/office/drawing/2014/chartex" xmlns:cx1="http://schemas.microsoft.com/office/drawing/2015/9/8/chartex" xmlns:cx2="http://schemas.microsoft.com/office/drawing/2015/10/21/chartex" xmlns:cx3="http://schemas.microsoft.com/office/drawing/2016/5/9/chartex" xmlns:cx4="http://schemas.microsoft.com/office/drawing/2016/5/10/chartex" xmlns:cx5="http://schemas.microsoft.com/office/drawing/2016/5/11/chartex" xmlns:cx6="http://schemas.microsoft.com/office/drawing/2016/5/12/chartex" xmlns:cx7="http://schemas.microsoft.com/office/drawing/2016/5/13/chartex" xmlns:cx8="http://schemas.microsoft.com/office/drawing/2016/5/14/chartex" xmlns:mc="http://schemas.openxmlformats.org/markup-compatibility/2006" xmlns:aink="http://schemas.microsoft.com/office/drawing/2016/ink" xmlns:am3d="http://schemas.microsoft.com/office/drawing/2017/model3d" xmlns:o="urn:schemas-microsoft-com:office:office" xmlns:oel="http://schemas.microsoft.com/office/2019/extlst" xmlns:r="http://schemas.openxmlformats.org/officeDocument/2006/relationships" xmlns:m="http://schemas.openxmlformats.org/officeDocument/2006/math" xmlns:v="urn:schemas-microsoft-com:vml" xmlns:wp14="http://schemas.microsoft.com/office/word/2010/wordprocessingDrawing" xmlns:wp="http://schemas.openxmlformats.org/drawingml/2006/wordprocessingDrawing" xmlns:w10="urn:schemas-microsoft-com:office:word" xmlns:w="http://schemas.openxmlformats.org/wordprocessingml/2006/main" xmlns:w14="http://schemas.microsoft.com/office/word/2010/wordml" xmlns:w15="http://schemas.microsoft.com/office/word/2012/wordml" xmlns:w16cex="http://schemas.microsoft.com/office/word/2018/wordml/cex" xmlns:w16cid="http://schemas.microsoft.com/office/word/2016/wordml/cid" xmlns:w16="http://schemas.microsoft.com/office/word/2018/wordml" xmlns:w16sdtdh="http://schemas.microsoft.com/office/word/2020/wordml/sdtdatahash" xmlns:w16se="http://schemas.microsoft.com/office/word/2015/wordml/symex" xmlns:wpg="http://schemas.microsoft.com/office/word/2010/wordprocessingGroup" xmlns:wpi="http://schemas.microsoft.com/office/word/2010/wordprocessingInk" xmlns:wne="http://schemas.microsoft.com/office/word/2006/wordml" xmlns:wps="http://schemas.microsoft.com/office/word/2010/wordprocessingShape" mc:Ignorable="w14 w15 w16se w16cid w16 w16cex w16sdtdh wp14">
   <w:body>
     <w:p>
       <w:pPr>
@@ -91,30 +91,6 @@
       <w:pPr>
         <w:pStyle w:val="a3"/>
         <w:rPr>
-          <w:sz w:val="34"/>
-        </w:rPr>
-      </w:pPr>
-    </w:p>
-    <w:p>
-      <w:pPr>
-        <w:pStyle w:val="a3"/>
-        <w:rPr>
-          <w:sz w:val="34"/>
-        </w:rPr>
-      </w:pPr>
-    </w:p>
-    <w:p>
-      <w:pPr>
-        <w:pStyle w:val="a3"/>
-        <w:rPr>
-          <w:sz w:val="34"/>
-        </w:rPr>
-      </w:pPr>
-    </w:p>
-    <w:p>
-      <w:pPr>
-        <w:pStyle w:val="a3"/>
-        <w:rPr>
           <w:sz w:val="35"/>
         </w:rPr>
       </w:pPr>
@@ -133,7 +109,24 @@
           <w:b/>
           <w:sz w:val="34"/>
         </w:rPr>
-        <w:t>Thesis Title</w:t>
+        <w:t xml:space="preserve">Utilizing Unreal Engine 5 and Neural Radiance Fields for the Development of a High-Fidelity Robot Navigation Simulator: </w:t>
+      </w:r>
+    </w:p>
+    <w:p>
+      <w:pPr>
+        <w:ind w:left="1846" w:right="1846"/>
+        <w:jc w:val="center"/>
+        <w:rPr>
+          <w:b/>
+          <w:sz w:val="34"/>
+        </w:rPr>
+      </w:pPr>
+      <w:r>
+        <w:rPr>
+          <w:b/>
+          <w:sz w:val="34"/>
+        </w:rPr>
+        <w:t>An Approach for Accurate Environmental Replication and Enhanced Navigation Training</w:t>
       </w:r>
     </w:p>
     <w:p>
@@ -245,11 +238,19 @@
           <w:sz w:val="24"/>
         </w:rPr>
       </w:pPr>
+      <w:proofErr w:type="spellStart"/>
       <w:r>
         <w:rPr>
           <w:sz w:val="24"/>
         </w:rPr>
-        <w:t>Taro Aizu</w:t>
+        <w:t>Yuminosuke</w:t>
+      </w:r>
+      <w:proofErr w:type="spellEnd"/>
+      <w:r>
+        <w:rPr>
+          <w:sz w:val="24"/>
+        </w:rPr>
+        <w:t xml:space="preserve"> Sato</w:t>
       </w:r>
     </w:p>
     <w:p>
@@ -291,7 +292,10 @@
         <w:ind w:right="1870"/>
       </w:pPr>
       <w:r>
-        <w:t>March 20XX</w:t>
+        <w:t>March 20</w:t>
+      </w:r>
+      <w:r>
+        <w:t>24</w:t>
       </w:r>
     </w:p>
     <w:p>
@@ -624,7 +628,13 @@
         <w:rPr>
           <w:w w:val="99"/>
         </w:rPr>
-        <w:t>20XX</w:t>
+        <w:t>20</w:t>
+      </w:r>
+      <w:r>
+        <w:rPr>
+          <w:w w:val="99"/>
+        </w:rPr>
+        <w:t>24</w:t>
       </w:r>
     </w:p>
     <w:p>
@@ -714,7 +724,15 @@
         <w:pStyle w:val="4"/>
       </w:pPr>
       <w:r>
-        <w:t>Thesis Title</w:t>
+        <w:t xml:space="preserve">Utilizing Unreal Engine 5 and Neural Radiance Fields for the Development of a High-Fidelity Robot Navigation Simulator: </w:t>
+      </w:r>
+    </w:p>
+    <w:p>
+      <w:pPr>
+        <w:pStyle w:val="4"/>
+      </w:pPr>
+      <w:r>
+        <w:t>An Approach for Accurate Environmental Replication and Enhanced Navigation Training</w:t>
       </w:r>
     </w:p>
     <w:p>
@@ -762,8 +780,13 @@
         <w:pStyle w:val="3"/>
         <w:ind w:right="1127"/>
       </w:pPr>
-      <w:r>
-        <w:t>Taro Aizu</w:t>
+      <w:proofErr w:type="spellStart"/>
+      <w:r>
+        <w:t>Yuminosuke</w:t>
+      </w:r>
+      <w:proofErr w:type="spellEnd"/>
+      <w:r>
+        <w:t xml:space="preserve"> Sato</w:t>
       </w:r>
     </w:p>
     <w:p>
@@ -799,8 +822,8 @@
             <v:stroke joinstyle="miter"/>
             <v:path gradientshapeok="t" o:connecttype="rect"/>
           </v:shapetype>
-          <v:shape id="_x0000_s1039" type="#_x0000_t202" style="position:absolute;margin-left:45.2pt;margin-top:197.4pt;width:87.5pt;height:40.55pt;z-index:-251631616" filled="f" stroked="f">
-            <v:textbox style="mso-next-textbox:#_x0000_s1039" inset="0,0,0,0">
+          <v:shape id="_x0000_s2063" type="#_x0000_t202" style="position:absolute;margin-left:45.2pt;margin-top:197.4pt;width:87.5pt;height:40.55pt;z-index:-251631616" filled="f" stroked="f">
+            <v:textbox style="mso-next-textbox:#_x0000_s2063" inset="0,0,0,0">
               <w:txbxContent>
                 <w:p>
                   <w:pPr>
@@ -874,8 +897,8 @@
           <w:noProof/>
         </w:rPr>
         <w:pict w14:anchorId="7CE447A6">
-          <v:shape id="_x0000_s1043" type="#_x0000_t202" style="position:absolute;margin-left:45.2pt;margin-top:88.2pt;width:118.7pt;height:40.55pt;z-index:-251635712" filled="f" stroked="f">
-            <v:textbox style="mso-next-textbox:#_x0000_s1043" inset="0,0,0,0">
+          <v:shape id="_x0000_s2067" type="#_x0000_t202" style="position:absolute;margin-left:45.2pt;margin-top:88.2pt;width:118.7pt;height:40.55pt;z-index:-251635712" filled="f" stroked="f">
+            <v:textbox style="mso-next-textbox:#_x0000_s2067" inset="0,0,0,0">
               <w:txbxContent>
                 <w:p>
                   <w:pPr>
@@ -936,7 +959,7 @@
           <w:noProof/>
         </w:rPr>
         <w:pict w14:anchorId="199BE4AC">
-          <v:line id="_x0000_s1044" style="position:absolute;z-index:-251636736" from="44.2pt,270.45pt" to="443.05pt,270.45pt" strokeweight=".14042mm"/>
+          <v:line id="_x0000_s2068" style="position:absolute;z-index:-251636736" from="44.2pt,270.45pt" to="443.05pt,270.45pt" strokeweight=".14042mm"/>
         </w:pict>
       </w:r>
       <w:r>
@@ -944,7 +967,7 @@
           <w:noProof/>
         </w:rPr>
         <w:pict w14:anchorId="700D00FC">
-          <v:line id="_x0000_s1045" style="position:absolute;z-index:-251637760" from="44.2pt,215.85pt" to="443.05pt,215.85pt" strokeweight=".14042mm"/>
+          <v:line id="_x0000_s2069" style="position:absolute;z-index:-251637760" from="44.2pt,215.85pt" to="443.05pt,215.85pt" strokeweight=".14042mm"/>
         </w:pict>
       </w:r>
       <w:r>
@@ -952,12 +975,12 @@
           <w:noProof/>
         </w:rPr>
         <w:pict w14:anchorId="47804365">
-          <v:line id="_x0000_s1046" style="position:absolute;z-index:-251638784" from="44.2pt,161.25pt" to="443.05pt,161.25pt" strokeweight=".14042mm"/>
+          <v:line id="_x0000_s2070" style="position:absolute;z-index:-251638784" from="44.2pt,161.25pt" to="443.05pt,161.25pt" strokeweight=".14042mm"/>
         </w:pict>
       </w:r>
       <w:r>
         <w:pict w14:anchorId="4228BAF3">
-          <v:shape id="_x0000_s1035" style="position:absolute;margin-left:246.25pt;margin-top:297.35pt;width:138.75pt;height:8.55pt;z-index:-251649024;mso-wrap-distance-left:0;mso-wrap-distance-right:0;mso-position-horizontal-relative:page" coordorigin="4925,5947" coordsize="2775,171" o:spt="100" adj="0,,0" path="m7282,5947r-20,l7214,6113r13,l7244,6056r69,l7309,6042r-60,l7267,5981r25,l7282,5947xm7313,6056r-24,l7306,6113r24,l7313,6056xm7292,5981r-25,l7285,6042r24,l7292,5981xm5326,5947r-88,l5238,6113r88,l5326,6099r-63,l5263,6037r63,l5326,6022r-63,l5263,5961r63,l5326,5947xm6108,5947r-86,l6022,6113r87,l6109,6100r-62,l6047,6036r62,l6109,6022r-62,l6047,5959r61,l6108,5947xm7128,5947r-86,l7042,6113r25,l7067,6036r61,l7128,6022r-61,l7067,5959r61,l7128,5947xm5100,5947r-26,l5074,6113r26,l5100,6037r77,l5177,6023r-77,l5100,5947xm5177,6037r-15,l5162,6113r15,l5177,6037xm5177,5947r-15,l5162,6023r15,l5177,5947xm5816,5947r-25,l5791,6113r25,l5816,5947xm6492,5947r-25,l6467,6113r25,l6492,5947xm7402,5947r-25,l7377,6113r25,l7402,5947xm5648,5947r-24,l5624,6113r14,l5638,5981r27,l5648,5947xm5665,5981r-27,l5706,6113r24,l5730,6079r-16,l5665,5981xm5730,5947r-14,l5716,6078r-1,l5715,6079r15,l5730,5947xm6954,5947r-52,l6896,5950r-12,10l6874,5974r-2,2l6872,5978r-4,8l6866,5995r-3,9l6863,6008r-1,7l6862,6022r,9l6865,6062r12,28l6897,6109r31,8l6960,6109r6,-5l6929,6104r-12,-2l6907,6096r-8,-8l6893,6077r-2,-5l6889,6066r-1,-6l6886,6046r-1,-18l6886,6014r2,-15l6893,5982r6,-10l6907,5963r9,-6l6928,5955r39,l6963,5951r-9,-4xm6967,5955r-39,l6950,5963r14,19l6970,6006r2,22l6972,6035r-1,5l6971,6046r-3,18l6960,6083r-12,15l6929,6104r37,l6981,6089r11,-28l6995,6031r,-9l6994,6008r-2,-10l6990,5988r-2,-6l6986,5980r-10,-17l6967,5955xm6234,5947r-75,l6159,6112r24,l6183,5959r67,l6242,5950r-8,-3xm6250,5959r-50,l6211,5959r11,3l6232,5967r6,8l6240,5980r1,3l6241,5988r-2,14l6233,6012r-10,7l6210,6025r-1,1l6209,6027r36,85l6272,6112r-32,-78l6240,6032r1,-1l6245,6029r1,-2l6250,6024r10,-9l6264,6001r,-16l6263,5981r-1,-3l6259,5969r-3,-5l6250,5959xm6324,6077r-18,10l6306,6090r2,1l6308,6092r6,8l6321,6107r10,4l6340,6114r8,2l6350,6116r7,1l6362,6117r15,-2l6391,6110r10,-7l6348,6103r-11,-7l6329,6083r-5,-6xm6387,5947r-47,l6328,5954r-10,13l6314,5985r2,12l6321,6008r8,10l6338,6025r10,5l6358,6035r10,5l6378,6045r9,7l6392,6056r5,7l6397,6080r-4,10l6385,6097r-7,4l6370,6103r31,l6403,6101r9,-12l6415,6082r1,-5l6416,6060r,-7l6412,6046r-4,-6l6403,6035r-6,-5l6393,6028r-5,-4l6383,6021r-5,-2l6350,6004r-9,-5l6331,5990r,-26l6346,5955r53,l6396,5952r-9,-5xm6399,5955r-31,l6374,5958r6,4l6382,5963r11,11l6407,5962r-8,-7xm4993,5960r-25,l4968,6113r25,l4993,5960xm5036,5947r-111,l4925,5960r111,l5036,5947xm6598,5959r-25,l6573,6113r25,l6598,5959xm6641,5947r-112,l6529,5959r112,l6641,5947xm5477,5947r-25,l5452,6063r1,3l5459,6086r11,17l5486,6113r22,4l5518,6117r9,-2l5537,6111r3,-2l5543,6107r2,-2l5548,6103r-34,l5498,6100r-11,-9l5480,6078r-3,-15l5477,5947xm5564,5947r-14,l5550,6058r-2,13l5544,6084r-7,10l5527,6100r-13,3l5548,6103r3,-3l5557,6094r2,-8l5563,6071r1,-13l5564,5947xm7613,5947r-25,l7588,6046r,11l7589,6068r4,15l7600,6096r11,11l7625,6114r4,2l7632,6117r4,l7646,6117r20,-2l7681,6106r2,-2l7649,6104r-22,-7l7617,6080r-4,-21l7613,6046r,-99xm7700,5947r-14,l7686,6066r-2,11l7679,6087r-6,10l7662,6104r21,l7692,6092r6,-19l7700,6059r,-112xm5887,5947r-23,l5912,6112r19,l5940,6080r-12,l5887,5947xm5979,5947r-13,l5928,6080r12,l5979,5947xm6689,5947r-25,l6665,5948r45,101l6710,6113r24,l6734,6048r8,-18l6727,6030r-38,-83xm6779,5947r-15,l6727,6030r15,l6779,5947xm7546,5947r-96,l7450,5960r65,l7445,6113r108,l7553,6099r-73,l7546,5947xe" fillcolor="#009290" stroked="f">
+          <v:shape id="_x0000_s2059" style="position:absolute;margin-left:246.25pt;margin-top:297.35pt;width:138.75pt;height:8.55pt;z-index:-251649024;mso-wrap-distance-left:0;mso-wrap-distance-right:0;mso-position-horizontal-relative:page" coordorigin="4925,5947" coordsize="2775,171" o:spt="100" adj="0,,0" path="m7282,5947r-20,l7214,6113r13,l7244,6056r69,l7309,6042r-60,l7267,5981r25,l7282,5947xm7313,6056r-24,l7306,6113r24,l7313,6056xm7292,5981r-25,l7285,6042r24,l7292,5981xm5326,5947r-88,l5238,6113r88,l5326,6099r-63,l5263,6037r63,l5326,6022r-63,l5263,5961r63,l5326,5947xm6108,5947r-86,l6022,6113r87,l6109,6100r-62,l6047,6036r62,l6109,6022r-62,l6047,5959r61,l6108,5947xm7128,5947r-86,l7042,6113r25,l7067,6036r61,l7128,6022r-61,l7067,5959r61,l7128,5947xm5100,5947r-26,l5074,6113r26,l5100,6037r77,l5177,6023r-77,l5100,5947xm5177,6037r-15,l5162,6113r15,l5177,6037xm5177,5947r-15,l5162,6023r15,l5177,5947xm5816,5947r-25,l5791,6113r25,l5816,5947xm6492,5947r-25,l6467,6113r25,l6492,5947xm7402,5947r-25,l7377,6113r25,l7402,5947xm5648,5947r-24,l5624,6113r14,l5638,5981r27,l5648,5947xm5665,5981r-27,l5706,6113r24,l5730,6079r-16,l5665,5981xm5730,5947r-14,l5716,6078r-1,l5715,6079r15,l5730,5947xm6954,5947r-52,l6896,5950r-12,10l6874,5974r-2,2l6872,5978r-4,8l6866,5995r-3,9l6863,6008r-1,7l6862,6022r,9l6865,6062r12,28l6897,6109r31,8l6960,6109r6,-5l6929,6104r-12,-2l6907,6096r-8,-8l6893,6077r-2,-5l6889,6066r-1,-6l6886,6046r-1,-18l6886,6014r2,-15l6893,5982r6,-10l6907,5963r9,-6l6928,5955r39,l6963,5951r-9,-4xm6967,5955r-39,l6950,5963r14,19l6970,6006r2,22l6972,6035r-1,5l6971,6046r-3,18l6960,6083r-12,15l6929,6104r37,l6981,6089r11,-28l6995,6031r,-9l6994,6008r-2,-10l6990,5988r-2,-6l6986,5980r-10,-17l6967,5955xm6234,5947r-75,l6159,6112r24,l6183,5959r67,l6242,5950r-8,-3xm6250,5959r-50,l6211,5959r11,3l6232,5967r6,8l6240,5980r1,3l6241,5988r-2,14l6233,6012r-10,7l6210,6025r-1,1l6209,6027r36,85l6272,6112r-32,-78l6240,6032r1,-1l6245,6029r1,-2l6250,6024r10,-9l6264,6001r,-16l6263,5981r-1,-3l6259,5969r-3,-5l6250,5959xm6324,6077r-18,10l6306,6090r2,1l6308,6092r6,8l6321,6107r10,4l6340,6114r8,2l6350,6116r7,1l6362,6117r15,-2l6391,6110r10,-7l6348,6103r-11,-7l6329,6083r-5,-6xm6387,5947r-47,l6328,5954r-10,13l6314,5985r2,12l6321,6008r8,10l6338,6025r10,5l6358,6035r10,5l6378,6045r9,7l6392,6056r5,7l6397,6080r-4,10l6385,6097r-7,4l6370,6103r31,l6403,6101r9,-12l6415,6082r1,-5l6416,6060r,-7l6412,6046r-4,-6l6403,6035r-6,-5l6393,6028r-5,-4l6383,6021r-5,-2l6350,6004r-9,-5l6331,5990r,-26l6346,5955r53,l6396,5952r-9,-5xm6399,5955r-31,l6374,5958r6,4l6382,5963r11,11l6407,5962r-8,-7xm4993,5960r-25,l4968,6113r25,l4993,5960xm5036,5947r-111,l4925,5960r111,l5036,5947xm6598,5959r-25,l6573,6113r25,l6598,5959xm6641,5947r-112,l6529,5959r112,l6641,5947xm5477,5947r-25,l5452,6063r1,3l5459,6086r11,17l5486,6113r22,4l5518,6117r9,-2l5537,6111r3,-2l5543,6107r2,-2l5548,6103r-34,l5498,6100r-11,-9l5480,6078r-3,-15l5477,5947xm5564,5947r-14,l5550,6058r-2,13l5544,6084r-7,10l5527,6100r-13,3l5548,6103r3,-3l5557,6094r2,-8l5563,6071r1,-13l5564,5947xm7613,5947r-25,l7588,6046r,11l7589,6068r4,15l7600,6096r11,11l7625,6114r4,2l7632,6117r4,l7646,6117r20,-2l7681,6106r2,-2l7649,6104r-22,-7l7617,6080r-4,-21l7613,6046r,-99xm7700,5947r-14,l7686,6066r-2,11l7679,6087r-6,10l7662,6104r21,l7692,6092r6,-19l7700,6059r,-112xm5887,5947r-23,l5912,6112r19,l5940,6080r-12,l5887,5947xm5979,5947r-13,l5928,6080r12,l5979,5947xm6689,5947r-25,l6665,5948r45,101l6710,6113r24,l6734,6048r8,-18l6727,6030r-38,-83xm6779,5947r-15,l6727,6030r15,l6779,5947xm7546,5947r-96,l7450,5960r65,l7445,6113r108,l7553,6099r-73,l7546,5947xe" fillcolor="#009290" stroked="f">
             <v:stroke joinstyle="round"/>
             <v:formulas/>
             <v:path arrowok="t" o:connecttype="segments"/>
@@ -998,7 +1021,7 @@
             <v:path o:extrusionok="f" gradientshapeok="t" o:connecttype="rect"/>
             <o:lock v:ext="edit" aspectratio="t"/>
           </v:shapetype>
-          <v:shape id="_x0000_s1048" type="#_x0000_t75" style="position:absolute;margin-left:115.05pt;margin-top:4.2pt;width:267.35pt;height:267.35pt;z-index:-251640832">
+          <v:shape id="_x0000_s2072" type="#_x0000_t75" style="position:absolute;margin-left:115.05pt;margin-top:4.2pt;width:267.35pt;height:267.35pt;z-index:-251640832">
             <v:imagedata r:id="rId8" o:title=""/>
           </v:shape>
         </w:pict>
@@ -1026,20 +1049,14 @@
         <w:spacing w:before="98"/>
         <w:ind w:left="1846" w:right="1151"/>
         <w:jc w:val="center"/>
-        <w:rPr>
-          <w:rFonts w:ascii="Book Antiqua"/>
-          <w:i/>
-        </w:rPr>
-      </w:pPr>
-      <w:bookmarkStart w:id="0" w:name="_GoBack"/>
-      <w:bookmarkEnd w:id="0"/>
+      </w:pPr>
       <w:r>
         <w:rPr>
           <w:noProof/>
         </w:rPr>
         <w:pict w14:anchorId="136B9278">
-          <v:shape id="_x0000_s1041" type="#_x0000_t202" style="position:absolute;left:0;text-align:left;margin-left:45.2pt;margin-top:96.45pt;width:181.15pt;height:40.55pt;z-index:-251633664" filled="f" stroked="f">
-            <v:textbox style="mso-next-textbox:#_x0000_s1041" inset="0,0,0,0">
+          <v:shape id="_x0000_s2065" type="#_x0000_t202" style="position:absolute;left:0;text-align:left;margin-left:45.2pt;margin-top:96.45pt;width:181.15pt;height:40.55pt;z-index:-251633664" filled="f" stroked="f">
+            <v:textbox style="mso-next-textbox:#_x0000_s2065" inset="0,0,0,0">
               <w:txbxContent>
                 <w:p>
                   <w:pPr>
@@ -1075,13 +1092,7 @@
                     <w:rPr>
                       <w:i/>
                     </w:rPr>
-                    <w:t xml:space="preserve">Senior </w:t>
-                  </w:r>
-                  <w:r>
-                    <w:rPr>
-                      <w:i/>
-                    </w:rPr>
-                    <w:t>Associate</w:t>
+                    <w:t>Senior Associate</w:t>
                   </w:r>
                   <w:r>
                     <w:rPr>
@@ -1114,8 +1125,8 @@
           <w:noProof/>
         </w:rPr>
         <w:pict w14:anchorId="3FAB11E4">
-          <v:shape id="_x0000_s1037" type="#_x0000_t202" style="position:absolute;left:0;text-align:left;margin-left:56.1pt;margin-top:205.65pt;width:69.15pt;height:18.45pt;z-index:-251629568" filled="f" stroked="f">
-            <v:textbox style="mso-next-textbox:#_x0000_s1037" inset="0,0,0,0">
+          <v:shape id="_x0000_s2061" type="#_x0000_t202" style="position:absolute;left:0;text-align:left;margin-left:56.1pt;margin-top:205.65pt;width:69.15pt;height:18.45pt;z-index:-251629568" filled="f" stroked="f">
+            <v:textbox style="mso-next-textbox:#_x0000_s2061" inset="0,0,0,0">
               <w:txbxContent>
                 <w:p>
                   <w:pPr>
@@ -1152,8 +1163,8 @@
           <w:noProof/>
         </w:rPr>
         <w:pict w14:anchorId="25DDE204">
-          <v:shape id="_x0000_s1042" type="#_x0000_t202" style="position:absolute;left:0;text-align:left;margin-left:287.7pt;margin-top:97.8pt;width:31.45pt;height:16.35pt;z-index:-251634688" filled="f" stroked="f">
-            <v:textbox style="mso-next-textbox:#_x0000_s1042" inset="0,0,0,0">
+          <v:shape id="_x0000_s2066" type="#_x0000_t202" style="position:absolute;left:0;text-align:left;margin-left:287.7pt;margin-top:97.8pt;width:31.45pt;height:16.35pt;z-index:-251634688" filled="f" stroked="f">
+            <v:textbox style="mso-next-textbox:#_x0000_s2066" inset="0,0,0,0">
               <w:txbxContent>
                 <w:p>
                   <w:pPr>
@@ -1185,8 +1196,8 @@
           <w:noProof/>
         </w:rPr>
         <w:pict w14:anchorId="0334ADDC">
-          <v:shape id="_x0000_s1038" type="#_x0000_t202" style="position:absolute;left:0;text-align:left;margin-left:285.45pt;margin-top:205.65pt;width:25.7pt;height:14.85pt;z-index:-251630592" filled="f" stroked="f">
-            <v:textbox style="mso-next-textbox:#_x0000_s1038" inset="0,0,0,0">
+          <v:shape id="_x0000_s2062" type="#_x0000_t202" style="position:absolute;left:0;text-align:left;margin-left:285.45pt;margin-top:205.65pt;width:25.7pt;height:14.85pt;z-index:-251630592" filled="f" stroked="f">
+            <v:textbox style="mso-next-textbox:#_x0000_s2062" inset="0,0,0,0">
               <w:txbxContent>
                 <w:p>
                   <w:pPr>
@@ -1215,8 +1226,8 @@
           <w:noProof/>
         </w:rPr>
         <w:pict w14:anchorId="1D54835B">
-          <v:shape id="_x0000_s1040" type="#_x0000_t202" style="position:absolute;left:0;text-align:left;margin-left:286.2pt;margin-top:151.05pt;width:30.7pt;height:15.6pt;z-index:-251632640" filled="f" stroked="f">
-            <v:textbox style="mso-next-textbox:#_x0000_s1040" inset="0,0,0,0">
+          <v:shape id="_x0000_s2064" type="#_x0000_t202" style="position:absolute;left:0;text-align:left;margin-left:286.2pt;margin-top:151.05pt;width:30.7pt;height:15.6pt;z-index:-251632640" filled="f" stroked="f">
+            <v:textbox style="mso-next-textbox:#_x0000_s2064" inset="0,0,0,0">
               <w:txbxContent>
                 <w:p>
                   <w:pPr>
@@ -1250,7 +1261,10 @@
           <w:rFonts w:ascii="Book Antiqua"/>
           <w:i/>
         </w:rPr>
-        <w:t>March 20XX</w:t>
+        <w:t>March 20</w:t>
+      </w:r>
+      <w:r>
+        <w:t>24</w:t>
       </w:r>
     </w:p>
     <w:p>
@@ -1314,7 +1328,6 @@
           <w:docPartUnique/>
         </w:docPartObj>
       </w:sdtPr>
-      <w:sdtEndPr/>
       <w:sdtContent>
         <w:p>
           <w:pPr>
@@ -1382,7 +1395,7 @@
         </w:p>
         <w:p>
           <w:pPr>
-            <w:pStyle w:val="20"/>
+            <w:pStyle w:val="21"/>
             <w:numPr>
               <w:ilvl w:val="1"/>
               <w:numId w:val="4"/>
@@ -1432,7 +1445,7 @@
         </w:p>
         <w:p>
           <w:pPr>
-            <w:pStyle w:val="20"/>
+            <w:pStyle w:val="21"/>
             <w:numPr>
               <w:ilvl w:val="1"/>
               <w:numId w:val="4"/>
@@ -1456,7 +1469,7 @@
         </w:p>
         <w:p>
           <w:pPr>
-            <w:pStyle w:val="20"/>
+            <w:pStyle w:val="21"/>
             <w:numPr>
               <w:ilvl w:val="1"/>
               <w:numId w:val="4"/>
@@ -1818,15 +1831,15 @@
         <w:ind w:left="1754" w:right="5167"/>
         <w:jc w:val="both"/>
       </w:pPr>
-      <w:bookmarkStart w:id="1" w:name="_bookmark1"/>
-      <w:bookmarkStart w:id="2" w:name="_bookmark2"/>
+      <w:bookmarkStart w:id="0" w:name="_bookmark1"/>
+      <w:bookmarkStart w:id="1" w:name="_bookmark2"/>
+      <w:bookmarkEnd w:id="0"/>
       <w:bookmarkEnd w:id="1"/>
+      <w:r>
+        <w:t>PC Personal Computer</w:t>
+      </w:r>
+      <w:bookmarkStart w:id="2" w:name="_bookmark0"/>
       <w:bookmarkEnd w:id="2"/>
-      <w:r>
-        <w:t>PC Personal Computer</w:t>
-      </w:r>
-      <w:bookmarkStart w:id="3" w:name="_bookmark0"/>
-      <w:bookmarkEnd w:id="3"/>
       <w:r>
         <w:t xml:space="preserve"> </w:t>
       </w:r>
@@ -1907,10 +1920,10 @@
         </w:tabs>
         <w:ind w:left="1151"/>
       </w:pPr>
-      <w:bookmarkStart w:id="4" w:name="_bookmark3"/>
-      <w:bookmarkStart w:id="5" w:name="_bookmark4"/>
+      <w:bookmarkStart w:id="3" w:name="_bookmark3"/>
+      <w:bookmarkStart w:id="4" w:name="_bookmark4"/>
+      <w:bookmarkEnd w:id="3"/>
       <w:bookmarkEnd w:id="4"/>
-      <w:bookmarkEnd w:id="5"/>
       <w:r>
         <w:rPr>
           <w:rFonts w:ascii="Verdana"/>
@@ -1942,8 +1955,8 @@
         <w:spacing w:before="3"/>
         <w:ind w:left="1151"/>
       </w:pPr>
-      <w:bookmarkStart w:id="6" w:name="_bookmark5"/>
-      <w:bookmarkEnd w:id="6"/>
+      <w:bookmarkStart w:id="5" w:name="_bookmark5"/>
+      <w:bookmarkEnd w:id="5"/>
       <w:r>
         <w:rPr>
           <w:rFonts w:ascii="Verdana"/>
@@ -2167,16 +2180,15 @@
     <w:p>
       <w:pPr>
         <w:spacing w:before="253"/>
-        <w:ind w:left="840"/>
         <w:rPr>
           <w:b/>
           <w:sz w:val="41"/>
         </w:rPr>
       </w:pPr>
-      <w:bookmarkStart w:id="7" w:name="Chapter_Introduction"/>
-      <w:bookmarkStart w:id="8" w:name="_bookmark6"/>
+      <w:bookmarkStart w:id="6" w:name="Chapter_Introduction"/>
+      <w:bookmarkStart w:id="7" w:name="_bookmark6"/>
+      <w:bookmarkEnd w:id="6"/>
       <w:bookmarkEnd w:id="7"/>
-      <w:bookmarkEnd w:id="8"/>
       <w:r>
         <w:rPr>
           <w:b/>
@@ -2188,7 +2200,6 @@
     <w:p>
       <w:pPr>
         <w:spacing w:before="450"/>
-        <w:ind w:left="840"/>
         <w:rPr>
           <w:b/>
           <w:sz w:val="49"/>
@@ -2204,8 +2215,271 @@
     </w:p>
     <w:p>
       <w:pPr>
-        <w:rPr>
-          <w:sz w:val="49"/>
+        <w:pStyle w:val="2"/>
+        <w:ind w:left="0" w:firstLine="0"/>
+      </w:pPr>
+    </w:p>
+    <w:p>
+      <w:pPr>
+        <w:pStyle w:val="2"/>
+        <w:tabs>
+          <w:tab w:val="left" w:pos="765"/>
+        </w:tabs>
+        <w:ind w:left="119" w:firstLine="0"/>
+        <w:rPr>
+          <w:b w:val="0"/>
+          <w:bCs w:val="0"/>
+          <w:sz w:val="22"/>
+          <w:szCs w:val="22"/>
+        </w:rPr>
+      </w:pPr>
+      <w:r>
+        <w:tab/>
+      </w:r>
+      <w:r>
+        <w:rPr>
+          <w:b w:val="0"/>
+          <w:bCs w:val="0"/>
+          <w:sz w:val="22"/>
+          <w:szCs w:val="22"/>
+        </w:rPr>
+        <w:t>How do you simulate robot navigation by transforming the real environment into a virtual environment? In the rapidly developing field of robotics, the simulation of real environments for robot navigation and operation is a crucial yet challenging endeavor. Creating 3D virtual environments that closely reflect reality is not only time-consuming and costly, but also has limitations in achieving a high level of accuracy. Moreover, the task is further complicated by the difficulty in replicating the dynamics of real environments and the insufficient integration of sensor data, which remains a persistent problem in the development of realistic simulation environments</w:t>
+      </w:r>
+      <w:r>
+        <w:rPr>
+          <w:b w:val="0"/>
+          <w:bCs w:val="0"/>
+          <w:sz w:val="22"/>
+          <w:szCs w:val="22"/>
+        </w:rPr>
+        <w:t xml:space="preserve"> </w:t>
+      </w:r>
+      <w:r>
+        <w:rPr>
+          <w:b w:val="0"/>
+          <w:bCs w:val="0"/>
+          <w:sz w:val="22"/>
+          <w:szCs w:val="22"/>
+        </w:rPr>
+        <w:t>[1].</w:t>
+      </w:r>
+    </w:p>
+    <w:p>
+      <w:pPr>
+        <w:pStyle w:val="2"/>
+        <w:tabs>
+          <w:tab w:val="left" w:pos="765"/>
+        </w:tabs>
+        <w:ind w:left="119" w:firstLine="0"/>
+        <w:rPr>
+          <w:b w:val="0"/>
+          <w:bCs w:val="0"/>
+          <w:sz w:val="22"/>
+          <w:szCs w:val="22"/>
+        </w:rPr>
+      </w:pPr>
+    </w:p>
+    <w:p>
+      <w:pPr>
+        <w:pStyle w:val="2"/>
+        <w:tabs>
+          <w:tab w:val="left" w:pos="765"/>
+        </w:tabs>
+        <w:ind w:left="119" w:firstLine="0"/>
+        <w:rPr>
+          <w:b w:val="0"/>
+          <w:bCs w:val="0"/>
+          <w:sz w:val="22"/>
+          <w:szCs w:val="22"/>
+        </w:rPr>
+      </w:pPr>
+      <w:r>
+        <w:rPr>
+          <w:b w:val="0"/>
+          <w:bCs w:val="0"/>
+          <w:sz w:val="22"/>
+          <w:szCs w:val="22"/>
+        </w:rPr>
+        <w:tab/>
+      </w:r>
+      <w:r>
+        <w:rPr>
+          <w:b w:val="0"/>
+          <w:bCs w:val="0"/>
+          <w:sz w:val="22"/>
+          <w:szCs w:val="22"/>
+        </w:rPr>
+        <w:t>Historically, expensive software and hardware, coupled with a need for specialized knowledge and high technical proficiency, have impeded the development of high-quality 3D models. The proper integration of sensor data from real-life situations has also placed constraints on the advancement of robot navigation and perception capabilities. Despite the significant risks and high costs associated with testing robots in real environments [1-3], it remains a crucial step in the development process. Nevertheless, simulations offer a promising alternative by providing a safe and cost-effective approach for robot testing and training, and even allowing for the simulation of robot operations that are unfeasible in real settings [1,4].</w:t>
+      </w:r>
+    </w:p>
+    <w:p>
+      <w:pPr>
+        <w:pStyle w:val="2"/>
+        <w:tabs>
+          <w:tab w:val="left" w:pos="765"/>
+        </w:tabs>
+        <w:ind w:left="119" w:firstLine="0"/>
+        <w:rPr>
+          <w:b w:val="0"/>
+          <w:bCs w:val="0"/>
+          <w:sz w:val="22"/>
+          <w:szCs w:val="22"/>
+        </w:rPr>
+      </w:pPr>
+    </w:p>
+    <w:p>
+      <w:pPr>
+        <w:pStyle w:val="2"/>
+        <w:tabs>
+          <w:tab w:val="left" w:pos="765"/>
+        </w:tabs>
+        <w:ind w:left="119" w:firstLine="0"/>
+        <w:rPr>
+          <w:b w:val="0"/>
+          <w:bCs w:val="0"/>
+          <w:sz w:val="22"/>
+          <w:szCs w:val="22"/>
+        </w:rPr>
+      </w:pPr>
+      <w:r>
+        <w:rPr>
+          <w:b w:val="0"/>
+          <w:bCs w:val="0"/>
+          <w:sz w:val="22"/>
+          <w:szCs w:val="22"/>
+        </w:rPr>
+        <w:tab/>
+      </w:r>
+      <w:r>
+        <w:rPr>
+          <w:b w:val="0"/>
+          <w:bCs w:val="0"/>
+          <w:sz w:val="22"/>
+          <w:szCs w:val="22"/>
+        </w:rPr>
+        <w:t xml:space="preserve">Recognizing the potential of realistic simulation environments, this study proposes an innovative approach that utilizes Unreal Engine 5[5] to construct simulations based on accurate digital representations of real environments. The focus of this approach is to bridge existing gaps by providing high-fidelity, realistic digital simulations. Our method captures real environments from commodity mobile cameras and uses Luma </w:t>
+      </w:r>
+      <w:proofErr w:type="gramStart"/>
+      <w:r>
+        <w:rPr>
+          <w:b w:val="0"/>
+          <w:bCs w:val="0"/>
+          <w:sz w:val="22"/>
+          <w:szCs w:val="22"/>
+        </w:rPr>
+        <w:t>AI[</w:t>
+      </w:r>
+      <w:proofErr w:type="gramEnd"/>
+      <w:r>
+        <w:rPr>
+          <w:b w:val="0"/>
+          <w:bCs w:val="0"/>
+          <w:sz w:val="22"/>
+          <w:szCs w:val="22"/>
+        </w:rPr>
+        <w:t xml:space="preserve">6] to derive </w:t>
+      </w:r>
+      <w:proofErr w:type="spellStart"/>
+      <w:r>
+        <w:rPr>
+          <w:b w:val="0"/>
+          <w:bCs w:val="0"/>
+          <w:sz w:val="22"/>
+          <w:szCs w:val="22"/>
+        </w:rPr>
+        <w:t>NeRF</w:t>
+      </w:r>
+      <w:proofErr w:type="spellEnd"/>
+      <w:r>
+        <w:rPr>
+          <w:b w:val="0"/>
+          <w:bCs w:val="0"/>
+          <w:sz w:val="22"/>
+          <w:szCs w:val="22"/>
+        </w:rPr>
+        <w:t>[7] data. This data is utilized to form the foundation of virtual environments in Unreal Engine 5. This inventive approach streamlines robot navigation and operation simulations, while minimizing the related real-world risks. The result is a more secure and fortified framework for robot navigation and operation training and testing.</w:t>
+      </w:r>
+    </w:p>
+    <w:p>
+      <w:pPr>
+        <w:pStyle w:val="2"/>
+        <w:tabs>
+          <w:tab w:val="left" w:pos="765"/>
+        </w:tabs>
+        <w:ind w:left="119" w:firstLine="0"/>
+        <w:rPr>
+          <w:b w:val="0"/>
+          <w:bCs w:val="0"/>
+          <w:sz w:val="22"/>
+          <w:szCs w:val="22"/>
+        </w:rPr>
+      </w:pPr>
+    </w:p>
+    <w:p>
+      <w:pPr>
+        <w:pStyle w:val="2"/>
+        <w:tabs>
+          <w:tab w:val="left" w:pos="765"/>
+        </w:tabs>
+        <w:ind w:left="119" w:firstLine="0"/>
+        <w:rPr>
+          <w:b w:val="0"/>
+          <w:bCs w:val="0"/>
+          <w:sz w:val="22"/>
+          <w:szCs w:val="22"/>
+        </w:rPr>
+      </w:pPr>
+      <w:r>
+        <w:rPr>
+          <w:b w:val="0"/>
+          <w:bCs w:val="0"/>
+          <w:sz w:val="22"/>
+          <w:szCs w:val="22"/>
+        </w:rPr>
+        <w:tab/>
+      </w:r>
+      <w:r>
+        <w:rPr>
+          <w:b w:val="0"/>
+          <w:bCs w:val="0"/>
+          <w:sz w:val="22"/>
+          <w:szCs w:val="22"/>
+        </w:rPr>
+        <w:t xml:space="preserve">This study represents a notable advancement in the field, introducing a method that carefully captures real environments with remarkable accuracy. Through the combination of Unreal Engine 5 and </w:t>
+      </w:r>
+      <w:proofErr w:type="spellStart"/>
+      <w:r>
+        <w:rPr>
+          <w:b w:val="0"/>
+          <w:bCs w:val="0"/>
+          <w:sz w:val="22"/>
+          <w:szCs w:val="22"/>
+        </w:rPr>
+        <w:t>NeRF</w:t>
+      </w:r>
+      <w:proofErr w:type="spellEnd"/>
+      <w:r>
+        <w:rPr>
+          <w:b w:val="0"/>
+          <w:bCs w:val="0"/>
+          <w:sz w:val="22"/>
+          <w:szCs w:val="22"/>
+        </w:rPr>
+        <w:t xml:space="preserve"> technology, we have developed a 3D simulation environment with unprecedented realism and functionality. This methodology enhances not only robot navigation and operation simulations but also opens up new opportunities in various domains, such as VR, AR, and the film industry, proving the multifaceted applications of this pioneering technology.</w:t>
+      </w:r>
+    </w:p>
+    <w:p>
+      <w:pPr>
+        <w:pStyle w:val="2"/>
+        <w:tabs>
+          <w:tab w:val="left" w:pos="765"/>
+        </w:tabs>
+        <w:ind w:left="119" w:firstLine="0"/>
+        <w:rPr>
+          <w:b w:val="0"/>
+          <w:bCs w:val="0"/>
+          <w:sz w:val="22"/>
+          <w:szCs w:val="22"/>
         </w:rPr>
         <w:sectPr>
           <w:footerReference w:type="even" r:id="rId12"/>
@@ -2216,6 +2490,9 @@
           <w:cols w:space="720"/>
         </w:sectPr>
       </w:pPr>
+      <w:r>
+        <w:tab/>
+      </w:r>
     </w:p>
     <w:p>
       <w:pPr>
@@ -2262,10 +2539,10 @@
           <w:sz w:val="41"/>
         </w:rPr>
       </w:pPr>
-      <w:bookmarkStart w:id="9" w:name="Chapter_Body"/>
-      <w:bookmarkStart w:id="10" w:name="_bookmark7"/>
+      <w:bookmarkStart w:id="8" w:name="Chapter_Body"/>
+      <w:bookmarkStart w:id="9" w:name="_bookmark7"/>
+      <w:bookmarkEnd w:id="8"/>
       <w:bookmarkEnd w:id="9"/>
-      <w:bookmarkEnd w:id="10"/>
       <w:r>
         <w:rPr>
           <w:b/>
@@ -2288,7 +2565,7 @@
           <w:b/>
           <w:sz w:val="49"/>
         </w:rPr>
-        <w:t>Body</w:t>
+        <w:t>Related work</w:t>
       </w:r>
     </w:p>
     <w:p>
@@ -2306,44 +2583,25 @@
         <w:pStyle w:val="2"/>
         <w:numPr>
           <w:ilvl w:val="1"/>
-          <w:numId w:val="3"/>
+          <w:numId w:val="6"/>
         </w:numPr>
         <w:tabs>
           <w:tab w:val="left" w:pos="765"/>
           <w:tab w:val="left" w:pos="766"/>
         </w:tabs>
-        <w:jc w:val="left"/>
-      </w:pPr>
+      </w:pPr>
+      <w:bookmarkStart w:id="10" w:name="_Hlk150326774"/>
       <w:bookmarkStart w:id="11" w:name="Figure_and_Table"/>
       <w:bookmarkStart w:id="12" w:name="_bookmark8"/>
+      <w:bookmarkStart w:id="13" w:name="_Hlk150332691"/>
       <w:bookmarkEnd w:id="11"/>
       <w:bookmarkEnd w:id="12"/>
       <w:r>
-        <w:t>Figure and</w:t>
-      </w:r>
-      <w:r>
-        <w:rPr>
-          <w:spacing w:val="2"/>
-        </w:rPr>
-        <w:t xml:space="preserve"> </w:t>
-      </w:r>
-      <w:r>
-        <w:rPr>
-          <w:spacing w:val="-6"/>
-        </w:rPr>
-        <w:t>Table</w:t>
-      </w:r>
-    </w:p>
-    <w:p>
-      <w:pPr>
-        <w:pStyle w:val="a3"/>
-        <w:spacing w:before="231"/>
-        <w:ind w:left="458"/>
-      </w:pPr>
-      <w:r>
-        <w:t>In this section, we give some practical examples of inserting figure and table.</w:t>
-      </w:r>
-    </w:p>
+        <w:t>3D Modeling Techniques for Real-world Environments</w:t>
+      </w:r>
+      <w:bookmarkEnd w:id="10"/>
+    </w:p>
+    <w:bookmarkEnd w:id="13"/>
     <w:p>
       <w:pPr>
         <w:pStyle w:val="a3"/>
@@ -2351,302 +2609,538 @@
         <w:ind w:left="119" w:firstLine="338"/>
       </w:pPr>
       <w:r>
-        <w:t xml:space="preserve">If you insert some figures, you should use </w:t>
-      </w:r>
-      <w:r>
-        <w:rPr>
-          <w:rFonts w:ascii="Courier New"/>
-        </w:rPr>
-        <w:t>figure</w:t>
-      </w:r>
-      <w:r>
-        <w:rPr>
-          <w:rFonts w:ascii="Courier New"/>
-          <w:spacing w:val="-82"/>
-        </w:rPr>
-        <w:t xml:space="preserve"> </w:t>
-      </w:r>
-      <w:r>
-        <w:t xml:space="preserve">environment. For example, you put </w:t>
-      </w:r>
-      <w:r>
-        <w:rPr>
-          <w:spacing w:val="-4"/>
-        </w:rPr>
-        <w:t xml:space="preserve">the </w:t>
-      </w:r>
-      <w:r>
-        <w:t xml:space="preserve">following code (Listing </w:t>
-      </w:r>
-      <w:hyperlink w:anchor="_bookmark9" w:history="1">
-        <w:r>
-          <w:t xml:space="preserve">2.1) </w:t>
-        </w:r>
-      </w:hyperlink>
-      <w:r>
-        <w:t xml:space="preserve">and you can see Figure </w:t>
-      </w:r>
-      <w:hyperlink w:anchor="_bookmark10" w:history="1">
-        <w:r>
-          <w:t>2.1.</w:t>
-        </w:r>
-      </w:hyperlink>
-    </w:p>
-    <w:p>
-      <w:pPr>
-        <w:pStyle w:val="a3"/>
-        <w:spacing w:before="189"/>
-        <w:ind w:left="2835"/>
-      </w:pPr>
-      <w:bookmarkStart w:id="13" w:name="_bookmark9"/>
-      <w:bookmarkEnd w:id="13"/>
-      <w:r>
-        <w:t>Listing 2.1: Example of Figure 1</w:t>
-      </w:r>
-    </w:p>
-    <w:p>
-      <w:pPr>
-        <w:spacing w:before="110"/>
-        <w:ind w:left="335"/>
-        <w:rPr>
-          <w:rFonts w:ascii="Courier New"/>
-          <w:sz w:val="18"/>
-        </w:rPr>
-      </w:pPr>
-      <w:r>
-        <w:rPr>
-          <w:rFonts w:ascii="Courier New"/>
-          <w:sz w:val="18"/>
-        </w:rPr>
-        <w:t>\</w:t>
-      </w:r>
-      <w:r>
-        <w:rPr>
-          <w:rFonts w:ascii="Courier New"/>
-          <w:color w:val="0000FF"/>
-          <w:sz w:val="18"/>
-        </w:rPr>
-        <w:t>begin</w:t>
-      </w:r>
-      <w:r>
-        <w:rPr>
-          <w:rFonts w:ascii="Courier New"/>
-          <w:sz w:val="18"/>
-        </w:rPr>
-        <w:t>{figure}[</w:t>
+        <w:t xml:space="preserve"> </w:t>
+      </w:r>
+      <w:bookmarkStart w:id="14" w:name="_Hlk150332758"/>
+      <w:r>
+        <w:t>This study introduces several</w:t>
+      </w:r>
+      <w:bookmarkEnd w:id="14"/>
+      <w:r>
+        <w:t xml:space="preserve"> innovative approaches to 3D modeling techniques for real-world environments. Firstly, a novel method using Geo-CNN technology is presented, enabling the modeling of local geometric structures of 3D point clouds. This technique captures the geometric relationships between points and their neighboring points, offering efficient operations that can be seamlessly integrated into many 3D point cloud analysis applications</w:t>
+      </w:r>
+      <w:r>
+        <w:t xml:space="preserve"> </w:t>
+      </w:r>
+      <w:r>
+        <w:t>[8]. Additionally, an efficient Simultaneous Localization and Mapping (SLAM) approach utilizing data from 3D laser scanners is proposed. This method allows for fine-tuning alignments during online mapping based on local mapping and hierarchical optimization backend</w:t>
+      </w:r>
+      <w:r>
+        <w:t xml:space="preserve"> </w:t>
+      </w:r>
+      <w:r>
+        <w:t>[9]. Furthermore, the 3D SLAM problem in complex outdoor and indoor environments based on millimeter-wave radio communication signals is explored, with a new method proposed using a deep learning-based mapping algorithm to construct 3D point cloud maps of the environment</w:t>
+      </w:r>
+      <w:r>
+        <w:t xml:space="preserve"> </w:t>
+      </w:r>
+      <w:r>
+        <w:t>[10]. This study introduces a new geometric nonlinear probabilistic estimator algorithm, enabling accurate emulation of the true SLAM problem's nonlinear dynamics. This filter provides measurements of angular velocity, translational velocity, landmarks, and Inertial Measurement Units, ensuring satisfactory results.</w:t>
+      </w:r>
+    </w:p>
+    <w:p>
+      <w:pPr>
+        <w:pStyle w:val="a3"/>
+        <w:spacing w:before="18"/>
+        <w:ind w:left="119" w:firstLine="338"/>
+      </w:pPr>
+    </w:p>
+    <w:p>
+      <w:pPr>
+        <w:pStyle w:val="2"/>
+        <w:numPr>
+          <w:ilvl w:val="1"/>
+          <w:numId w:val="6"/>
+        </w:numPr>
+        <w:tabs>
+          <w:tab w:val="left" w:pos="765"/>
+          <w:tab w:val="left" w:pos="766"/>
+        </w:tabs>
+      </w:pPr>
+      <w:r>
+        <w:t>Visual Navigation through Realistic Simulators</w:t>
+      </w:r>
+    </w:p>
+    <w:p>
+      <w:pPr>
+        <w:pStyle w:val="a3"/>
+        <w:spacing w:before="18"/>
+        <w:ind w:left="119" w:firstLine="338"/>
+      </w:pPr>
+      <w:r>
+        <w:t>Modeling real indoor scenes, including datasets like Matterport3</w:t>
+      </w:r>
+      <w:proofErr w:type="gramStart"/>
+      <w:r>
+        <w:t>D[</w:t>
+      </w:r>
+      <w:proofErr w:type="gramEnd"/>
+      <w:r>
+        <w:t xml:space="preserve">11], Gibson[12], Replica[13], and Habitat-Matterport3D[14], involves extensive work. Unlike these datasets, primarily created using dedicated scan setups, scenes representing </w:t>
       </w:r>
       <w:proofErr w:type="spellStart"/>
       <w:r>
-        <w:rPr>
-          <w:rFonts w:ascii="Courier New"/>
-          <w:sz w:val="18"/>
-        </w:rPr>
-        <w:t>htbp</w:t>
+        <w:t>NeRF</w:t>
       </w:r>
       <w:proofErr w:type="spellEnd"/>
       <w:r>
-        <w:rPr>
-          <w:rFonts w:ascii="Courier New"/>
-          <w:sz w:val="18"/>
-        </w:rPr>
-        <w:t>]</w:t>
-      </w:r>
-    </w:p>
-    <w:p>
-      <w:pPr>
-        <w:spacing w:before="5"/>
-        <w:ind w:left="550"/>
-        <w:rPr>
-          <w:rFonts w:ascii="Courier New"/>
-          <w:sz w:val="18"/>
-        </w:rPr>
-      </w:pPr>
-      <w:r>
-        <w:rPr>
-          <w:rFonts w:ascii="Courier New"/>
-          <w:sz w:val="18"/>
-        </w:rPr>
-        <w:t>\</w:t>
-      </w:r>
-      <w:r>
-        <w:rPr>
-          <w:rFonts w:ascii="Courier New"/>
-          <w:color w:val="0000FF"/>
-          <w:sz w:val="18"/>
-        </w:rPr>
-        <w:t>centering</w:t>
-      </w:r>
-    </w:p>
-    <w:p>
-      <w:pPr>
-        <w:spacing w:before="5"/>
-        <w:ind w:left="550"/>
-        <w:rPr>
-          <w:rFonts w:ascii="Courier New"/>
-          <w:sz w:val="18"/>
-        </w:rPr>
-      </w:pPr>
-      <w:r>
-        <w:rPr>
-          <w:rFonts w:ascii="Courier New"/>
-          <w:sz w:val="18"/>
-        </w:rPr>
-        <w:t>\</w:t>
-      </w:r>
-      <w:r>
-        <w:rPr>
-          <w:rFonts w:ascii="Courier New"/>
-          <w:color w:val="0000FF"/>
-          <w:sz w:val="18"/>
-        </w:rPr>
-        <w:t>includegraphics</w:t>
-      </w:r>
-      <w:r>
-        <w:rPr>
-          <w:rFonts w:ascii="Courier New"/>
-          <w:sz w:val="18"/>
-        </w:rPr>
-        <w:t>[scale=0.</w:t>
+        <w:t xml:space="preserve"> are trained using minimal video data from readily available mobile cameras.</w:t>
+      </w:r>
+    </w:p>
+    <w:p>
+      <w:pPr>
+        <w:pStyle w:val="a3"/>
+        <w:spacing w:before="18"/>
+        <w:ind w:left="119" w:firstLine="338"/>
+      </w:pPr>
+    </w:p>
+    <w:p>
+      <w:pPr>
+        <w:pStyle w:val="a3"/>
+        <w:spacing w:before="18"/>
+        <w:ind w:left="119" w:firstLine="338"/>
+      </w:pPr>
+      <w:r>
+        <w:t xml:space="preserve"> </w:t>
+      </w:r>
+      <w:r>
+        <w:rPr>
+          <w:b/>
+          <w:bCs/>
+        </w:rPr>
+        <w:t>Visual Navigation in Simulation</w:t>
+      </w:r>
+      <w:r>
+        <w:t xml:space="preserve">: Several simulation suites have been proposed for embodied visual navigation tasks, combining 3D simulators like Habitat with various 3D scene datasets mentioned </w:t>
       </w:r>
       <w:proofErr w:type="gramStart"/>
       <w:r>
-        <w:rPr>
-          <w:rFonts w:ascii="Courier New"/>
-          <w:sz w:val="18"/>
-        </w:rPr>
-        <w:t>45]{</w:t>
+        <w:t>earlier[</w:t>
       </w:r>
       <w:proofErr w:type="gramEnd"/>
       <w:r>
-        <w:rPr>
-          <w:rFonts w:ascii="Courier New"/>
-          <w:sz w:val="18"/>
-        </w:rPr>
-        <w:t>./Figure/computer_keyboard_hand_itai.png}</w:t>
-      </w:r>
-    </w:p>
-    <w:p>
-      <w:pPr>
-        <w:spacing w:before="5"/>
-        <w:ind w:left="550"/>
-        <w:rPr>
-          <w:rFonts w:ascii="Courier New"/>
-          <w:sz w:val="18"/>
-        </w:rPr>
-      </w:pPr>
-      <w:r>
-        <w:rPr>
-          <w:rFonts w:ascii="Courier New"/>
-          <w:sz w:val="18"/>
-        </w:rPr>
-        <w:t>\</w:t>
+        <w:t xml:space="preserve">15, 16], </w:t>
+      </w:r>
+      <w:proofErr w:type="spellStart"/>
+      <w:r>
+        <w:t>iGibson</w:t>
+      </w:r>
+      <w:proofErr w:type="spellEnd"/>
+      <w:r>
+        <w:t xml:space="preserve">[17], AI2/ROBO-THOR[18]. These simulators are used for learning visual navigation </w:t>
       </w:r>
       <w:proofErr w:type="gramStart"/>
       <w:r>
-        <w:rPr>
-          <w:rFonts w:ascii="Courier New"/>
-          <w:color w:val="0000FF"/>
-          <w:sz w:val="18"/>
-        </w:rPr>
-        <w:t>caption</w:t>
-      </w:r>
-      <w:r>
-        <w:rPr>
-          <w:rFonts w:ascii="Courier New"/>
-          <w:sz w:val="18"/>
-        </w:rPr>
-        <w:t>{</w:t>
+        <w:t>policies[</w:t>
       </w:r>
       <w:proofErr w:type="gramEnd"/>
       <w:r>
-        <w:rPr>
-          <w:rFonts w:ascii="Courier New"/>
-          <w:sz w:val="18"/>
-        </w:rPr>
-        <w:t>Illustration of you writing the master thesis}</w:t>
-      </w:r>
-    </w:p>
-    <w:p>
-      <w:pPr>
-        <w:spacing w:before="5"/>
-        <w:ind w:left="550"/>
-        <w:rPr>
-          <w:rFonts w:ascii="Courier New"/>
-          <w:sz w:val="18"/>
-        </w:rPr>
-      </w:pPr>
-      <w:r>
-        <w:rPr>
-          <w:rFonts w:ascii="Courier New"/>
-          <w:sz w:val="18"/>
-        </w:rPr>
-        <w:t>\</w:t>
-      </w:r>
-      <w:r>
-        <w:rPr>
-          <w:rFonts w:ascii="Courier New"/>
-          <w:color w:val="0000FF"/>
-          <w:sz w:val="18"/>
-        </w:rPr>
-        <w:t>label</w:t>
-      </w:r>
-      <w:r>
-        <w:rPr>
-          <w:rFonts w:ascii="Courier New"/>
-          <w:sz w:val="18"/>
-        </w:rPr>
-        <w:t>{</w:t>
+        <w:t>19], solving object-based navigation[20], and incorporating language commands[21]. These approaches mainly consider dynamically simple platforms (wheeled robots) and operate purely in simulation.</w:t>
+      </w:r>
+    </w:p>
+    <w:p>
+      <w:pPr>
+        <w:pStyle w:val="a3"/>
+        <w:spacing w:before="18"/>
+        <w:ind w:left="119" w:firstLine="338"/>
+      </w:pPr>
+    </w:p>
+    <w:p>
+      <w:pPr>
+        <w:pStyle w:val="2"/>
+        <w:numPr>
+          <w:ilvl w:val="1"/>
+          <w:numId w:val="6"/>
+        </w:numPr>
+        <w:tabs>
+          <w:tab w:val="left" w:pos="765"/>
+          <w:tab w:val="left" w:pos="766"/>
+        </w:tabs>
+      </w:pPr>
+      <w:r>
+        <w:t>Unreal Engine in Robotics</w:t>
+      </w:r>
+    </w:p>
+    <w:p>
+      <w:pPr>
+        <w:pStyle w:val="a3"/>
+        <w:spacing w:before="18"/>
+        <w:ind w:left="119" w:firstLine="338"/>
+      </w:pPr>
+      <w:r>
+        <w:t xml:space="preserve">Unreal Engine 5 has been employed in various robotic simulations. It proposes a generalized framework for highly realistic simulations of many robots and drones in natural environments. This framework, using Unreal Engine 4, generates optical and depth sensor outputs from any position and orientation within the </w:t>
+      </w:r>
+      <w:proofErr w:type="gramStart"/>
+      <w:r>
+        <w:t>environment[</w:t>
+      </w:r>
+      <w:proofErr w:type="gramEnd"/>
+      <w:r>
+        <w:t xml:space="preserve">22]. By combining the Unreal Engine and Air-Sim system, scenes resembling real marine environments are created, constructing a visual dynamic simulation </w:t>
+      </w:r>
+      <w:proofErr w:type="gramStart"/>
+      <w:r>
+        <w:t>platform[</w:t>
+      </w:r>
+      <w:proofErr w:type="gramEnd"/>
+      <w:r>
+        <w:t>23]. A comprehensive simulation system has been developed using **Mission Oriented Operating Suite (MOOS) and Unreal Engine 4 (UE</w:t>
+      </w:r>
+      <w:proofErr w:type="gramStart"/>
+      <w:r>
+        <w:t>4)[</w:t>
+      </w:r>
+      <w:proofErr w:type="gramEnd"/>
+      <w:r>
+        <w:t xml:space="preserve">24]. A highly realistic virtual reality environment is proposed for robotics simulation and synthetic data generation. Based on Unreal Engine 4, this environment aims for robotic agents to explore ultra-realistic indoor scenes and interact with objects in a visually realistic manner within that simulated </w:t>
+      </w:r>
+      <w:proofErr w:type="gramStart"/>
+      <w:r>
+        <w:t>world[</w:t>
+      </w:r>
+      <w:proofErr w:type="gramEnd"/>
+      <w:r>
+        <w:t>25].</w:t>
+      </w:r>
+    </w:p>
+    <w:p>
+      <w:pPr>
+        <w:pStyle w:val="a3"/>
+        <w:spacing w:before="18"/>
+        <w:ind w:left="119" w:firstLine="338"/>
+      </w:pPr>
+    </w:p>
+    <w:p>
+      <w:pPr>
+        <w:pStyle w:val="a3"/>
+        <w:spacing w:before="18"/>
+        <w:ind w:left="119" w:firstLine="338"/>
+      </w:pPr>
+      <w:r>
+        <w:t>In robotics research, there are various platforms to choose from for physical simulation environments, each with its unique advantages and constraints.</w:t>
+      </w:r>
+    </w:p>
+    <w:p>
+      <w:pPr>
+        <w:pStyle w:val="a3"/>
+        <w:spacing w:before="18"/>
+        <w:ind w:left="119" w:firstLine="338"/>
+      </w:pPr>
+    </w:p>
+    <w:p>
+      <w:pPr>
+        <w:pStyle w:val="a3"/>
+        <w:spacing w:before="18"/>
+        <w:ind w:left="119" w:firstLine="338"/>
+      </w:pPr>
+      <w:r>
+        <w:rPr>
+          <w:b/>
+          <w:bCs/>
+        </w:rPr>
+        <w:t>ROS &amp; Gazebo</w:t>
+      </w:r>
+      <w:r>
+        <w:t>, released in 2007, adopts a socket-based client-server data transfer structure, which is a primary reason for its lack of reproducibility. Parallel execution isn't provided by default, requiring additional work. Moreover, package installation and usage are more complex compared to other environments, with high dependencies, making it less popular in recent RL research.</w:t>
+      </w:r>
+    </w:p>
+    <w:p>
+      <w:pPr>
+        <w:pStyle w:val="a3"/>
+        <w:spacing w:before="18"/>
+        <w:ind w:left="119" w:firstLine="338"/>
+      </w:pPr>
+    </w:p>
+    <w:p>
+      <w:pPr>
+        <w:pStyle w:val="a3"/>
+        <w:spacing w:before="18"/>
+        <w:ind w:left="119" w:firstLine="338"/>
+      </w:pPr>
+      <w:r>
+        <w:t xml:space="preserve">On the other hand, </w:t>
       </w:r>
       <w:proofErr w:type="spellStart"/>
+      <w:r>
+        <w:t>CoppeliaSim</w:t>
+      </w:r>
+      <w:proofErr w:type="spellEnd"/>
+      <w:r>
+        <w:t xml:space="preserve"> offers an integrated development environment and supports robot simulation. However, to ensure reproducibility, it requires the use of synchronous communication mode, which might lead to time losses. Additionally, optimizations are needed concerning communication speed and scalability.</w:t>
+      </w:r>
+    </w:p>
+    <w:p>
+      <w:pPr>
+        <w:pStyle w:val="a3"/>
+        <w:spacing w:before="18"/>
+        <w:ind w:left="119" w:firstLine="338"/>
+      </w:pPr>
+    </w:p>
+    <w:p>
+      <w:pPr>
+        <w:pStyle w:val="a3"/>
+        <w:spacing w:before="18"/>
+        <w:ind w:left="119" w:firstLine="338"/>
+      </w:pPr>
+      <w:proofErr w:type="spellStart"/>
+      <w:r>
+        <w:t>Pybullet</w:t>
+      </w:r>
+      <w:proofErr w:type="spellEnd"/>
+      <w:r>
+        <w:t xml:space="preserve"> is cost-effective, lightweight, and user-friendly, but its graphic quality is low, making it unsuitable for visual-based sim-to-real research. </w:t>
+      </w:r>
+      <w:proofErr w:type="spellStart"/>
+      <w:r>
+        <w:t>MuJoCo</w:t>
+      </w:r>
+      <w:proofErr w:type="spellEnd"/>
+      <w:r>
+        <w:t xml:space="preserve"> provides a high-quality simulation engine and graphics, but long-term use requires a commercial license.</w:t>
+      </w:r>
+    </w:p>
+    <w:p>
+      <w:pPr>
+        <w:pStyle w:val="a3"/>
+        <w:spacing w:before="18"/>
+        <w:ind w:left="119" w:firstLine="338"/>
+      </w:pPr>
+    </w:p>
+    <w:p>
+      <w:pPr>
+        <w:pStyle w:val="a3"/>
+        <w:spacing w:before="18"/>
+        <w:ind w:left="119" w:firstLine="338"/>
+      </w:pPr>
+      <w:r>
+        <w:t xml:space="preserve">Recently released </w:t>
+      </w:r>
+      <w:proofErr w:type="spellStart"/>
+      <w:r>
+        <w:t>RaiSim</w:t>
+      </w:r>
+      <w:proofErr w:type="spellEnd"/>
+      <w:r>
+        <w:t xml:space="preserve"> &amp; Surreal offer features necessary for modern RL research, allowing users to build parallel systems without much effort. Unity ML also has high-quality graphic rendering beneficial for visual-based sim-to-real research, but being a vast and complex system, it takes time to understand.</w:t>
+      </w:r>
+    </w:p>
+    <w:p>
+      <w:pPr>
+        <w:pStyle w:val="a3"/>
+        <w:spacing w:before="18"/>
+        <w:ind w:left="119" w:firstLine="338"/>
+      </w:pPr>
+    </w:p>
+    <w:p>
+      <w:pPr>
+        <w:pStyle w:val="a3"/>
+        <w:spacing w:before="18"/>
+        <w:ind w:left="119" w:firstLine="338"/>
+      </w:pPr>
+      <w:r>
+        <w:t xml:space="preserve">Lastly, NVIDIA </w:t>
+      </w:r>
+      <w:proofErr w:type="spellStart"/>
+      <w:r>
+        <w:t>IsaacGym</w:t>
+      </w:r>
+      <w:proofErr w:type="spellEnd"/>
+      <w:r>
+        <w:t xml:space="preserve"> offers simulations utilizing GPU acceleration, bypassing the bottleneck of data communication between CPU and GPU, resulting in a dramatic performance improvement. This innovative technology eliminates the need to invest time and money in building large-scale CPU cluster </w:t>
+      </w:r>
       <w:proofErr w:type="gramStart"/>
       <w:r>
-        <w:rPr>
-          <w:rFonts w:ascii="Courier New"/>
-          <w:sz w:val="18"/>
-        </w:rPr>
-        <w:t>fig:itai</w:t>
+        <w:t>systems[</w:t>
+      </w:r>
+      <w:proofErr w:type="gramEnd"/>
+      <w:r>
+        <w:t>26].</w:t>
+      </w:r>
+    </w:p>
+    <w:p>
+      <w:pPr>
+        <w:pStyle w:val="a3"/>
+        <w:spacing w:before="18"/>
+        <w:ind w:left="119" w:firstLine="338"/>
+      </w:pPr>
+    </w:p>
+    <w:p>
+      <w:pPr>
+        <w:pStyle w:val="a3"/>
+        <w:spacing w:before="18"/>
+        <w:ind w:left="119" w:firstLine="338"/>
+      </w:pPr>
+      <w:r>
+        <w:t>Unreal Engine possesses many superior features as a physical simulation environment compared to other platforms. Firstly, its physical simulation accuracy is exceptionally high, especially showcasing its prowess in the field of game development. This is complemented by a powerful Graphical User Interface (GUI) that provides real-time high-quality visual feedback. This GUI is renowned for delivering high-quality 3D graphics and real-time rendering.</w:t>
+      </w:r>
+    </w:p>
+    <w:p>
+      <w:pPr>
+        <w:pStyle w:val="a3"/>
+        <w:spacing w:before="18"/>
+        <w:ind w:left="119" w:firstLine="338"/>
+      </w:pPr>
+    </w:p>
+    <w:p>
+      <w:pPr>
+        <w:pStyle w:val="a3"/>
+        <w:spacing w:before="18"/>
+        <w:ind w:left="119" w:firstLine="338"/>
+      </w:pPr>
+      <w:r>
+        <w:t>Moreover, Unreal Engine supports a wide range of sensors and actuators, allowing researchers to simulate various sensors and actuators they require. This is highly beneficial for many applications and use cases in robotics research, especially in various robotics sub-domains.</w:t>
+      </w:r>
+    </w:p>
+    <w:p>
+      <w:pPr>
+        <w:pStyle w:val="a3"/>
+        <w:spacing w:before="18"/>
+        <w:ind w:left="119" w:firstLine="338"/>
+      </w:pPr>
+    </w:p>
+    <w:p>
+      <w:pPr>
+        <w:pStyle w:val="a3"/>
+        <w:spacing w:before="18"/>
+        <w:ind w:left="119" w:firstLine="338"/>
+      </w:pPr>
+      <w:r>
+        <w:t>Additionally, Unreal Engine boasts a vast community and extensive documentation, providing the support researchers need. This allows researchers to build parallel systems without much effort and utilize advanced simulation capabilities.</w:t>
+      </w:r>
+    </w:p>
+    <w:p>
+      <w:pPr>
+        <w:pStyle w:val="a3"/>
+        <w:spacing w:before="18"/>
+        <w:ind w:left="119" w:firstLine="338"/>
+      </w:pPr>
+    </w:p>
+    <w:p>
+      <w:pPr>
+        <w:pStyle w:val="a3"/>
+        <w:spacing w:before="18"/>
+        <w:ind w:left="119" w:firstLine="338"/>
+      </w:pPr>
+      <w:r>
+        <w:t>However, when compared to simulators specialized for specific robotics research needs, some advanced features might be lacking. Yet, with its powerful physics engine and high-quality graphic rendering capabilities, Unreal Engine has advantageous characteristics for visual-based sim-to-real research.</w:t>
+      </w:r>
+      <w:r>
+        <w:t xml:space="preserve"> </w:t>
+      </w:r>
+      <w:r>
+        <w:t>Therefore, with its high physical simulation accuracy, extensive support for sensors and actuators, and a robust community and support, Unreal Engine stands out as a superior choice over other physical simulation environments.</w:t>
+      </w:r>
+    </w:p>
+    <w:p>
+      <w:pPr>
+        <w:pStyle w:val="a3"/>
+        <w:spacing w:before="18"/>
+        <w:ind w:left="119" w:firstLine="338"/>
+      </w:pPr>
+    </w:p>
+    <w:p>
+      <w:pPr>
+        <w:pStyle w:val="2"/>
+        <w:numPr>
+          <w:ilvl w:val="1"/>
+          <w:numId w:val="6"/>
+        </w:numPr>
+        <w:tabs>
+          <w:tab w:val="left" w:pos="765"/>
+          <w:tab w:val="left" w:pos="766"/>
+        </w:tabs>
+      </w:pPr>
+      <w:r>
+        <w:t>Neural Radiance Fields in robotics</w:t>
+      </w:r>
+    </w:p>
+    <w:p>
+      <w:pPr>
+        <w:pStyle w:val="a3"/>
+        <w:spacing w:before="18"/>
+        <w:ind w:left="119" w:firstLine="338"/>
+      </w:pPr>
+      <w:r>
+        <w:t>Modeling real indoor scenes, including datasets like Matterport3</w:t>
+      </w:r>
+      <w:proofErr w:type="gramStart"/>
+      <w:r>
+        <w:t>D[</w:t>
+      </w:r>
+      <w:proofErr w:type="gramEnd"/>
+      <w:r>
+        <w:t xml:space="preserve">11], Gibson[12], Replica[13], and Habitat-Matterport3D[14], involves extensive work. Unlike these datasets, primarily created using dedicated scan setups, scenes representing </w:t>
+      </w:r>
+      <w:proofErr w:type="spellStart"/>
+      <w:r>
+        <w:t>NeRF</w:t>
       </w:r>
       <w:proofErr w:type="spellEnd"/>
+      <w:r>
+        <w:t xml:space="preserve"> are trained using minimal video data from </w:t>
+      </w:r>
+      <w:r>
+        <w:lastRenderedPageBreak/>
+        <w:t>readily available mobile cameras.</w:t>
+      </w:r>
+    </w:p>
+    <w:p>
+      <w:pPr>
+        <w:pStyle w:val="a3"/>
+        <w:spacing w:before="18"/>
+        <w:ind w:left="119" w:firstLine="338"/>
+      </w:pPr>
+    </w:p>
+    <w:p>
+      <w:pPr>
+        <w:pStyle w:val="a3"/>
+        <w:spacing w:before="18"/>
+        <w:ind w:left="119" w:firstLine="338"/>
+      </w:pPr>
+      <w:r>
+        <w:t xml:space="preserve"> </w:t>
+      </w:r>
+      <w:r>
+        <w:rPr>
+          <w:b/>
+          <w:bCs/>
+        </w:rPr>
+        <w:t>Visual Navigation in Simulation</w:t>
+      </w:r>
+      <w:r>
+        <w:t xml:space="preserve">: Several simulation suites have been proposed for embodied visual navigation tasks, combining 3D simulators like Habitat with various 3D scene datasets mentioned </w:t>
+      </w:r>
+      <w:proofErr w:type="gramStart"/>
+      <w:r>
+        <w:t>earlier[</w:t>
+      </w:r>
       <w:proofErr w:type="gramEnd"/>
       <w:r>
-        <w:rPr>
-          <w:rFonts w:ascii="Courier New"/>
-          <w:sz w:val="18"/>
-        </w:rPr>
-        <w:t>}</w:t>
-      </w:r>
-    </w:p>
-    <w:p>
-      <w:pPr>
-        <w:spacing w:before="5"/>
-        <w:ind w:left="335"/>
-        <w:rPr>
-          <w:rFonts w:ascii="Courier New"/>
-          <w:sz w:val="18"/>
-        </w:rPr>
-      </w:pPr>
-      <w:r>
-        <w:rPr>
-          <w:rFonts w:ascii="Courier New"/>
-          <w:sz w:val="18"/>
-        </w:rPr>
-        <w:t>\</w:t>
-      </w:r>
-      <w:r>
-        <w:rPr>
-          <w:rFonts w:ascii="Courier New"/>
-          <w:color w:val="0000FF"/>
-          <w:sz w:val="18"/>
-        </w:rPr>
-        <w:t>end</w:t>
-      </w:r>
-      <w:r>
-        <w:rPr>
-          <w:rFonts w:ascii="Courier New"/>
-          <w:sz w:val="18"/>
-        </w:rPr>
-        <w:t>{figure}</w:t>
-      </w:r>
+        <w:t xml:space="preserve">15, 16], </w:t>
+      </w:r>
+      <w:proofErr w:type="spellStart"/>
+      <w:r>
+        <w:t>iGibson</w:t>
+      </w:r>
+      <w:proofErr w:type="spellEnd"/>
+      <w:r>
+        <w:t xml:space="preserve">[17], AI2/ROBO-THOR[18]. These simulators are used for learning visual navigation </w:t>
+      </w:r>
+      <w:proofErr w:type="gramStart"/>
+      <w:r>
+        <w:t>policies[</w:t>
+      </w:r>
+      <w:proofErr w:type="gramEnd"/>
+      <w:r>
+        <w:t>19], solving object-based navigation[20], and incorporating language commands[21]. These approaches mainly consider dynamically simple platforms (wheeled robots) and operate purely in simulation.</w:t>
+      </w:r>
+    </w:p>
+    <w:p>
+      <w:pPr>
+        <w:pStyle w:val="a3"/>
+        <w:spacing w:before="18"/>
+        <w:ind w:left="119" w:firstLine="338"/>
+      </w:pPr>
     </w:p>
     <w:p>
       <w:pPr>
@@ -2656,479 +3150,60 @@
           <w:sz w:val="28"/>
         </w:rPr>
       </w:pPr>
-      <w:r>
-        <w:rPr>
-          <w:noProof/>
-        </w:rPr>
-        <w:drawing>
-          <wp:anchor distT="0" distB="0" distL="0" distR="0" simplePos="0" relativeHeight="10" behindDoc="0" locked="0" layoutInCell="1" allowOverlap="1" wp14:anchorId="2F98C5EF" wp14:editId="12EE2A82">
-            <wp:simplePos x="0" y="0"/>
-            <wp:positionH relativeFrom="page">
-              <wp:posOffset>2408415</wp:posOffset>
-            </wp:positionH>
-            <wp:positionV relativeFrom="paragraph">
-              <wp:posOffset>226626</wp:posOffset>
-            </wp:positionV>
-            <wp:extent cx="2286000" cy="2286000"/>
-            <wp:effectExtent l="0" t="0" r="0" b="0"/>
-            <wp:wrapTopAndBottom/>
-            <wp:docPr id="3" name="image3.png"/>
-            <wp:cNvGraphicFramePr>
-              <a:graphicFrameLocks xmlns:a="http://schemas.openxmlformats.org/drawingml/2006/main" noChangeAspect="1"/>
-            </wp:cNvGraphicFramePr>
-            <a:graphic xmlns:a="http://schemas.openxmlformats.org/drawingml/2006/main">
-              <a:graphicData uri="http://schemas.openxmlformats.org/drawingml/2006/picture">
-                <pic:pic xmlns:pic="http://schemas.openxmlformats.org/drawingml/2006/picture">
-                  <pic:nvPicPr>
-                    <pic:cNvPr id="4" name="image3.png"/>
-                    <pic:cNvPicPr/>
-                  </pic:nvPicPr>
-                  <pic:blipFill>
-                    <a:blip r:embed="rId14" cstate="print"/>
-                    <a:stretch>
-                      <a:fillRect/>
-                    </a:stretch>
-                  </pic:blipFill>
-                  <pic:spPr>
-                    <a:xfrm>
-                      <a:off x="0" y="0"/>
-                      <a:ext cx="2286000" cy="2286000"/>
-                    </a:xfrm>
-                    <a:prstGeom prst="rect">
-                      <a:avLst/>
-                    </a:prstGeom>
-                  </pic:spPr>
-                </pic:pic>
-              </a:graphicData>
-            </a:graphic>
-          </wp:anchor>
-        </w:drawing>
-      </w:r>
-    </w:p>
-    <w:p>
-      <w:pPr>
-        <w:pStyle w:val="a3"/>
-        <w:spacing w:before="154"/>
-        <w:ind w:left="1846" w:right="2563"/>
-        <w:jc w:val="center"/>
-      </w:pPr>
-      <w:bookmarkStart w:id="14" w:name="_bookmark10"/>
-      <w:bookmarkEnd w:id="14"/>
-      <w:r>
-        <w:t>Figure 2.1: Illustration of you writing the master thesis</w:t>
-      </w:r>
-    </w:p>
-    <w:p>
-      <w:pPr>
-        <w:pStyle w:val="a3"/>
-        <w:spacing w:before="6"/>
-        <w:rPr>
-          <w:sz w:val="23"/>
-        </w:rPr>
-      </w:pPr>
-    </w:p>
-    <w:p>
-      <w:pPr>
-        <w:pStyle w:val="a3"/>
-        <w:spacing w:line="256" w:lineRule="auto"/>
-        <w:ind w:left="120" w:right="837" w:firstLine="338"/>
-        <w:jc w:val="both"/>
-      </w:pPr>
-      <w:r>
-        <w:t xml:space="preserve">Next example is a little more complex than previous one. If you arrange some figures horizontally, you put the following code (Listing </w:t>
-      </w:r>
-      <w:hyperlink w:anchor="_bookmark11" w:history="1">
-        <w:r>
-          <w:t xml:space="preserve">2.2) </w:t>
-        </w:r>
-      </w:hyperlink>
-      <w:r>
-        <w:t xml:space="preserve">and you can see Figure </w:t>
-      </w:r>
-      <w:hyperlink w:anchor="_bookmark12" w:history="1">
-        <w:r>
-          <w:t>2.2.</w:t>
-        </w:r>
-      </w:hyperlink>
-      <w:r>
-        <w:t xml:space="preserve"> Moreover, using </w:t>
-      </w:r>
-      <w:r>
-        <w:rPr>
-          <w:rFonts w:ascii="Courier New"/>
-        </w:rPr>
-        <w:t>\ref{</w:t>
-      </w:r>
-      <w:proofErr w:type="spellStart"/>
-      <w:r>
-        <w:rPr>
-          <w:rFonts w:ascii="Courier New"/>
-        </w:rPr>
-        <w:t>fig:desktop</w:t>
-      </w:r>
-      <w:proofErr w:type="spellEnd"/>
-      <w:r>
-        <w:rPr>
-          <w:rFonts w:ascii="Courier New"/>
-        </w:rPr>
-        <w:t>}</w:t>
-      </w:r>
-      <w:r>
-        <w:rPr>
-          <w:rFonts w:ascii="Courier New"/>
-          <w:spacing w:val="-112"/>
-        </w:rPr>
-        <w:t xml:space="preserve"> </w:t>
-      </w:r>
-      <w:r>
-        <w:t xml:space="preserve">or </w:t>
-      </w:r>
-      <w:r>
-        <w:rPr>
-          <w:rFonts w:ascii="Courier New"/>
-        </w:rPr>
-        <w:t>\</w:t>
-      </w:r>
-      <w:proofErr w:type="spellStart"/>
-      <w:r>
-        <w:rPr>
-          <w:rFonts w:ascii="Courier New"/>
-        </w:rPr>
-        <w:t>subref</w:t>
-      </w:r>
-      <w:proofErr w:type="spellEnd"/>
-      <w:r>
-        <w:rPr>
-          <w:rFonts w:ascii="Courier New"/>
-        </w:rPr>
-        <w:t>{</w:t>
-      </w:r>
-      <w:proofErr w:type="spellStart"/>
-      <w:r>
-        <w:rPr>
-          <w:rFonts w:ascii="Courier New"/>
-        </w:rPr>
-        <w:t>fig:desktop</w:t>
-      </w:r>
-      <w:proofErr w:type="spellEnd"/>
-      <w:r>
-        <w:rPr>
-          <w:rFonts w:ascii="Courier New"/>
-        </w:rPr>
-        <w:t>}</w:t>
-      </w:r>
-      <w:r>
-        <w:t xml:space="preserve">, you can get </w:t>
-      </w:r>
-      <w:hyperlink w:anchor="_bookmark12" w:history="1">
-        <w:r>
-          <w:t xml:space="preserve">2.2a </w:t>
-        </w:r>
-      </w:hyperlink>
-      <w:r>
-        <w:t xml:space="preserve">or </w:t>
-      </w:r>
-      <w:hyperlink w:anchor="_bookmark12" w:history="1">
-        <w:r>
-          <w:t>a.</w:t>
-        </w:r>
-      </w:hyperlink>
-    </w:p>
-    <w:p>
-      <w:pPr>
-        <w:pStyle w:val="a3"/>
-        <w:spacing w:before="154"/>
-        <w:ind w:left="1846" w:right="2563"/>
-        <w:jc w:val="center"/>
-      </w:pPr>
-      <w:bookmarkStart w:id="15" w:name="_bookmark11"/>
+    </w:p>
+    <w:p>
+      <w:pPr>
+        <w:pStyle w:val="a5"/>
+        <w:numPr>
+          <w:ilvl w:val="0"/>
+          <w:numId w:val="5"/>
+        </w:numPr>
+        <w:tabs>
+          <w:tab w:val="left" w:pos="765"/>
+          <w:tab w:val="left" w:pos="766"/>
+        </w:tabs>
+        <w:outlineLvl w:val="1"/>
+        <w:rPr>
+          <w:b/>
+          <w:bCs/>
+          <w:vanish/>
+          <w:sz w:val="28"/>
+          <w:szCs w:val="28"/>
+        </w:rPr>
+      </w:pPr>
+      <w:bookmarkStart w:id="15" w:name="_bookmark10"/>
       <w:bookmarkEnd w:id="15"/>
-      <w:r>
-        <w:t>Listing 2.2: Example of Figure 2</w:t>
-      </w:r>
-    </w:p>
-    <w:p>
-      <w:pPr>
-        <w:spacing w:before="110"/>
-        <w:ind w:left="335"/>
-        <w:rPr>
-          <w:rFonts w:ascii="Courier New"/>
-          <w:sz w:val="18"/>
-        </w:rPr>
-      </w:pPr>
-      <w:r>
-        <w:rPr>
-          <w:rFonts w:ascii="Courier New"/>
-          <w:sz w:val="18"/>
-        </w:rPr>
-        <w:t>\</w:t>
-      </w:r>
-      <w:r>
-        <w:rPr>
-          <w:rFonts w:ascii="Courier New"/>
-          <w:color w:val="0000FF"/>
-          <w:sz w:val="18"/>
-        </w:rPr>
-        <w:t>begin</w:t>
-      </w:r>
-      <w:r>
-        <w:rPr>
-          <w:rFonts w:ascii="Courier New"/>
-          <w:sz w:val="18"/>
-        </w:rPr>
-        <w:t>{figure}[</w:t>
-      </w:r>
-      <w:proofErr w:type="spellStart"/>
-      <w:r>
-        <w:rPr>
-          <w:rFonts w:ascii="Courier New"/>
-          <w:sz w:val="18"/>
-        </w:rPr>
-        <w:t>htbp</w:t>
-      </w:r>
-      <w:proofErr w:type="spellEnd"/>
-      <w:r>
-        <w:rPr>
-          <w:rFonts w:ascii="Courier New"/>
-          <w:sz w:val="18"/>
-        </w:rPr>
-        <w:t>]</w:t>
-      </w:r>
-    </w:p>
-    <w:p>
-      <w:pPr>
-        <w:spacing w:before="5"/>
-        <w:ind w:left="550"/>
-        <w:rPr>
-          <w:rFonts w:ascii="Courier New"/>
-          <w:sz w:val="18"/>
-        </w:rPr>
-      </w:pPr>
-      <w:r>
-        <w:rPr>
-          <w:rFonts w:ascii="Courier New"/>
-          <w:sz w:val="18"/>
-        </w:rPr>
-        <w:t>\</w:t>
-      </w:r>
-      <w:r>
-        <w:rPr>
-          <w:rFonts w:ascii="Courier New"/>
-          <w:color w:val="0000FF"/>
-          <w:sz w:val="18"/>
-        </w:rPr>
-        <w:t>begin</w:t>
-      </w:r>
-      <w:r>
-        <w:rPr>
-          <w:rFonts w:ascii="Courier New"/>
-          <w:sz w:val="18"/>
-        </w:rPr>
-        <w:t>{</w:t>
-      </w:r>
-      <w:proofErr w:type="spellStart"/>
-      <w:r>
-        <w:rPr>
-          <w:rFonts w:ascii="Courier New"/>
-          <w:sz w:val="18"/>
-        </w:rPr>
-        <w:t>minipage</w:t>
-      </w:r>
-      <w:proofErr w:type="spellEnd"/>
-      <w:r>
-        <w:rPr>
-          <w:rFonts w:ascii="Courier New"/>
-          <w:sz w:val="18"/>
-        </w:rPr>
-        <w:t>}{0.48\</w:t>
-      </w:r>
-      <w:proofErr w:type="spellStart"/>
-      <w:r>
-        <w:rPr>
-          <w:rFonts w:ascii="Courier New"/>
-          <w:color w:val="0000FF"/>
-          <w:sz w:val="18"/>
-        </w:rPr>
-        <w:t>hsize</w:t>
-      </w:r>
-      <w:proofErr w:type="spellEnd"/>
-      <w:r>
-        <w:rPr>
-          <w:rFonts w:ascii="Courier New"/>
-          <w:sz w:val="18"/>
-        </w:rPr>
-        <w:t>}</w:t>
-      </w:r>
-    </w:p>
-    <w:p>
-      <w:pPr>
-        <w:spacing w:before="5"/>
-        <w:ind w:left="765"/>
-        <w:rPr>
-          <w:rFonts w:ascii="Courier New"/>
-          <w:sz w:val="18"/>
-        </w:rPr>
-      </w:pPr>
-      <w:r>
-        <w:rPr>
-          <w:rFonts w:ascii="Courier New"/>
-          <w:sz w:val="18"/>
-        </w:rPr>
-        <w:t>\</w:t>
-      </w:r>
-      <w:r>
-        <w:rPr>
-          <w:rFonts w:ascii="Courier New"/>
-          <w:color w:val="0000FF"/>
-          <w:sz w:val="18"/>
-        </w:rPr>
-        <w:t>centering</w:t>
-      </w:r>
-    </w:p>
-    <w:p>
-      <w:pPr>
-        <w:spacing w:before="5"/>
-        <w:ind w:left="765"/>
-        <w:rPr>
-          <w:rFonts w:ascii="Courier New"/>
-          <w:sz w:val="18"/>
-        </w:rPr>
-      </w:pPr>
-      <w:r>
-        <w:rPr>
-          <w:rFonts w:ascii="Courier New"/>
-          <w:sz w:val="18"/>
-        </w:rPr>
-        <w:t>\</w:t>
-      </w:r>
-      <w:proofErr w:type="spellStart"/>
-      <w:r>
-        <w:rPr>
-          <w:rFonts w:ascii="Courier New"/>
-          <w:color w:val="0000FF"/>
-          <w:sz w:val="18"/>
-        </w:rPr>
-        <w:t>includegraphics</w:t>
-      </w:r>
-      <w:proofErr w:type="spellEnd"/>
-      <w:r>
-        <w:rPr>
-          <w:rFonts w:ascii="Courier New"/>
-          <w:sz w:val="18"/>
-        </w:rPr>
-        <w:t>[scale=0.</w:t>
-      </w:r>
-      <w:proofErr w:type="gramStart"/>
-      <w:r>
-        <w:rPr>
-          <w:rFonts w:ascii="Courier New"/>
-          <w:sz w:val="18"/>
-        </w:rPr>
-        <w:t>4]{</w:t>
-      </w:r>
-      <w:proofErr w:type="gramEnd"/>
-      <w:r>
-        <w:rPr>
-          <w:rFonts w:ascii="Courier New"/>
-          <w:sz w:val="18"/>
-        </w:rPr>
-        <w:t>./Figure/kaden_PC.png}</w:t>
-      </w:r>
-    </w:p>
-    <w:p>
-      <w:pPr>
-        <w:spacing w:before="5"/>
-        <w:ind w:left="765"/>
-        <w:rPr>
-          <w:rFonts w:ascii="Courier New"/>
-          <w:sz w:val="18"/>
-        </w:rPr>
-      </w:pPr>
-      <w:r>
-        <w:rPr>
-          <w:rFonts w:ascii="Courier New"/>
-          <w:sz w:val="18"/>
-        </w:rPr>
-        <w:lastRenderedPageBreak/>
-        <w:t>\</w:t>
-      </w:r>
-      <w:proofErr w:type="spellStart"/>
-      <w:proofErr w:type="gramStart"/>
-      <w:r>
-        <w:rPr>
-          <w:rFonts w:ascii="Courier New"/>
-          <w:color w:val="0000FF"/>
-          <w:sz w:val="18"/>
-        </w:rPr>
-        <w:t>subcaption</w:t>
-      </w:r>
-      <w:proofErr w:type="spellEnd"/>
-      <w:r>
-        <w:rPr>
-          <w:rFonts w:ascii="Courier New"/>
-          <w:sz w:val="18"/>
-        </w:rPr>
-        <w:t>{</w:t>
-      </w:r>
-      <w:proofErr w:type="gramEnd"/>
-      <w:r>
-        <w:rPr>
-          <w:rFonts w:ascii="Courier New"/>
-          <w:sz w:val="18"/>
-        </w:rPr>
-        <w:t>Desktop PC}</w:t>
-      </w:r>
-    </w:p>
-    <w:p>
-      <w:pPr>
-        <w:spacing w:before="5"/>
-        <w:ind w:left="765"/>
-        <w:rPr>
-          <w:rFonts w:ascii="Courier New"/>
-          <w:sz w:val="18"/>
-        </w:rPr>
-      </w:pPr>
-      <w:r>
-        <w:rPr>
-          <w:rFonts w:ascii="Courier New"/>
-          <w:sz w:val="18"/>
-        </w:rPr>
-        <w:t>\</w:t>
-      </w:r>
-      <w:r>
-        <w:rPr>
-          <w:rFonts w:ascii="Courier New"/>
-          <w:color w:val="0000FF"/>
-          <w:sz w:val="18"/>
-        </w:rPr>
-        <w:t>label</w:t>
-      </w:r>
-      <w:r>
-        <w:rPr>
-          <w:rFonts w:ascii="Courier New"/>
-          <w:sz w:val="18"/>
-        </w:rPr>
-        <w:t>{</w:t>
-      </w:r>
-      <w:proofErr w:type="spellStart"/>
-      <w:r>
-        <w:rPr>
-          <w:rFonts w:ascii="Courier New"/>
-          <w:sz w:val="18"/>
-        </w:rPr>
-        <w:t>fig:desktop</w:t>
-      </w:r>
-      <w:proofErr w:type="spellEnd"/>
-      <w:r>
-        <w:rPr>
-          <w:rFonts w:ascii="Courier New"/>
-          <w:sz w:val="18"/>
-        </w:rPr>
-        <w:t>}</w:t>
-      </w:r>
-    </w:p>
-    <w:p>
-      <w:pPr>
+    </w:p>
+    <w:p>
+      <w:pPr>
+        <w:pStyle w:val="a5"/>
+        <w:numPr>
+          <w:ilvl w:val="1"/>
+          <w:numId w:val="5"/>
+        </w:numPr>
+        <w:tabs>
+          <w:tab w:val="left" w:pos="765"/>
+          <w:tab w:val="left" w:pos="766"/>
+        </w:tabs>
+        <w:outlineLvl w:val="1"/>
+        <w:rPr>
+          <w:b/>
+          <w:bCs/>
+          <w:vanish/>
+          <w:sz w:val="28"/>
+          <w:szCs w:val="28"/>
+        </w:rPr>
+      </w:pPr>
+    </w:p>
+    <w:p>
+      <w:pPr>
+        <w:pStyle w:val="a5"/>
+        <w:tabs>
+          <w:tab w:val="left" w:pos="765"/>
+          <w:tab w:val="left" w:pos="766"/>
+        </w:tabs>
+        <w:ind w:left="765" w:firstLine="0"/>
+        <w:outlineLvl w:val="1"/>
         <w:rPr>
           <w:rFonts w:ascii="Courier New"/>
           <w:sz w:val="18"/>
@@ -3142,7 +3217,7 @@
     </w:p>
     <w:p>
       <w:pPr>
-        <w:pStyle w:val="a4"/>
+        <w:pStyle w:val="a5"/>
         <w:numPr>
           <w:ilvl w:val="1"/>
           <w:numId w:val="2"/>
@@ -3158,7 +3233,7 @@
       <w:r>
         <w:lastRenderedPageBreak/>
         <w:pict w14:anchorId="55E1780B">
-          <v:shape id="_x0000_s1034" style="position:absolute;left:0;text-align:left;margin-left:108pt;margin-top:16.05pt;width:415.3pt;height:.1pt;z-index:-251646976;mso-wrap-distance-left:0;mso-wrap-distance-right:0;mso-position-horizontal-relative:page" coordorigin="2160,321" coordsize="8306,0" path="m2160,321r8306,e" filled="f" strokeweight=".14042mm">
+          <v:shape id="_x0000_s2058" style="position:absolute;left:0;text-align:left;margin-left:108pt;margin-top:16.05pt;width:415.3pt;height:.1pt;z-index:-251646976;mso-wrap-distance-left:0;mso-wrap-distance-right:0;mso-position-horizontal-relative:page" coordorigin="2160,321" coordsize="8306,0" path="m2160,321r8306,e" filled="f" strokeweight=".14042mm">
             <v:path arrowok="t"/>
             <w10:wrap type="topAndBottom" anchorx="page"/>
           </v:shape>
@@ -3696,7 +3771,7 @@
                     <pic:cNvPicPr/>
                   </pic:nvPicPr>
                   <pic:blipFill>
-                    <a:blip r:embed="rId15" cstate="print"/>
+                    <a:blip r:embed="rId14" cstate="print"/>
                     <a:stretch>
                       <a:fillRect/>
                     </a:stretch>
@@ -3754,7 +3829,7 @@
                     <pic:cNvPicPr/>
                   </pic:nvPicPr>
                   <pic:blipFill>
-                    <a:blip r:embed="rId16" cstate="print"/>
+                    <a:blip r:embed="rId15" cstate="print"/>
                     <a:stretch>
                       <a:fillRect/>
                     </a:stretch>
@@ -3790,7 +3865,7 @@
     </w:p>
     <w:p>
       <w:pPr>
-        <w:pStyle w:val="a4"/>
+        <w:pStyle w:val="a5"/>
         <w:numPr>
           <w:ilvl w:val="2"/>
           <w:numId w:val="2"/>
@@ -4924,14 +4999,13 @@
         <w:pStyle w:val="2"/>
         <w:numPr>
           <w:ilvl w:val="1"/>
-          <w:numId w:val="3"/>
+          <w:numId w:val="5"/>
         </w:numPr>
         <w:tabs>
           <w:tab w:val="left" w:pos="1485"/>
           <w:tab w:val="left" w:pos="1486"/>
         </w:tabs>
         <w:ind w:left="1485"/>
-        <w:jc w:val="left"/>
       </w:pPr>
       <w:bookmarkStart w:id="19" w:name="Citation"/>
       <w:bookmarkStart w:id="20" w:name="_bookmark15"/>
@@ -4986,7 +5060,7 @@
       <w:r>
         <w:lastRenderedPageBreak/>
         <w:pict w14:anchorId="73531879">
-          <v:shape id="_x0000_s1032" style="position:absolute;left:0;text-align:left;margin-left:1in;margin-top:16.05pt;width:415.3pt;height:.1pt;z-index:-251642880;mso-wrap-distance-left:0;mso-wrap-distance-right:0;mso-position-horizontal-relative:page" coordorigin="1440,321" coordsize="8306,0" path="m1440,321r8306,e" filled="f" strokeweight=".14042mm">
+          <v:shape id="_x0000_s2056" style="position:absolute;left:0;text-align:left;margin-left:1in;margin-top:16.05pt;width:415.3pt;height:.1pt;z-index:-251642880;mso-wrap-distance-left:0;mso-wrap-distance-right:0;mso-position-horizontal-relative:page" coordorigin="1440,321" coordsize="8306,0" path="m1440,321r8306,e" filled="f" strokeweight=".14042mm">
             <v:path arrowok="t"/>
             <w10:wrap type="topAndBottom" anchorx="page"/>
           </v:shape>
@@ -5495,7 +5569,7 @@
         <w:pStyle w:val="2"/>
         <w:numPr>
           <w:ilvl w:val="1"/>
-          <w:numId w:val="3"/>
+          <w:numId w:val="5"/>
         </w:numPr>
         <w:tabs>
           <w:tab w:val="left" w:pos="765"/>
@@ -5503,7 +5577,6 @@
         </w:tabs>
         <w:spacing w:before="1"/>
         <w:ind w:hanging="647"/>
-        <w:jc w:val="left"/>
       </w:pPr>
       <w:bookmarkStart w:id="21" w:name="Abbreviations_and_Symbols"/>
       <w:bookmarkStart w:id="22" w:name="_bookmark16"/>
@@ -5612,14 +5685,12 @@
         </w:rPr>
         <w:t xml:space="preserve"> </w:t>
       </w:r>
-      <w:proofErr w:type="spellStart"/>
       <w:r>
         <w:rPr>
           <w:rFonts w:ascii="Courier New"/>
         </w:rPr>
         <w:t>acro</w:t>
       </w:r>
-      <w:proofErr w:type="spellEnd"/>
       <w:r>
         <w:rPr>
           <w:rFonts w:ascii="Courier New"/>
@@ -6312,23 +6383,7 @@
           <w:rFonts w:ascii="Courier New"/>
           <w:sz w:val="18"/>
         </w:rPr>
-        <w:t xml:space="preserve"> = $\</w:t>
-      </w:r>
-      <w:proofErr w:type="spellStart"/>
-      <w:r>
-        <w:rPr>
-          <w:rFonts w:ascii="Courier New"/>
-          <w:sz w:val="18"/>
-        </w:rPr>
-        <w:t>bm</w:t>
-      </w:r>
-      <w:proofErr w:type="spellEnd"/>
-      <w:r>
-        <w:rPr>
-          <w:rFonts w:ascii="Courier New"/>
-          <w:sz w:val="18"/>
-        </w:rPr>
-        <w:t xml:space="preserve">{A}$ </w:t>
+        <w:t xml:space="preserve"> = $\bm{A}$ </w:t>
       </w:r>
       <w:r>
         <w:rPr>
@@ -6851,7 +6906,7 @@
       </w:pPr>
       <w:r>
         <w:pict w14:anchorId="55DED8F6">
-          <v:shape id="_x0000_s1031" type="#_x0000_t202" style="position:absolute;left:0;text-align:left;margin-left:1in;margin-top:11.4pt;width:4.85pt;height:40.25pt;z-index:-252187648;mso-position-horizontal-relative:page" filled="f" stroked="f">
+          <v:shape id="_x0000_s2055" type="#_x0000_t202" style="position:absolute;left:0;text-align:left;margin-left:1in;margin-top:11.4pt;width:4.85pt;height:40.25pt;z-index:-252187648;mso-position-horizontal-relative:page" filled="f" stroked="f">
             <v:textbox inset="0,0,0,0">
               <w:txbxContent>
                 <w:p>
@@ -7042,7 +7097,7 @@
       </w:pPr>
       <w:r>
         <w:pict w14:anchorId="61362AB5">
-          <v:shape id="_x0000_s1029" style="position:absolute;left:0;text-align:left;margin-left:82.15pt;margin-top:17.85pt;width:395.35pt;height:.1pt;z-index:-251641856;mso-wrap-distance-left:0;mso-wrap-distance-right:0;mso-position-horizontal-relative:page" coordorigin="1643,357" coordsize="7907,0" path="m1643,357r7907,e" filled="f" strokeweight=".14042mm">
+          <v:shape id="_x0000_s2053" style="position:absolute;left:0;text-align:left;margin-left:82.15pt;margin-top:17.85pt;width:395.35pt;height:.1pt;z-index:-251641856;mso-wrap-distance-left:0;mso-wrap-distance-right:0;mso-position-horizontal-relative:page" coordorigin="1643,357" coordsize="7907,0" path="m1643,357r7907,e" filled="f" strokeweight=".14042mm">
             <v:path arrowok="t"/>
             <w10:wrap type="topAndBottom" anchorx="page"/>
           </v:shape>
@@ -7364,7 +7419,7 @@
     </w:p>
     <w:p>
       <w:pPr>
-        <w:pStyle w:val="a4"/>
+        <w:pStyle w:val="a5"/>
         <w:numPr>
           <w:ilvl w:val="0"/>
           <w:numId w:val="1"/>
@@ -7377,67 +7432,23 @@
       <w:bookmarkStart w:id="27" w:name="_bookmark20"/>
       <w:bookmarkEnd w:id="27"/>
       <w:r>
-        <w:t xml:space="preserve">Someone, </w:t>
-      </w:r>
-      <w:r>
-        <w:rPr>
-          <w:i/>
-        </w:rPr>
-        <w:t xml:space="preserve">Citation example </w:t>
-      </w:r>
-      <w:r>
-        <w:rPr>
-          <w:i/>
-          <w:spacing w:val="-3"/>
-        </w:rPr>
-        <w:t>from</w:t>
-      </w:r>
-      <w:r>
-        <w:rPr>
-          <w:i/>
-          <w:spacing w:val="-21"/>
-        </w:rPr>
-        <w:t xml:space="preserve"> </w:t>
-      </w:r>
-      <w:r>
-        <w:rPr>
-          <w:i/>
-        </w:rPr>
-        <w:t>a</w:t>
-      </w:r>
-      <w:r>
-        <w:rPr>
-          <w:i/>
-          <w:spacing w:val="-6"/>
-        </w:rPr>
-        <w:t xml:space="preserve"> </w:t>
-      </w:r>
-      <w:r>
-        <w:rPr>
-          <w:i/>
-        </w:rPr>
-        <w:t>book</w:t>
+        <w:t>H. Yuan and R. C. Veltkamp, "</w:t>
+      </w:r>
+      <w:proofErr w:type="spellStart"/>
+      <w:r>
+        <w:t>PreSim</w:t>
+      </w:r>
+      <w:proofErr w:type="spellEnd"/>
+      <w:r>
+        <w:t>: A 3D Photo-Realistic Environment Simulator for Visual AI," in IEEE Robotics and Automation Letters, vol. 6, no. 2, pp. 2501-2508</w:t>
       </w:r>
       <w:r>
         <w:t>.</w:t>
       </w:r>
-      <w:r>
-        <w:tab/>
-        <w:t>Somewhere,</w:t>
-      </w:r>
-      <w:r>
-        <w:rPr>
-          <w:spacing w:val="-1"/>
-        </w:rPr>
-        <w:t xml:space="preserve"> </w:t>
-      </w:r>
-      <w:r>
-        <w:t>20XX.</w:t>
-      </w:r>
-    </w:p>
-    <w:p>
-      <w:pPr>
-        <w:pStyle w:val="a4"/>
+    </w:p>
+    <w:p>
+      <w:pPr>
+        <w:pStyle w:val="a5"/>
         <w:numPr>
           <w:ilvl w:val="0"/>
           <w:numId w:val="1"/>
@@ -7453,51 +7464,1192 @@
         <w:rPr>
           <w:spacing w:val="-9"/>
         </w:rPr>
-        <w:t xml:space="preserve">F. </w:t>
-      </w:r>
-      <w:r>
-        <w:t xml:space="preserve">Hoge and </w:t>
-      </w:r>
-      <w:r>
-        <w:rPr>
-          <w:spacing w:val="-13"/>
-        </w:rPr>
-        <w:t xml:space="preserve">P. </w:t>
+        <w:t>P. Salvini, D. Paez-Granados, and A. Billard, "Safety concerns emerging from robots navigating in crowded pedestrian areas," International Journal of Social Robotics, vol. 14, no. 2, pp. 441-462, 2022</w:t>
+      </w:r>
+      <w:r>
+        <w:t>.</w:t>
+      </w:r>
+    </w:p>
+    <w:p>
+      <w:pPr>
+        <w:pStyle w:val="a5"/>
+        <w:numPr>
+          <w:ilvl w:val="0"/>
+          <w:numId w:val="1"/>
+        </w:numPr>
+        <w:tabs>
+          <w:tab w:val="left" w:pos="484"/>
+        </w:tabs>
+        <w:spacing w:before="197"/>
+      </w:pPr>
+      <w:r>
+        <w:t xml:space="preserve">S. G. </w:t>
       </w:r>
       <w:proofErr w:type="spellStart"/>
       <w:r>
-        <w:t>Piyo</w:t>
+        <w:t>Tzafestas</w:t>
       </w:r>
       <w:proofErr w:type="spellEnd"/>
       <w:r>
-        <w:t xml:space="preserve">, “Citation example from a </w:t>
-      </w:r>
-      <w:r>
-        <w:rPr>
-          <w:spacing w:val="-4"/>
-        </w:rPr>
-        <w:t xml:space="preserve">paper,” </w:t>
-      </w:r>
-      <w:r>
-        <w:t xml:space="preserve">in </w:t>
-      </w:r>
-      <w:r>
-        <w:rPr>
-          <w:i/>
-        </w:rPr>
-        <w:t>Book</w:t>
-      </w:r>
-      <w:r>
-        <w:t>, 20XX, pp.</w:t>
-      </w:r>
-      <w:r>
-        <w:rPr>
-          <w:spacing w:val="-5"/>
-        </w:rPr>
-        <w:t xml:space="preserve"> </w:t>
-      </w:r>
-      <w:r>
-        <w:t>00–99.</w:t>
+        <w:t>, Introduction to Mobile Robot Control. Elsevier, 2013.</w:t>
+      </w:r>
+    </w:p>
+    <w:p>
+      <w:pPr>
+        <w:pStyle w:val="a5"/>
+        <w:numPr>
+          <w:ilvl w:val="0"/>
+          <w:numId w:val="1"/>
+        </w:numPr>
+        <w:tabs>
+          <w:tab w:val="left" w:pos="484"/>
+        </w:tabs>
+        <w:spacing w:before="197"/>
+      </w:pPr>
+      <w:r>
+        <w:t xml:space="preserve">D. Fernandez-Chaves, et al., "Robot@ </w:t>
+      </w:r>
+      <w:proofErr w:type="spellStart"/>
+      <w:r>
+        <w:t>VirtualHome</w:t>
+      </w:r>
+      <w:proofErr w:type="spellEnd"/>
+      <w:r>
+        <w:t>, an ecosystem of virtual environments and tools for realistic indoor robotic simulation," Expert Systems with Applications, vol. 208, pp. 117970, 2022.</w:t>
+      </w:r>
+    </w:p>
+    <w:p>
+      <w:pPr>
+        <w:pStyle w:val="a5"/>
+        <w:numPr>
+          <w:ilvl w:val="0"/>
+          <w:numId w:val="1"/>
+        </w:numPr>
+        <w:tabs>
+          <w:tab w:val="left" w:pos="484"/>
+        </w:tabs>
+        <w:spacing w:before="197"/>
+      </w:pPr>
+      <w:r>
+        <w:t xml:space="preserve">Unreal Engine 5. [Online]. Available: </w:t>
+      </w:r>
+      <w:hyperlink r:id="rId16" w:history="1">
+        <w:r>
+          <w:rPr>
+            <w:rStyle w:val="link-annotation-unknown-block-id--633848099"/>
+            <w:color w:val="0000FF"/>
+            <w:u w:val="single"/>
+          </w:rPr>
+          <w:t>https://www.unrealengine.com/</w:t>
+        </w:r>
+      </w:hyperlink>
+      <w:r>
+        <w:t>. [Accessed: September 15, 2023].</w:t>
+      </w:r>
+    </w:p>
+    <w:p>
+      <w:pPr>
+        <w:pStyle w:val="a5"/>
+        <w:numPr>
+          <w:ilvl w:val="0"/>
+          <w:numId w:val="1"/>
+        </w:numPr>
+        <w:tabs>
+          <w:tab w:val="left" w:pos="484"/>
+        </w:tabs>
+        <w:spacing w:before="197"/>
+      </w:pPr>
+      <w:r>
+        <w:t>Luma Unreal Engine Plugin. [Online</w:t>
+      </w:r>
+      <w:proofErr w:type="gramStart"/>
+      <w:r>
+        <w:t>].Available</w:t>
+      </w:r>
+      <w:proofErr w:type="gramEnd"/>
+      <w:r>
+        <w:t>:https://docs.lumalabs.ai/9DdnisfQaLN1sn.[Accessed: September 15, 2023]</w:t>
+      </w:r>
+    </w:p>
+    <w:p>
+      <w:pPr>
+        <w:pStyle w:val="a5"/>
+        <w:numPr>
+          <w:ilvl w:val="0"/>
+          <w:numId w:val="1"/>
+        </w:numPr>
+        <w:tabs>
+          <w:tab w:val="left" w:pos="484"/>
+        </w:tabs>
+        <w:spacing w:before="197"/>
+      </w:pPr>
+      <w:r>
+        <w:t>Z. Wang, S. Wu, W. Xie, M. Chen and V. Adrian Prisacariu, "</w:t>
+      </w:r>
+      <w:proofErr w:type="spellStart"/>
+      <w:r>
+        <w:t>NeRF</w:t>
+      </w:r>
+      <w:proofErr w:type="spellEnd"/>
+      <w:r>
+        <w:t>–: Neural radiance fields without known camera parameters", arXiv:2102.07064, 2021.</w:t>
+      </w:r>
+    </w:p>
+    <w:p>
+      <w:pPr>
+        <w:pStyle w:val="a5"/>
+        <w:numPr>
+          <w:ilvl w:val="0"/>
+          <w:numId w:val="1"/>
+        </w:numPr>
+        <w:tabs>
+          <w:tab w:val="left" w:pos="484"/>
+        </w:tabs>
+        <w:spacing w:before="197"/>
+      </w:pPr>
+      <w:r>
+        <w:t>S. Lan, et al., "Modeling local geometric structure of 3D point clouds using geo-</w:t>
+      </w:r>
+      <w:proofErr w:type="spellStart"/>
+      <w:r>
+        <w:t>cnn</w:t>
+      </w:r>
+      <w:proofErr w:type="spellEnd"/>
+      <w:r>
+        <w:t>," in Proceedings of the IEEE/CVF Conference on Computer Vision and Pattern Recognition, 2019.</w:t>
+      </w:r>
+    </w:p>
+    <w:p>
+      <w:pPr>
+        <w:pStyle w:val="a5"/>
+        <w:numPr>
+          <w:ilvl w:val="0"/>
+          <w:numId w:val="1"/>
+        </w:numPr>
+        <w:tabs>
+          <w:tab w:val="left" w:pos="484"/>
+        </w:tabs>
+        <w:spacing w:before="197"/>
+      </w:pPr>
+      <w:r>
+        <w:t xml:space="preserve">D. </w:t>
+      </w:r>
+      <w:proofErr w:type="spellStart"/>
+      <w:r>
+        <w:t>Droeschel</w:t>
+      </w:r>
+      <w:proofErr w:type="spellEnd"/>
+      <w:r>
+        <w:t xml:space="preserve"> and S. Behnke, "Efficient continuous-time SLAM for 3D lidar-based online mapping," in 2018 IEEE International Conference on Robotics and Automation (ICRA), IEEE, 2018.</w:t>
+      </w:r>
+    </w:p>
+    <w:p>
+      <w:pPr>
+        <w:pStyle w:val="a5"/>
+        <w:numPr>
+          <w:ilvl w:val="0"/>
+          <w:numId w:val="1"/>
+        </w:numPr>
+        <w:tabs>
+          <w:tab w:val="left" w:pos="484"/>
+        </w:tabs>
+        <w:spacing w:before="197"/>
+      </w:pPr>
+      <w:r>
+        <w:rPr>
+          <w:rFonts w:eastAsiaTheme="minorEastAsia" w:hint="eastAsia"/>
+          <w:lang w:eastAsia="ja-JP"/>
+        </w:rPr>
+        <w:t xml:space="preserve"> </w:t>
+      </w:r>
+      <w:r>
+        <w:rPr>
+          <w:rFonts w:eastAsiaTheme="minorEastAsia"/>
+          <w:lang w:eastAsia="ja-JP"/>
+        </w:rPr>
+        <w:t xml:space="preserve">Z. Mou and F. Gao, "Millimeter Wave Wireless Communication Assisted Three-Dimensional Simultaneous Localization and Mapping," </w:t>
+      </w:r>
+      <w:proofErr w:type="spellStart"/>
+      <w:r>
+        <w:rPr>
+          <w:rFonts w:eastAsiaTheme="minorEastAsia"/>
+          <w:lang w:eastAsia="ja-JP"/>
+        </w:rPr>
+        <w:t>arXiv</w:t>
+      </w:r>
+      <w:proofErr w:type="spellEnd"/>
+      <w:r>
+        <w:rPr>
+          <w:rFonts w:eastAsiaTheme="minorEastAsia"/>
+          <w:lang w:eastAsia="ja-JP"/>
+        </w:rPr>
+        <w:t xml:space="preserve"> preprint arXiv:2303.02617, Mar. 2023.</w:t>
+      </w:r>
+    </w:p>
+    <w:p>
+      <w:pPr>
+        <w:pStyle w:val="a5"/>
+        <w:numPr>
+          <w:ilvl w:val="0"/>
+          <w:numId w:val="1"/>
+        </w:numPr>
+        <w:tabs>
+          <w:tab w:val="left" w:pos="484"/>
+        </w:tabs>
+        <w:spacing w:before="197"/>
+      </w:pPr>
+      <w:r>
+        <w:rPr>
+          <w:rFonts w:eastAsiaTheme="minorEastAsia" w:hint="eastAsia"/>
+          <w:lang w:eastAsia="ja-JP"/>
+        </w:rPr>
+        <w:t xml:space="preserve"> </w:t>
+      </w:r>
+      <w:r>
+        <w:rPr>
+          <w:rFonts w:eastAsiaTheme="minorEastAsia"/>
+          <w:lang w:eastAsia="ja-JP"/>
+        </w:rPr>
+        <w:t xml:space="preserve">A. Chang, A. Dai, T. Funkhouser, M. Halber, M. Niessner, M. Savva, S. Song, A. Zeng, and Y. Zhang, “Matterport3d: Learning from </w:t>
+      </w:r>
+      <w:proofErr w:type="spellStart"/>
+      <w:r>
+        <w:rPr>
+          <w:rFonts w:eastAsiaTheme="minorEastAsia"/>
+          <w:lang w:eastAsia="ja-JP"/>
+        </w:rPr>
+        <w:t>rgb</w:t>
+      </w:r>
+      <w:proofErr w:type="spellEnd"/>
+      <w:r>
+        <w:rPr>
+          <w:rFonts w:eastAsiaTheme="minorEastAsia"/>
+          <w:lang w:eastAsia="ja-JP"/>
+        </w:rPr>
+        <w:t>-d data in indoor environments,” </w:t>
+      </w:r>
+      <w:proofErr w:type="spellStart"/>
+      <w:r>
+        <w:rPr>
+          <w:rFonts w:eastAsiaTheme="minorEastAsia"/>
+          <w:lang w:eastAsia="ja-JP"/>
+        </w:rPr>
+        <w:t>arXiv</w:t>
+      </w:r>
+      <w:proofErr w:type="spellEnd"/>
+      <w:r>
+        <w:rPr>
+          <w:rFonts w:eastAsiaTheme="minorEastAsia"/>
+          <w:lang w:eastAsia="ja-JP"/>
+        </w:rPr>
+        <w:t xml:space="preserve"> preprint arXiv:1709.06158, 2017.</w:t>
+      </w:r>
+    </w:p>
+    <w:p>
+      <w:pPr>
+        <w:pStyle w:val="a5"/>
+        <w:numPr>
+          <w:ilvl w:val="0"/>
+          <w:numId w:val="1"/>
+        </w:numPr>
+        <w:tabs>
+          <w:tab w:val="left" w:pos="484"/>
+        </w:tabs>
+        <w:spacing w:before="197"/>
+      </w:pPr>
+      <w:r>
+        <w:rPr>
+          <w:rFonts w:eastAsiaTheme="minorEastAsia" w:hint="eastAsia"/>
+          <w:lang w:eastAsia="ja-JP"/>
+        </w:rPr>
+        <w:t xml:space="preserve"> </w:t>
+      </w:r>
+      <w:r>
+        <w:rPr>
+          <w:rFonts w:eastAsiaTheme="minorEastAsia"/>
+          <w:lang w:eastAsia="ja-JP"/>
+        </w:rPr>
+        <w:t>F. Xia, A. R. Zamir, Z. He, A. Sax, J. Malik, and S. Savarese, “Gibson env: Real-world perception for embodied agents,” in Proceedings of the IEEE conference on computer vision and pattern recognition, pp. 9068–9079, 2018.</w:t>
+      </w:r>
+    </w:p>
+    <w:p>
+      <w:pPr>
+        <w:pStyle w:val="a5"/>
+        <w:numPr>
+          <w:ilvl w:val="0"/>
+          <w:numId w:val="1"/>
+        </w:numPr>
+        <w:tabs>
+          <w:tab w:val="left" w:pos="484"/>
+        </w:tabs>
+        <w:spacing w:before="197"/>
+      </w:pPr>
+      <w:r>
+        <w:rPr>
+          <w:rFonts w:eastAsiaTheme="minorEastAsia" w:hint="eastAsia"/>
+          <w:lang w:eastAsia="ja-JP"/>
+        </w:rPr>
+        <w:t xml:space="preserve"> </w:t>
+      </w:r>
+      <w:r>
+        <w:rPr>
+          <w:rFonts w:eastAsiaTheme="minorEastAsia"/>
+          <w:lang w:eastAsia="ja-JP"/>
+        </w:rPr>
+        <w:t>J. Straub, T. Whelan, L. Ma, Y. Chen, E. </w:t>
+      </w:r>
+      <w:proofErr w:type="spellStart"/>
+      <w:r>
+        <w:rPr>
+          <w:rFonts w:eastAsiaTheme="minorEastAsia"/>
+          <w:lang w:eastAsia="ja-JP"/>
+        </w:rPr>
+        <w:t>Wijmans</w:t>
+      </w:r>
+      <w:proofErr w:type="spellEnd"/>
+      <w:r>
+        <w:rPr>
+          <w:rFonts w:eastAsiaTheme="minorEastAsia"/>
+          <w:lang w:eastAsia="ja-JP"/>
+        </w:rPr>
+        <w:t>, S. Green, J. J. Engel, R. Mur-Artal, C. Ren, S. Verma, et al., “The replica dataset: A digital replica of indoor spaces,” </w:t>
+      </w:r>
+      <w:proofErr w:type="spellStart"/>
+      <w:r>
+        <w:rPr>
+          <w:rFonts w:eastAsiaTheme="minorEastAsia"/>
+          <w:lang w:eastAsia="ja-JP"/>
+        </w:rPr>
+        <w:t>arXiv</w:t>
+      </w:r>
+      <w:proofErr w:type="spellEnd"/>
+      <w:r>
+        <w:rPr>
+          <w:rFonts w:eastAsiaTheme="minorEastAsia"/>
+          <w:lang w:eastAsia="ja-JP"/>
+        </w:rPr>
+        <w:t xml:space="preserve"> preprint arXiv:1906.05797, 2019.</w:t>
+      </w:r>
+    </w:p>
+    <w:p>
+      <w:pPr>
+        <w:pStyle w:val="a5"/>
+        <w:numPr>
+          <w:ilvl w:val="0"/>
+          <w:numId w:val="1"/>
+        </w:numPr>
+        <w:tabs>
+          <w:tab w:val="left" w:pos="484"/>
+        </w:tabs>
+        <w:spacing w:before="197"/>
+      </w:pPr>
+      <w:r>
+        <w:rPr>
+          <w:rFonts w:eastAsiaTheme="minorEastAsia" w:hint="eastAsia"/>
+          <w:lang w:eastAsia="ja-JP"/>
+        </w:rPr>
+        <w:t xml:space="preserve"> </w:t>
+      </w:r>
+      <w:r>
+        <w:rPr>
+          <w:rFonts w:eastAsiaTheme="minorEastAsia"/>
+          <w:lang w:eastAsia="ja-JP"/>
+        </w:rPr>
+        <w:t>S. K. Ramakrishnan, A. </w:t>
+      </w:r>
+      <w:proofErr w:type="spellStart"/>
+      <w:r>
+        <w:rPr>
+          <w:rFonts w:eastAsiaTheme="minorEastAsia"/>
+          <w:lang w:eastAsia="ja-JP"/>
+        </w:rPr>
+        <w:t>Gokaslan</w:t>
+      </w:r>
+      <w:proofErr w:type="spellEnd"/>
+      <w:r>
+        <w:rPr>
+          <w:rFonts w:eastAsiaTheme="minorEastAsia"/>
+          <w:lang w:eastAsia="ja-JP"/>
+        </w:rPr>
+        <w:t>, E. </w:t>
+      </w:r>
+      <w:proofErr w:type="spellStart"/>
+      <w:r>
+        <w:rPr>
+          <w:rFonts w:eastAsiaTheme="minorEastAsia"/>
+          <w:lang w:eastAsia="ja-JP"/>
+        </w:rPr>
+        <w:t>Wijmans</w:t>
+      </w:r>
+      <w:proofErr w:type="spellEnd"/>
+      <w:r>
+        <w:rPr>
+          <w:rFonts w:eastAsiaTheme="minorEastAsia"/>
+          <w:lang w:eastAsia="ja-JP"/>
+        </w:rPr>
+        <w:t>, O. </w:t>
+      </w:r>
+      <w:proofErr w:type="spellStart"/>
+      <w:r>
+        <w:rPr>
+          <w:rFonts w:eastAsiaTheme="minorEastAsia"/>
+          <w:lang w:eastAsia="ja-JP"/>
+        </w:rPr>
+        <w:t>Maksymets</w:t>
+      </w:r>
+      <w:proofErr w:type="spellEnd"/>
+      <w:r>
+        <w:rPr>
+          <w:rFonts w:eastAsiaTheme="minorEastAsia"/>
+          <w:lang w:eastAsia="ja-JP"/>
+        </w:rPr>
+        <w:t>, A. Clegg, J. Turner, E. </w:t>
+      </w:r>
+      <w:proofErr w:type="spellStart"/>
+      <w:r>
+        <w:rPr>
+          <w:rFonts w:eastAsiaTheme="minorEastAsia"/>
+          <w:lang w:eastAsia="ja-JP"/>
+        </w:rPr>
+        <w:t>Undersander</w:t>
+      </w:r>
+      <w:proofErr w:type="spellEnd"/>
+      <w:r>
+        <w:rPr>
+          <w:rFonts w:eastAsiaTheme="minorEastAsia"/>
+          <w:lang w:eastAsia="ja-JP"/>
+        </w:rPr>
+        <w:t>, W. </w:t>
+      </w:r>
+      <w:proofErr w:type="spellStart"/>
+      <w:r>
+        <w:rPr>
+          <w:rFonts w:eastAsiaTheme="minorEastAsia"/>
+          <w:lang w:eastAsia="ja-JP"/>
+        </w:rPr>
+        <w:t>Galuba</w:t>
+      </w:r>
+      <w:proofErr w:type="spellEnd"/>
+      <w:r>
+        <w:rPr>
+          <w:rFonts w:eastAsiaTheme="minorEastAsia"/>
+          <w:lang w:eastAsia="ja-JP"/>
+        </w:rPr>
+        <w:t>, A. Westbury, A. X. Chang, et al., “Habitat-</w:t>
+      </w:r>
+      <w:proofErr w:type="spellStart"/>
+      <w:r>
+        <w:rPr>
+          <w:rFonts w:eastAsiaTheme="minorEastAsia"/>
+          <w:lang w:eastAsia="ja-JP"/>
+        </w:rPr>
+        <w:t>matterport</w:t>
+      </w:r>
+      <w:proofErr w:type="spellEnd"/>
+      <w:r>
+        <w:rPr>
+          <w:rFonts w:eastAsiaTheme="minorEastAsia"/>
+          <w:lang w:eastAsia="ja-JP"/>
+        </w:rPr>
+        <w:t xml:space="preserve"> 3d dataset (hm3d): 1000 large-scale 3d environments for embodied ai,” </w:t>
+      </w:r>
+      <w:proofErr w:type="spellStart"/>
+      <w:r>
+        <w:rPr>
+          <w:rFonts w:eastAsiaTheme="minorEastAsia"/>
+          <w:lang w:eastAsia="ja-JP"/>
+        </w:rPr>
+        <w:t>arXiv</w:t>
+      </w:r>
+      <w:proofErr w:type="spellEnd"/>
+      <w:r>
+        <w:rPr>
+          <w:rFonts w:eastAsiaTheme="minorEastAsia"/>
+          <w:lang w:eastAsia="ja-JP"/>
+        </w:rPr>
+        <w:t xml:space="preserve"> preprint arXiv:2109.08238, 2021.</w:t>
+      </w:r>
+    </w:p>
+    <w:p>
+      <w:pPr>
+        <w:pStyle w:val="a5"/>
+        <w:numPr>
+          <w:ilvl w:val="0"/>
+          <w:numId w:val="1"/>
+        </w:numPr>
+        <w:tabs>
+          <w:tab w:val="left" w:pos="484"/>
+        </w:tabs>
+        <w:spacing w:before="197"/>
+      </w:pPr>
+      <w:r>
+        <w:rPr>
+          <w:rFonts w:eastAsiaTheme="minorEastAsia" w:hint="eastAsia"/>
+          <w:lang w:eastAsia="ja-JP"/>
+        </w:rPr>
+        <w:lastRenderedPageBreak/>
+        <w:t xml:space="preserve"> </w:t>
+      </w:r>
+      <w:r>
+        <w:rPr>
+          <w:rFonts w:eastAsiaTheme="minorEastAsia"/>
+          <w:lang w:eastAsia="ja-JP"/>
+        </w:rPr>
+        <w:t>M. Savva, A. Kadian, O. </w:t>
+      </w:r>
+      <w:proofErr w:type="spellStart"/>
+      <w:r>
+        <w:rPr>
+          <w:rFonts w:eastAsiaTheme="minorEastAsia"/>
+          <w:lang w:eastAsia="ja-JP"/>
+        </w:rPr>
+        <w:t>Maksymets</w:t>
+      </w:r>
+      <w:proofErr w:type="spellEnd"/>
+      <w:r>
+        <w:rPr>
+          <w:rFonts w:eastAsiaTheme="minorEastAsia"/>
+          <w:lang w:eastAsia="ja-JP"/>
+        </w:rPr>
+        <w:t>, Y. Zhao, E. </w:t>
+      </w:r>
+      <w:proofErr w:type="spellStart"/>
+      <w:r>
+        <w:rPr>
+          <w:rFonts w:eastAsiaTheme="minorEastAsia"/>
+          <w:lang w:eastAsia="ja-JP"/>
+        </w:rPr>
+        <w:t>Wijmans</w:t>
+      </w:r>
+      <w:proofErr w:type="spellEnd"/>
+      <w:r>
+        <w:rPr>
+          <w:rFonts w:eastAsiaTheme="minorEastAsia"/>
+          <w:lang w:eastAsia="ja-JP"/>
+        </w:rPr>
+        <w:t>, B. Jain, J. Straub, J. Liu, V. Koltun, J. Malik, et al., “Habitat: A platform for embodied ai research,” in Proceedings of the IEEE/CVF International Conference on Computer Vision, pp. 9339–9347, 2019.</w:t>
+      </w:r>
+    </w:p>
+    <w:p>
+      <w:pPr>
+        <w:pStyle w:val="a5"/>
+        <w:numPr>
+          <w:ilvl w:val="0"/>
+          <w:numId w:val="1"/>
+        </w:numPr>
+        <w:tabs>
+          <w:tab w:val="left" w:pos="484"/>
+        </w:tabs>
+        <w:spacing w:before="197"/>
+      </w:pPr>
+      <w:r>
+        <w:rPr>
+          <w:rFonts w:eastAsiaTheme="minorEastAsia" w:hint="eastAsia"/>
+          <w:lang w:eastAsia="ja-JP"/>
+        </w:rPr>
+        <w:t xml:space="preserve"> </w:t>
+      </w:r>
+      <w:r>
+        <w:rPr>
+          <w:rFonts w:eastAsiaTheme="minorEastAsia"/>
+          <w:lang w:eastAsia="ja-JP"/>
+        </w:rPr>
+        <w:t>A. Szot, A. Clegg, E. </w:t>
+      </w:r>
+      <w:proofErr w:type="spellStart"/>
+      <w:r>
+        <w:rPr>
+          <w:rFonts w:eastAsiaTheme="minorEastAsia"/>
+          <w:lang w:eastAsia="ja-JP"/>
+        </w:rPr>
+        <w:t>Undersander</w:t>
+      </w:r>
+      <w:proofErr w:type="spellEnd"/>
+      <w:r>
+        <w:rPr>
+          <w:rFonts w:eastAsiaTheme="minorEastAsia"/>
+          <w:lang w:eastAsia="ja-JP"/>
+        </w:rPr>
+        <w:t>, E. </w:t>
+      </w:r>
+      <w:proofErr w:type="spellStart"/>
+      <w:r>
+        <w:rPr>
+          <w:rFonts w:eastAsiaTheme="minorEastAsia"/>
+          <w:lang w:eastAsia="ja-JP"/>
+        </w:rPr>
+        <w:t>Wijmans</w:t>
+      </w:r>
+      <w:proofErr w:type="spellEnd"/>
+      <w:r>
+        <w:rPr>
+          <w:rFonts w:eastAsiaTheme="minorEastAsia"/>
+          <w:lang w:eastAsia="ja-JP"/>
+        </w:rPr>
+        <w:t xml:space="preserve">, Y. Zhao, J. Turner, N. Maestre, M. Mukadam, D. S. </w:t>
+      </w:r>
+      <w:proofErr w:type="spellStart"/>
+      <w:r>
+        <w:rPr>
+          <w:rFonts w:eastAsiaTheme="minorEastAsia"/>
+          <w:lang w:eastAsia="ja-JP"/>
+        </w:rPr>
+        <w:t>Chaplot</w:t>
+      </w:r>
+      <w:proofErr w:type="spellEnd"/>
+      <w:r>
+        <w:rPr>
+          <w:rFonts w:eastAsiaTheme="minorEastAsia"/>
+          <w:lang w:eastAsia="ja-JP"/>
+        </w:rPr>
+        <w:t>, O. </w:t>
+      </w:r>
+      <w:proofErr w:type="spellStart"/>
+      <w:r>
+        <w:rPr>
+          <w:rFonts w:eastAsiaTheme="minorEastAsia"/>
+          <w:lang w:eastAsia="ja-JP"/>
+        </w:rPr>
+        <w:t>Maksymets</w:t>
+      </w:r>
+      <w:proofErr w:type="spellEnd"/>
+      <w:r>
+        <w:rPr>
+          <w:rFonts w:eastAsiaTheme="minorEastAsia"/>
+          <w:lang w:eastAsia="ja-JP"/>
+        </w:rPr>
+        <w:t>, et al., “Habitat 2.0: Training home assistants to rearrange their habitat,” Advances in Neural Information Processing Systems, vol. 34, pp. 251–266, 2021.</w:t>
+      </w:r>
+    </w:p>
+    <w:p>
+      <w:pPr>
+        <w:pStyle w:val="a5"/>
+        <w:numPr>
+          <w:ilvl w:val="0"/>
+          <w:numId w:val="1"/>
+        </w:numPr>
+        <w:tabs>
+          <w:tab w:val="left" w:pos="484"/>
+        </w:tabs>
+        <w:spacing w:before="197"/>
+      </w:pPr>
+      <w:r>
+        <w:rPr>
+          <w:rFonts w:eastAsiaTheme="minorEastAsia" w:hint="eastAsia"/>
+          <w:lang w:eastAsia="ja-JP"/>
+        </w:rPr>
+        <w:t xml:space="preserve"> </w:t>
+      </w:r>
+      <w:r>
+        <w:rPr>
+          <w:rFonts w:eastAsiaTheme="minorEastAsia"/>
+          <w:lang w:eastAsia="ja-JP"/>
+        </w:rPr>
+        <w:t>B. Shen, F. Xia, C. Li, R. Martín-Martín, L. Fan, G. Wang, C. Pérez-D’Arpino, S. Buch, S. Srivastava, L. </w:t>
+      </w:r>
+      <w:proofErr w:type="spellStart"/>
+      <w:r>
+        <w:rPr>
+          <w:rFonts w:eastAsiaTheme="minorEastAsia"/>
+          <w:lang w:eastAsia="ja-JP"/>
+        </w:rPr>
+        <w:t>Tchapmi</w:t>
+      </w:r>
+      <w:proofErr w:type="spellEnd"/>
+      <w:r>
+        <w:rPr>
+          <w:rFonts w:eastAsiaTheme="minorEastAsia"/>
+          <w:lang w:eastAsia="ja-JP"/>
+        </w:rPr>
+        <w:t>, et al., “</w:t>
+      </w:r>
+      <w:proofErr w:type="spellStart"/>
+      <w:r>
+        <w:rPr>
+          <w:rFonts w:eastAsiaTheme="minorEastAsia"/>
+          <w:lang w:eastAsia="ja-JP"/>
+        </w:rPr>
+        <w:t>igibson</w:t>
+      </w:r>
+      <w:proofErr w:type="spellEnd"/>
+      <w:r>
+        <w:rPr>
+          <w:rFonts w:eastAsiaTheme="minorEastAsia"/>
+          <w:lang w:eastAsia="ja-JP"/>
+        </w:rPr>
+        <w:t xml:space="preserve"> 1.0: a simulation environment for interactive tasks in large realistic scenes,” in 2021 IEEE/RSJ International Conference on Intelligent Robots and Systems (IROS), pp. 7520–7527, IEEE, 2021.</w:t>
+      </w:r>
+    </w:p>
+    <w:p>
+      <w:pPr>
+        <w:pStyle w:val="a5"/>
+        <w:numPr>
+          <w:ilvl w:val="0"/>
+          <w:numId w:val="1"/>
+        </w:numPr>
+        <w:tabs>
+          <w:tab w:val="left" w:pos="484"/>
+        </w:tabs>
+        <w:spacing w:before="197"/>
+      </w:pPr>
+      <w:r>
+        <w:rPr>
+          <w:rFonts w:eastAsiaTheme="minorEastAsia" w:hint="eastAsia"/>
+          <w:lang w:eastAsia="ja-JP"/>
+        </w:rPr>
+        <w:t xml:space="preserve"> </w:t>
+      </w:r>
+      <w:r>
+        <w:rPr>
+          <w:rFonts w:eastAsiaTheme="minorEastAsia"/>
+          <w:lang w:eastAsia="ja-JP"/>
+        </w:rPr>
+        <w:t>E. Kolve, R. </w:t>
+      </w:r>
+      <w:proofErr w:type="spellStart"/>
+      <w:r>
+        <w:rPr>
+          <w:rFonts w:eastAsiaTheme="minorEastAsia"/>
+          <w:lang w:eastAsia="ja-JP"/>
+        </w:rPr>
+        <w:t>Mottaghi</w:t>
+      </w:r>
+      <w:proofErr w:type="spellEnd"/>
+      <w:r>
+        <w:rPr>
+          <w:rFonts w:eastAsiaTheme="minorEastAsia"/>
+          <w:lang w:eastAsia="ja-JP"/>
+        </w:rPr>
+        <w:t>, W. Han, E. </w:t>
+      </w:r>
+      <w:proofErr w:type="spellStart"/>
+      <w:r>
+        <w:rPr>
+          <w:rFonts w:eastAsiaTheme="minorEastAsia"/>
+          <w:lang w:eastAsia="ja-JP"/>
+        </w:rPr>
+        <w:t>VanderBilt</w:t>
+      </w:r>
+      <w:proofErr w:type="spellEnd"/>
+      <w:r>
+        <w:rPr>
+          <w:rFonts w:eastAsiaTheme="minorEastAsia"/>
+          <w:lang w:eastAsia="ja-JP"/>
+        </w:rPr>
+        <w:t>, L. Weihs, A. </w:t>
+      </w:r>
+      <w:proofErr w:type="spellStart"/>
+      <w:r>
+        <w:rPr>
+          <w:rFonts w:eastAsiaTheme="minorEastAsia"/>
+          <w:lang w:eastAsia="ja-JP"/>
+        </w:rPr>
+        <w:t>Herrasti</w:t>
+      </w:r>
+      <w:proofErr w:type="spellEnd"/>
+      <w:r>
+        <w:rPr>
+          <w:rFonts w:eastAsiaTheme="minorEastAsia"/>
+          <w:lang w:eastAsia="ja-JP"/>
+        </w:rPr>
+        <w:t>, D. Gordon, Y. Zhu, A. Gupta, and A. Farhadi, “Ai2-thor: An interactive 3d environment for visual ai,” </w:t>
+      </w:r>
+      <w:proofErr w:type="spellStart"/>
+      <w:r>
+        <w:rPr>
+          <w:rFonts w:eastAsiaTheme="minorEastAsia"/>
+          <w:lang w:eastAsia="ja-JP"/>
+        </w:rPr>
+        <w:t>arXiv</w:t>
+      </w:r>
+      <w:proofErr w:type="spellEnd"/>
+      <w:r>
+        <w:rPr>
+          <w:rFonts w:eastAsiaTheme="minorEastAsia"/>
+          <w:lang w:eastAsia="ja-JP"/>
+        </w:rPr>
+        <w:t xml:space="preserve"> preprint arXiv:1712.05474, 2017.</w:t>
+      </w:r>
+    </w:p>
+    <w:p>
+      <w:pPr>
+        <w:pStyle w:val="a5"/>
+        <w:numPr>
+          <w:ilvl w:val="0"/>
+          <w:numId w:val="1"/>
+        </w:numPr>
+        <w:tabs>
+          <w:tab w:val="left" w:pos="484"/>
+        </w:tabs>
+        <w:spacing w:before="197"/>
+      </w:pPr>
+      <w:r>
+        <w:rPr>
+          <w:rFonts w:eastAsiaTheme="minorEastAsia" w:hint="eastAsia"/>
+          <w:lang w:eastAsia="ja-JP"/>
+        </w:rPr>
+        <w:t xml:space="preserve"> </w:t>
+      </w:r>
+      <w:r>
+        <w:rPr>
+          <w:rFonts w:eastAsiaTheme="minorEastAsia"/>
+          <w:lang w:eastAsia="ja-JP"/>
+        </w:rPr>
+        <w:t xml:space="preserve">P. Anderson, A. Chang, D. S. </w:t>
+      </w:r>
+      <w:proofErr w:type="spellStart"/>
+      <w:r>
+        <w:rPr>
+          <w:rFonts w:eastAsiaTheme="minorEastAsia"/>
+          <w:lang w:eastAsia="ja-JP"/>
+        </w:rPr>
+        <w:t>Chaplot</w:t>
+      </w:r>
+      <w:proofErr w:type="spellEnd"/>
+      <w:r>
+        <w:rPr>
+          <w:rFonts w:eastAsiaTheme="minorEastAsia"/>
+          <w:lang w:eastAsia="ja-JP"/>
+        </w:rPr>
+        <w:t>, A. </w:t>
+      </w:r>
+      <w:proofErr w:type="spellStart"/>
+      <w:r>
+        <w:rPr>
+          <w:rFonts w:eastAsiaTheme="minorEastAsia"/>
+          <w:lang w:eastAsia="ja-JP"/>
+        </w:rPr>
+        <w:t>Dosovitskiy</w:t>
+      </w:r>
+      <w:proofErr w:type="spellEnd"/>
+      <w:r>
+        <w:rPr>
+          <w:rFonts w:eastAsiaTheme="minorEastAsia"/>
+          <w:lang w:eastAsia="ja-JP"/>
+        </w:rPr>
+        <w:t>, S. Gupta, V. Koltun, J. </w:t>
+      </w:r>
+      <w:proofErr w:type="spellStart"/>
+      <w:r>
+        <w:rPr>
+          <w:rFonts w:eastAsiaTheme="minorEastAsia"/>
+          <w:lang w:eastAsia="ja-JP"/>
+        </w:rPr>
+        <w:t>Kosecka</w:t>
+      </w:r>
+      <w:proofErr w:type="spellEnd"/>
+      <w:r>
+        <w:rPr>
+          <w:rFonts w:eastAsiaTheme="minorEastAsia"/>
+          <w:lang w:eastAsia="ja-JP"/>
+        </w:rPr>
+        <w:t>, J. Malik, R. </w:t>
+      </w:r>
+      <w:proofErr w:type="spellStart"/>
+      <w:r>
+        <w:rPr>
+          <w:rFonts w:eastAsiaTheme="minorEastAsia"/>
+          <w:lang w:eastAsia="ja-JP"/>
+        </w:rPr>
+        <w:t>Mottaghi</w:t>
+      </w:r>
+      <w:proofErr w:type="spellEnd"/>
+      <w:r>
+        <w:rPr>
+          <w:rFonts w:eastAsiaTheme="minorEastAsia"/>
+          <w:lang w:eastAsia="ja-JP"/>
+        </w:rPr>
+        <w:t>, M. Savva, et al., “On evaluation of embodied navigation agents,” </w:t>
+      </w:r>
+      <w:proofErr w:type="spellStart"/>
+      <w:r>
+        <w:rPr>
+          <w:rFonts w:eastAsiaTheme="minorEastAsia"/>
+          <w:lang w:eastAsia="ja-JP"/>
+        </w:rPr>
+        <w:t>arXiv</w:t>
+      </w:r>
+      <w:proofErr w:type="spellEnd"/>
+      <w:r>
+        <w:rPr>
+          <w:rFonts w:eastAsiaTheme="minorEastAsia"/>
+          <w:lang w:eastAsia="ja-JP"/>
+        </w:rPr>
+        <w:t xml:space="preserve"> preprint arXiv:1807.06757, 2018.</w:t>
+      </w:r>
+    </w:p>
+    <w:p>
+      <w:pPr>
+        <w:pStyle w:val="a5"/>
+        <w:numPr>
+          <w:ilvl w:val="0"/>
+          <w:numId w:val="1"/>
+        </w:numPr>
+        <w:tabs>
+          <w:tab w:val="left" w:pos="484"/>
+        </w:tabs>
+        <w:spacing w:before="197"/>
+      </w:pPr>
+      <w:r>
+        <w:rPr>
+          <w:rFonts w:eastAsiaTheme="minorEastAsia" w:hint="eastAsia"/>
+          <w:lang w:eastAsia="ja-JP"/>
+        </w:rPr>
+        <w:t xml:space="preserve"> </w:t>
+      </w:r>
+      <w:r>
+        <w:rPr>
+          <w:rFonts w:eastAsiaTheme="minorEastAsia"/>
+          <w:lang w:eastAsia="ja-JP"/>
+        </w:rPr>
+        <w:t>A. Khandelwal, L. Weihs, R. </w:t>
+      </w:r>
+      <w:proofErr w:type="spellStart"/>
+      <w:r>
+        <w:rPr>
+          <w:rFonts w:eastAsiaTheme="minorEastAsia"/>
+          <w:lang w:eastAsia="ja-JP"/>
+        </w:rPr>
+        <w:t>Mottaghi</w:t>
+      </w:r>
+      <w:proofErr w:type="spellEnd"/>
+      <w:r>
+        <w:rPr>
+          <w:rFonts w:eastAsiaTheme="minorEastAsia"/>
+          <w:lang w:eastAsia="ja-JP"/>
+        </w:rPr>
+        <w:t>, and A. </w:t>
+      </w:r>
+      <w:proofErr w:type="spellStart"/>
+      <w:r>
+        <w:rPr>
+          <w:rFonts w:eastAsiaTheme="minorEastAsia"/>
+          <w:lang w:eastAsia="ja-JP"/>
+        </w:rPr>
+        <w:t>Kembhavi</w:t>
+      </w:r>
+      <w:proofErr w:type="spellEnd"/>
+      <w:r>
+        <w:rPr>
+          <w:rFonts w:eastAsiaTheme="minorEastAsia"/>
+          <w:lang w:eastAsia="ja-JP"/>
+        </w:rPr>
+        <w:t>, “Simple but effective: Clip embeddings for embodied ai,” in Proceedings of the IEEE/CVF Conference on Computer Vision and Pattern Recognition, pp. 14829–14838, 2022.</w:t>
+      </w:r>
+    </w:p>
+    <w:p>
+      <w:pPr>
+        <w:pStyle w:val="a5"/>
+        <w:numPr>
+          <w:ilvl w:val="0"/>
+          <w:numId w:val="1"/>
+        </w:numPr>
+        <w:tabs>
+          <w:tab w:val="left" w:pos="484"/>
+        </w:tabs>
+        <w:spacing w:before="197"/>
+      </w:pPr>
+      <w:r>
+        <w:rPr>
+          <w:rFonts w:eastAsiaTheme="minorEastAsia" w:hint="eastAsia"/>
+          <w:lang w:eastAsia="ja-JP"/>
+        </w:rPr>
+        <w:t xml:space="preserve"> </w:t>
+      </w:r>
+      <w:r>
+        <w:rPr>
+          <w:rFonts w:eastAsiaTheme="minorEastAsia"/>
+          <w:lang w:eastAsia="ja-JP"/>
+        </w:rPr>
+        <w:t>P. Anderson, Q. Wu, D. </w:t>
+      </w:r>
+      <w:proofErr w:type="spellStart"/>
+      <w:r>
+        <w:rPr>
+          <w:rFonts w:eastAsiaTheme="minorEastAsia"/>
+          <w:lang w:eastAsia="ja-JP"/>
+        </w:rPr>
+        <w:t>Teney</w:t>
+      </w:r>
+      <w:proofErr w:type="spellEnd"/>
+      <w:r>
+        <w:rPr>
+          <w:rFonts w:eastAsiaTheme="minorEastAsia"/>
+          <w:lang w:eastAsia="ja-JP"/>
+        </w:rPr>
+        <w:t>, J. Bruce, M. Johnson, N. </w:t>
+      </w:r>
+      <w:proofErr w:type="spellStart"/>
+      <w:r>
+        <w:rPr>
+          <w:rFonts w:eastAsiaTheme="minorEastAsia"/>
+          <w:lang w:eastAsia="ja-JP"/>
+        </w:rPr>
+        <w:t>Sünderhauf</w:t>
+      </w:r>
+      <w:proofErr w:type="spellEnd"/>
+      <w:r>
+        <w:rPr>
+          <w:rFonts w:eastAsiaTheme="minorEastAsia"/>
+          <w:lang w:eastAsia="ja-JP"/>
+        </w:rPr>
+        <w:t>, I. Reid, S. Gould, and A. Van Den Hengel, “Vision-and-language navigation: Interpreting visually-grounded navigation instructions in real environments,” in Proceedings of the IEEE conference on computer vision and pattern recognition, pp. 3674–3683, 2018.</w:t>
+      </w:r>
+    </w:p>
+    <w:p>
+      <w:pPr>
+        <w:pStyle w:val="a5"/>
+        <w:numPr>
+          <w:ilvl w:val="0"/>
+          <w:numId w:val="1"/>
+        </w:numPr>
+        <w:tabs>
+          <w:tab w:val="left" w:pos="484"/>
+        </w:tabs>
+        <w:spacing w:before="197"/>
+      </w:pPr>
+      <w:r>
+        <w:rPr>
+          <w:rFonts w:eastAsiaTheme="minorEastAsia" w:hint="eastAsia"/>
+          <w:lang w:eastAsia="ja-JP"/>
+        </w:rPr>
+        <w:t xml:space="preserve"> </w:t>
+      </w:r>
+      <w:r>
+        <w:rPr>
+          <w:rFonts w:eastAsiaTheme="minorEastAsia"/>
+          <w:lang w:eastAsia="ja-JP"/>
+        </w:rPr>
+        <w:t xml:space="preserve">S. Casao, et al., "A Framework for Fast Prototyping of Photo-realistic Environments with Multiple Pedestrians," </w:t>
+      </w:r>
+      <w:proofErr w:type="spellStart"/>
+      <w:r>
+        <w:rPr>
+          <w:rFonts w:eastAsiaTheme="minorEastAsia"/>
+          <w:lang w:eastAsia="ja-JP"/>
+        </w:rPr>
+        <w:t>arXiv</w:t>
+      </w:r>
+      <w:proofErr w:type="spellEnd"/>
+      <w:r>
+        <w:rPr>
+          <w:rFonts w:eastAsiaTheme="minorEastAsia"/>
+          <w:lang w:eastAsia="ja-JP"/>
+        </w:rPr>
+        <w:t xml:space="preserve"> preprint arXiv:2304.07059, 2023.</w:t>
+      </w:r>
+    </w:p>
+    <w:p>
+      <w:pPr>
+        <w:pStyle w:val="a5"/>
+        <w:numPr>
+          <w:ilvl w:val="0"/>
+          <w:numId w:val="1"/>
+        </w:numPr>
+        <w:tabs>
+          <w:tab w:val="left" w:pos="484"/>
+        </w:tabs>
+        <w:spacing w:before="197"/>
+      </w:pPr>
+      <w:r>
+        <w:rPr>
+          <w:rFonts w:eastAsiaTheme="minorEastAsia" w:hint="eastAsia"/>
+          <w:lang w:eastAsia="ja-JP"/>
+        </w:rPr>
+        <w:t xml:space="preserve"> </w:t>
+      </w:r>
+      <w:r>
+        <w:rPr>
+          <w:rFonts w:eastAsiaTheme="minorEastAsia"/>
+          <w:lang w:eastAsia="ja-JP"/>
+        </w:rPr>
+        <w:t>M. Wang, et al., "LQR Control and Optimization for Trajectory Tracking of Biomimetic Robotic Fish Based on Unreal Engine," Biomimetics, vol. 8, no. 2, art. no. 236, 2023.</w:t>
+      </w:r>
+    </w:p>
+    <w:p>
+      <w:pPr>
+        <w:pStyle w:val="a5"/>
+        <w:numPr>
+          <w:ilvl w:val="0"/>
+          <w:numId w:val="1"/>
+        </w:numPr>
+        <w:tabs>
+          <w:tab w:val="left" w:pos="484"/>
+        </w:tabs>
+        <w:spacing w:before="197"/>
+      </w:pPr>
+      <w:r>
+        <w:rPr>
+          <w:rFonts w:eastAsiaTheme="minorEastAsia" w:hint="eastAsia"/>
+          <w:lang w:eastAsia="ja-JP"/>
+        </w:rPr>
+        <w:t xml:space="preserve"> </w:t>
+      </w:r>
+      <w:r>
+        <w:rPr>
+          <w:rFonts w:eastAsiaTheme="minorEastAsia"/>
+          <w:lang w:eastAsia="ja-JP"/>
+        </w:rPr>
+        <w:t>P. Martinez-Gonzalez, et al., "</w:t>
+      </w:r>
+      <w:proofErr w:type="spellStart"/>
+      <w:r>
+        <w:rPr>
+          <w:rFonts w:eastAsiaTheme="minorEastAsia"/>
+          <w:lang w:eastAsia="ja-JP"/>
+        </w:rPr>
+        <w:t>Unrealrox</w:t>
+      </w:r>
+      <w:proofErr w:type="spellEnd"/>
+      <w:r>
+        <w:rPr>
+          <w:rFonts w:eastAsiaTheme="minorEastAsia"/>
+          <w:lang w:eastAsia="ja-JP"/>
+        </w:rPr>
+        <w:t>: an extremely photorealistic virtual reality environment for robotics simulations and synthetic data generation," Virtual Reality, vol. 24, pp. 271-288, 2020.</w:t>
+      </w:r>
+    </w:p>
+    <w:p>
+      <w:pPr>
+        <w:pStyle w:val="a5"/>
+        <w:numPr>
+          <w:ilvl w:val="0"/>
+          <w:numId w:val="1"/>
+        </w:numPr>
+        <w:tabs>
+          <w:tab w:val="left" w:pos="484"/>
+        </w:tabs>
+        <w:spacing w:before="197"/>
+      </w:pPr>
+      <w:r>
+        <w:rPr>
+          <w:rFonts w:eastAsiaTheme="minorEastAsia" w:hint="eastAsia"/>
+          <w:lang w:eastAsia="ja-JP"/>
+        </w:rPr>
+        <w:t xml:space="preserve"> </w:t>
+      </w:r>
+      <w:r>
+        <w:rPr>
+          <w:rFonts w:eastAsiaTheme="minorEastAsia"/>
+          <w:lang w:eastAsia="ja-JP"/>
+        </w:rPr>
+        <w:t xml:space="preserve">J. Collins, S. Chand, A. </w:t>
+      </w:r>
+      <w:proofErr w:type="spellStart"/>
+      <w:r>
+        <w:rPr>
+          <w:rFonts w:eastAsiaTheme="minorEastAsia"/>
+          <w:lang w:eastAsia="ja-JP"/>
+        </w:rPr>
+        <w:t>Vanderkop</w:t>
+      </w:r>
+      <w:proofErr w:type="spellEnd"/>
+      <w:r>
+        <w:rPr>
+          <w:rFonts w:eastAsiaTheme="minorEastAsia"/>
+          <w:lang w:eastAsia="ja-JP"/>
+        </w:rPr>
+        <w:t xml:space="preserve"> and D. Howard, "A Review of Physics Simulators for Robotic Applications," in IEEE Access, vol. 9, pp. 51416-51431, 2021</w:t>
       </w:r>
     </w:p>
     <w:sectPr>
@@ -7510,7 +8662,7 @@
 </file>
 
 <file path=word/endnotes.xml><?xml version="1.0" encoding="utf-8"?>
-<w:endnotes xmlns:wpc="http://schemas.microsoft.com/office/word/2010/wordprocessingCanvas" xmlns:cx="http://schemas.microsoft.com/office/drawing/2014/chartex" xmlns:cx1="http://schemas.microsoft.com/office/drawing/2015/9/8/chartex" xmlns:cx2="http://schemas.microsoft.com/office/drawing/2015/10/21/chartex" xmlns:cx3="http://schemas.microsoft.com/office/drawing/2016/5/9/chartex" xmlns:cx4="http://schemas.microsoft.com/office/drawing/2016/5/10/chartex" xmlns:cx5="http://schemas.microsoft.com/office/drawing/2016/5/11/chartex" xmlns:cx6="http://schemas.microsoft.com/office/drawing/2016/5/12/chartex" xmlns:cx7="http://schemas.microsoft.com/office/drawing/2016/5/13/chartex" xmlns:cx8="http://schemas.microsoft.com/office/drawing/2016/5/14/chartex" xmlns:mc="http://schemas.openxmlformats.org/markup-compatibility/2006" xmlns:aink="http://schemas.microsoft.com/office/drawing/2016/ink" xmlns:am3d="http://schemas.microsoft.com/office/drawing/2017/model3d" xmlns:o="urn:schemas-microsoft-com:office:office" xmlns:r="http://schemas.openxmlformats.org/officeDocument/2006/relationships" xmlns:m="http://schemas.openxmlformats.org/officeDocument/2006/math" xmlns:v="urn:schemas-microsoft-com:vml" xmlns:wp14="http://schemas.microsoft.com/office/word/2010/wordprocessingDrawing" xmlns:wp="http://schemas.openxmlformats.org/drawingml/2006/wordprocessingDrawing" xmlns:w10="urn:schemas-microsoft-com:office:word" xmlns:w="http://schemas.openxmlformats.org/wordprocessingml/2006/main" xmlns:w14="http://schemas.microsoft.com/office/word/2010/wordml" xmlns:w15="http://schemas.microsoft.com/office/word/2012/wordml" xmlns:w16cid="http://schemas.microsoft.com/office/word/2016/wordml/cid" xmlns:w16se="http://schemas.microsoft.com/office/word/2015/wordml/symex" xmlns:wpg="http://schemas.microsoft.com/office/word/2010/wordprocessingGroup" xmlns:wpi="http://schemas.microsoft.com/office/word/2010/wordprocessingInk" xmlns:wne="http://schemas.microsoft.com/office/word/2006/wordml" xmlns:wps="http://schemas.microsoft.com/office/word/2010/wordprocessingShape" mc:Ignorable="w14 w15 w16se w16cid wp14">
+<w:endnotes xmlns:wpc="http://schemas.microsoft.com/office/word/2010/wordprocessingCanvas" xmlns:cx="http://schemas.microsoft.com/office/drawing/2014/chartex" xmlns:cx1="http://schemas.microsoft.com/office/drawing/2015/9/8/chartex" xmlns:cx2="http://schemas.microsoft.com/office/drawing/2015/10/21/chartex" xmlns:cx3="http://schemas.microsoft.com/office/drawing/2016/5/9/chartex" xmlns:cx4="http://schemas.microsoft.com/office/drawing/2016/5/10/chartex" xmlns:cx5="http://schemas.microsoft.com/office/drawing/2016/5/11/chartex" xmlns:cx6="http://schemas.microsoft.com/office/drawing/2016/5/12/chartex" xmlns:cx7="http://schemas.microsoft.com/office/drawing/2016/5/13/chartex" xmlns:cx8="http://schemas.microsoft.com/office/drawing/2016/5/14/chartex" xmlns:mc="http://schemas.openxmlformats.org/markup-compatibility/2006" xmlns:aink="http://schemas.microsoft.com/office/drawing/2016/ink" xmlns:am3d="http://schemas.microsoft.com/office/drawing/2017/model3d" xmlns:o="urn:schemas-microsoft-com:office:office" xmlns:oel="http://schemas.microsoft.com/office/2019/extlst" xmlns:r="http://schemas.openxmlformats.org/officeDocument/2006/relationships" xmlns:m="http://schemas.openxmlformats.org/officeDocument/2006/math" xmlns:v="urn:schemas-microsoft-com:vml" xmlns:wp14="http://schemas.microsoft.com/office/word/2010/wordprocessingDrawing" xmlns:wp="http://schemas.openxmlformats.org/drawingml/2006/wordprocessingDrawing" xmlns:w10="urn:schemas-microsoft-com:office:word" xmlns:w="http://schemas.openxmlformats.org/wordprocessingml/2006/main" xmlns:w14="http://schemas.microsoft.com/office/word/2010/wordml" xmlns:w15="http://schemas.microsoft.com/office/word/2012/wordml" xmlns:w16cex="http://schemas.microsoft.com/office/word/2018/wordml/cex" xmlns:w16cid="http://schemas.microsoft.com/office/word/2016/wordml/cid" xmlns:w16="http://schemas.microsoft.com/office/word/2018/wordml" xmlns:w16sdtdh="http://schemas.microsoft.com/office/word/2020/wordml/sdtdatahash" xmlns:w16se="http://schemas.microsoft.com/office/word/2015/wordml/symex" xmlns:wpg="http://schemas.microsoft.com/office/word/2010/wordprocessingGroup" xmlns:wpi="http://schemas.microsoft.com/office/word/2010/wordprocessingInk" xmlns:wne="http://schemas.microsoft.com/office/word/2006/wordml" xmlns:wps="http://schemas.microsoft.com/office/word/2010/wordprocessingShape" mc:Ignorable="w14 w15 w16se w16cid w16 w16cex w16sdtdh wp14">
   <w:endnote w:type="separator" w:id="-1">
     <w:p>
       <w:r>
@@ -7529,7 +8681,7 @@
 </file>
 
 <file path=word/footer1.xml><?xml version="1.0" encoding="utf-8"?>
-<w:ftr xmlns:wpc="http://schemas.microsoft.com/office/word/2010/wordprocessingCanvas" xmlns:cx="http://schemas.microsoft.com/office/drawing/2014/chartex" xmlns:cx1="http://schemas.microsoft.com/office/drawing/2015/9/8/chartex" xmlns:cx2="http://schemas.microsoft.com/office/drawing/2015/10/21/chartex" xmlns:cx3="http://schemas.microsoft.com/office/drawing/2016/5/9/chartex" xmlns:cx4="http://schemas.microsoft.com/office/drawing/2016/5/10/chartex" xmlns:cx5="http://schemas.microsoft.com/office/drawing/2016/5/11/chartex" xmlns:cx6="http://schemas.microsoft.com/office/drawing/2016/5/12/chartex" xmlns:cx7="http://schemas.microsoft.com/office/drawing/2016/5/13/chartex" xmlns:cx8="http://schemas.microsoft.com/office/drawing/2016/5/14/chartex" xmlns:mc="http://schemas.openxmlformats.org/markup-compatibility/2006" xmlns:aink="http://schemas.microsoft.com/office/drawing/2016/ink" xmlns:am3d="http://schemas.microsoft.com/office/drawing/2017/model3d" xmlns:o="urn:schemas-microsoft-com:office:office" xmlns:r="http://schemas.openxmlformats.org/officeDocument/2006/relationships" xmlns:m="http://schemas.openxmlformats.org/officeDocument/2006/math" xmlns:v="urn:schemas-microsoft-com:vml" xmlns:wp14="http://schemas.microsoft.com/office/word/2010/wordprocessingDrawing" xmlns:wp="http://schemas.openxmlformats.org/drawingml/2006/wordprocessingDrawing" xmlns:w10="urn:schemas-microsoft-com:office:word" xmlns:w="http://schemas.openxmlformats.org/wordprocessingml/2006/main" xmlns:w14="http://schemas.microsoft.com/office/word/2010/wordml" xmlns:w15="http://schemas.microsoft.com/office/word/2012/wordml" xmlns:w16cid="http://schemas.microsoft.com/office/word/2016/wordml/cid" xmlns:w16se="http://schemas.microsoft.com/office/word/2015/wordml/symex" xmlns:wpg="http://schemas.microsoft.com/office/word/2010/wordprocessingGroup" xmlns:wpi="http://schemas.microsoft.com/office/word/2010/wordprocessingInk" xmlns:wne="http://schemas.microsoft.com/office/word/2006/wordml" xmlns:wps="http://schemas.microsoft.com/office/word/2010/wordprocessingShape" mc:Ignorable="w14 w15 w16se w16cid wp14">
+<w:ftr xmlns:wpc="http://schemas.microsoft.com/office/word/2010/wordprocessingCanvas" xmlns:cx="http://schemas.microsoft.com/office/drawing/2014/chartex" xmlns:cx1="http://schemas.microsoft.com/office/drawing/2015/9/8/chartex" xmlns:cx2="http://schemas.microsoft.com/office/drawing/2015/10/21/chartex" xmlns:cx3="http://schemas.microsoft.com/office/drawing/2016/5/9/chartex" xmlns:cx4="http://schemas.microsoft.com/office/drawing/2016/5/10/chartex" xmlns:cx5="http://schemas.microsoft.com/office/drawing/2016/5/11/chartex" xmlns:cx6="http://schemas.microsoft.com/office/drawing/2016/5/12/chartex" xmlns:cx7="http://schemas.microsoft.com/office/drawing/2016/5/13/chartex" xmlns:cx8="http://schemas.microsoft.com/office/drawing/2016/5/14/chartex" xmlns:mc="http://schemas.openxmlformats.org/markup-compatibility/2006" xmlns:aink="http://schemas.microsoft.com/office/drawing/2016/ink" xmlns:am3d="http://schemas.microsoft.com/office/drawing/2017/model3d" xmlns:o="urn:schemas-microsoft-com:office:office" xmlns:oel="http://schemas.microsoft.com/office/2019/extlst" xmlns:r="http://schemas.openxmlformats.org/officeDocument/2006/relationships" xmlns:m="http://schemas.openxmlformats.org/officeDocument/2006/math" xmlns:v="urn:schemas-microsoft-com:vml" xmlns:wp14="http://schemas.microsoft.com/office/word/2010/wordprocessingDrawing" xmlns:wp="http://schemas.openxmlformats.org/drawingml/2006/wordprocessingDrawing" xmlns:w10="urn:schemas-microsoft-com:office:word" xmlns:w="http://schemas.openxmlformats.org/wordprocessingml/2006/main" xmlns:w14="http://schemas.microsoft.com/office/word/2010/wordml" xmlns:w15="http://schemas.microsoft.com/office/word/2012/wordml" xmlns:w16cex="http://schemas.microsoft.com/office/word/2018/wordml/cex" xmlns:w16cid="http://schemas.microsoft.com/office/word/2016/wordml/cid" xmlns:w16="http://schemas.microsoft.com/office/word/2018/wordml" xmlns:w16sdtdh="http://schemas.microsoft.com/office/word/2020/wordml/sdtdatahash" xmlns:w16se="http://schemas.microsoft.com/office/word/2015/wordml/symex" xmlns:wpg="http://schemas.microsoft.com/office/word/2010/wordprocessingGroup" xmlns:wpi="http://schemas.microsoft.com/office/word/2010/wordprocessingInk" xmlns:wne="http://schemas.microsoft.com/office/word/2006/wordml" xmlns:wps="http://schemas.microsoft.com/office/word/2010/wordprocessingShape" mc:Ignorable="w14 w15 w16se w16cid w16 w16cex w16sdtdh wp14">
   <w:p>
     <w:pPr>
       <w:pStyle w:val="a3"/>
@@ -7544,7 +8696,7 @@
           <v:stroke joinstyle="miter"/>
           <v:path gradientshapeok="t" o:connecttype="rect"/>
         </v:shapetype>
-        <v:shape id="_x0000_s2054" type="#_x0000_t202" style="position:absolute;margin-left:269.35pt;margin-top:786.15pt;width:20.6pt;height:15.15pt;z-index:-252208128;mso-position-horizontal-relative:page;mso-position-vertical-relative:page" filled="f" stroked="f">
+        <v:shape id="_x0000_s1030" type="#_x0000_t202" style="position:absolute;margin-left:269.35pt;margin-top:786.15pt;width:20.6pt;height:15.15pt;z-index:-252208128;mso-position-horizontal-relative:page;mso-position-vertical-relative:page" filled="f" stroked="f">
           <v:textbox inset="0,0,0,0">
             <w:txbxContent>
               <w:p>
@@ -7580,7 +8732,7 @@
 </file>
 
 <file path=word/footer2.xml><?xml version="1.0" encoding="utf-8"?>
-<w:ftr xmlns:wpc="http://schemas.microsoft.com/office/word/2010/wordprocessingCanvas" xmlns:cx="http://schemas.microsoft.com/office/drawing/2014/chartex" xmlns:cx1="http://schemas.microsoft.com/office/drawing/2015/9/8/chartex" xmlns:cx2="http://schemas.microsoft.com/office/drawing/2015/10/21/chartex" xmlns:cx3="http://schemas.microsoft.com/office/drawing/2016/5/9/chartex" xmlns:cx4="http://schemas.microsoft.com/office/drawing/2016/5/10/chartex" xmlns:cx5="http://schemas.microsoft.com/office/drawing/2016/5/11/chartex" xmlns:cx6="http://schemas.microsoft.com/office/drawing/2016/5/12/chartex" xmlns:cx7="http://schemas.microsoft.com/office/drawing/2016/5/13/chartex" xmlns:cx8="http://schemas.microsoft.com/office/drawing/2016/5/14/chartex" xmlns:mc="http://schemas.openxmlformats.org/markup-compatibility/2006" xmlns:aink="http://schemas.microsoft.com/office/drawing/2016/ink" xmlns:am3d="http://schemas.microsoft.com/office/drawing/2017/model3d" xmlns:o="urn:schemas-microsoft-com:office:office" xmlns:r="http://schemas.openxmlformats.org/officeDocument/2006/relationships" xmlns:m="http://schemas.openxmlformats.org/officeDocument/2006/math" xmlns:v="urn:schemas-microsoft-com:vml" xmlns:wp14="http://schemas.microsoft.com/office/word/2010/wordprocessingDrawing" xmlns:wp="http://schemas.openxmlformats.org/drawingml/2006/wordprocessingDrawing" xmlns:w10="urn:schemas-microsoft-com:office:word" xmlns:w="http://schemas.openxmlformats.org/wordprocessingml/2006/main" xmlns:w14="http://schemas.microsoft.com/office/word/2010/wordml" xmlns:w15="http://schemas.microsoft.com/office/word/2012/wordml" xmlns:w16cid="http://schemas.microsoft.com/office/word/2016/wordml/cid" xmlns:w16se="http://schemas.microsoft.com/office/word/2015/wordml/symex" xmlns:wpg="http://schemas.microsoft.com/office/word/2010/wordprocessingGroup" xmlns:wpi="http://schemas.microsoft.com/office/word/2010/wordprocessingInk" xmlns:wne="http://schemas.microsoft.com/office/word/2006/wordml" xmlns:wps="http://schemas.microsoft.com/office/word/2010/wordprocessingShape" mc:Ignorable="w14 w15 w16se w16cid wp14">
+<w:ftr xmlns:wpc="http://schemas.microsoft.com/office/word/2010/wordprocessingCanvas" xmlns:cx="http://schemas.microsoft.com/office/drawing/2014/chartex" xmlns:cx1="http://schemas.microsoft.com/office/drawing/2015/9/8/chartex" xmlns:cx2="http://schemas.microsoft.com/office/drawing/2015/10/21/chartex" xmlns:cx3="http://schemas.microsoft.com/office/drawing/2016/5/9/chartex" xmlns:cx4="http://schemas.microsoft.com/office/drawing/2016/5/10/chartex" xmlns:cx5="http://schemas.microsoft.com/office/drawing/2016/5/11/chartex" xmlns:cx6="http://schemas.microsoft.com/office/drawing/2016/5/12/chartex" xmlns:cx7="http://schemas.microsoft.com/office/drawing/2016/5/13/chartex" xmlns:cx8="http://schemas.microsoft.com/office/drawing/2016/5/14/chartex" xmlns:mc="http://schemas.openxmlformats.org/markup-compatibility/2006" xmlns:aink="http://schemas.microsoft.com/office/drawing/2016/ink" xmlns:am3d="http://schemas.microsoft.com/office/drawing/2017/model3d" xmlns:o="urn:schemas-microsoft-com:office:office" xmlns:oel="http://schemas.microsoft.com/office/2019/extlst" xmlns:r="http://schemas.openxmlformats.org/officeDocument/2006/relationships" xmlns:m="http://schemas.openxmlformats.org/officeDocument/2006/math" xmlns:v="urn:schemas-microsoft-com:vml" xmlns:wp14="http://schemas.microsoft.com/office/word/2010/wordprocessingDrawing" xmlns:wp="http://schemas.openxmlformats.org/drawingml/2006/wordprocessingDrawing" xmlns:w10="urn:schemas-microsoft-com:office:word" xmlns:w="http://schemas.openxmlformats.org/wordprocessingml/2006/main" xmlns:w14="http://schemas.microsoft.com/office/word/2010/wordml" xmlns:w15="http://schemas.microsoft.com/office/word/2012/wordml" xmlns:w16cex="http://schemas.microsoft.com/office/word/2018/wordml/cex" xmlns:w16cid="http://schemas.microsoft.com/office/word/2016/wordml/cid" xmlns:w16="http://schemas.microsoft.com/office/word/2018/wordml" xmlns:w16sdtdh="http://schemas.microsoft.com/office/word/2020/wordml/sdtdatahash" xmlns:w16se="http://schemas.microsoft.com/office/word/2015/wordml/symex" xmlns:wpg="http://schemas.microsoft.com/office/word/2010/wordprocessingGroup" xmlns:wpi="http://schemas.microsoft.com/office/word/2010/wordprocessingInk" xmlns:wne="http://schemas.microsoft.com/office/word/2006/wordml" xmlns:wps="http://schemas.microsoft.com/office/word/2010/wordprocessingShape" mc:Ignorable="w14 w15 w16se w16cid w16 w16cex w16sdtdh wp14">
   <w:p>
     <w:pPr>
       <w:pStyle w:val="a3"/>
@@ -7595,7 +8747,7 @@
           <v:stroke joinstyle="miter"/>
           <v:path gradientshapeok="t" o:connecttype="rect"/>
         </v:shapetype>
-        <v:shape id="_x0000_s2053" type="#_x0000_t202" style="position:absolute;margin-left:306.9pt;margin-top:786.15pt;width:17.55pt;height:15.15pt;z-index:-252207104;mso-position-horizontal-relative:page;mso-position-vertical-relative:page" filled="f" stroked="f">
+        <v:shape id="_x0000_s1029" type="#_x0000_t202" style="position:absolute;margin-left:306.9pt;margin-top:786.15pt;width:17.55pt;height:15.15pt;z-index:-252207104;mso-position-horizontal-relative:page;mso-position-vertical-relative:page" filled="f" stroked="f">
           <v:textbox inset="0,0,0,0">
             <w:txbxContent>
               <w:p>
@@ -7631,7 +8783,7 @@
 </file>
 
 <file path=word/footer3.xml><?xml version="1.0" encoding="utf-8"?>
-<w:ftr xmlns:wpc="http://schemas.microsoft.com/office/word/2010/wordprocessingCanvas" xmlns:cx="http://schemas.microsoft.com/office/drawing/2014/chartex" xmlns:cx1="http://schemas.microsoft.com/office/drawing/2015/9/8/chartex" xmlns:cx2="http://schemas.microsoft.com/office/drawing/2015/10/21/chartex" xmlns:cx3="http://schemas.microsoft.com/office/drawing/2016/5/9/chartex" xmlns:cx4="http://schemas.microsoft.com/office/drawing/2016/5/10/chartex" xmlns:cx5="http://schemas.microsoft.com/office/drawing/2016/5/11/chartex" xmlns:cx6="http://schemas.microsoft.com/office/drawing/2016/5/12/chartex" xmlns:cx7="http://schemas.microsoft.com/office/drawing/2016/5/13/chartex" xmlns:cx8="http://schemas.microsoft.com/office/drawing/2016/5/14/chartex" xmlns:mc="http://schemas.openxmlformats.org/markup-compatibility/2006" xmlns:aink="http://schemas.microsoft.com/office/drawing/2016/ink" xmlns:am3d="http://schemas.microsoft.com/office/drawing/2017/model3d" xmlns:o="urn:schemas-microsoft-com:office:office" xmlns:r="http://schemas.openxmlformats.org/officeDocument/2006/relationships" xmlns:m="http://schemas.openxmlformats.org/officeDocument/2006/math" xmlns:v="urn:schemas-microsoft-com:vml" xmlns:wp14="http://schemas.microsoft.com/office/word/2010/wordprocessingDrawing" xmlns:wp="http://schemas.openxmlformats.org/drawingml/2006/wordprocessingDrawing" xmlns:w10="urn:schemas-microsoft-com:office:word" xmlns:w="http://schemas.openxmlformats.org/wordprocessingml/2006/main" xmlns:w14="http://schemas.microsoft.com/office/word/2010/wordml" xmlns:w15="http://schemas.microsoft.com/office/word/2012/wordml" xmlns:w16cid="http://schemas.microsoft.com/office/word/2016/wordml/cid" xmlns:w16se="http://schemas.microsoft.com/office/word/2015/wordml/symex" xmlns:wpg="http://schemas.microsoft.com/office/word/2010/wordprocessingGroup" xmlns:wpi="http://schemas.microsoft.com/office/word/2010/wordprocessingInk" xmlns:wne="http://schemas.microsoft.com/office/word/2006/wordml" xmlns:wps="http://schemas.microsoft.com/office/word/2010/wordprocessingShape" mc:Ignorable="w14 w15 w16se w16cid wp14">
+<w:ftr xmlns:wpc="http://schemas.microsoft.com/office/word/2010/wordprocessingCanvas" xmlns:cx="http://schemas.microsoft.com/office/drawing/2014/chartex" xmlns:cx1="http://schemas.microsoft.com/office/drawing/2015/9/8/chartex" xmlns:cx2="http://schemas.microsoft.com/office/drawing/2015/10/21/chartex" xmlns:cx3="http://schemas.microsoft.com/office/drawing/2016/5/9/chartex" xmlns:cx4="http://schemas.microsoft.com/office/drawing/2016/5/10/chartex" xmlns:cx5="http://schemas.microsoft.com/office/drawing/2016/5/11/chartex" xmlns:cx6="http://schemas.microsoft.com/office/drawing/2016/5/12/chartex" xmlns:cx7="http://schemas.microsoft.com/office/drawing/2016/5/13/chartex" xmlns:cx8="http://schemas.microsoft.com/office/drawing/2016/5/14/chartex" xmlns:mc="http://schemas.openxmlformats.org/markup-compatibility/2006" xmlns:aink="http://schemas.microsoft.com/office/drawing/2016/ink" xmlns:am3d="http://schemas.microsoft.com/office/drawing/2017/model3d" xmlns:o="urn:schemas-microsoft-com:office:office" xmlns:oel="http://schemas.microsoft.com/office/2019/extlst" xmlns:r="http://schemas.openxmlformats.org/officeDocument/2006/relationships" xmlns:m="http://schemas.openxmlformats.org/officeDocument/2006/math" xmlns:v="urn:schemas-microsoft-com:vml" xmlns:wp14="http://schemas.microsoft.com/office/word/2010/wordprocessingDrawing" xmlns:wp="http://schemas.openxmlformats.org/drawingml/2006/wordprocessingDrawing" xmlns:w10="urn:schemas-microsoft-com:office:word" xmlns:w="http://schemas.openxmlformats.org/wordprocessingml/2006/main" xmlns:w14="http://schemas.microsoft.com/office/word/2010/wordml" xmlns:w15="http://schemas.microsoft.com/office/word/2012/wordml" xmlns:w16cex="http://schemas.microsoft.com/office/word/2018/wordml/cex" xmlns:w16cid="http://schemas.microsoft.com/office/word/2016/wordml/cid" xmlns:w16="http://schemas.microsoft.com/office/word/2018/wordml" xmlns:w16sdtdh="http://schemas.microsoft.com/office/word/2020/wordml/sdtdatahash" xmlns:w16se="http://schemas.microsoft.com/office/word/2015/wordml/symex" xmlns:wpg="http://schemas.microsoft.com/office/word/2010/wordprocessingGroup" xmlns:wpi="http://schemas.microsoft.com/office/word/2010/wordprocessingInk" xmlns:wne="http://schemas.microsoft.com/office/word/2006/wordml" xmlns:wps="http://schemas.microsoft.com/office/word/2010/wordprocessingShape" mc:Ignorable="w14 w15 w16se w16cid w16 w16cex w16sdtdh wp14">
   <w:p>
     <w:pPr>
       <w:pStyle w:val="a3"/>
@@ -7645,7 +8797,7 @@
 </file>
 
 <file path=word/footer4.xml><?xml version="1.0" encoding="utf-8"?>
-<w:ftr xmlns:wpc="http://schemas.microsoft.com/office/word/2010/wordprocessingCanvas" xmlns:cx="http://schemas.microsoft.com/office/drawing/2014/chartex" xmlns:cx1="http://schemas.microsoft.com/office/drawing/2015/9/8/chartex" xmlns:cx2="http://schemas.microsoft.com/office/drawing/2015/10/21/chartex" xmlns:cx3="http://schemas.microsoft.com/office/drawing/2016/5/9/chartex" xmlns:cx4="http://schemas.microsoft.com/office/drawing/2016/5/10/chartex" xmlns:cx5="http://schemas.microsoft.com/office/drawing/2016/5/11/chartex" xmlns:cx6="http://schemas.microsoft.com/office/drawing/2016/5/12/chartex" xmlns:cx7="http://schemas.microsoft.com/office/drawing/2016/5/13/chartex" xmlns:cx8="http://schemas.microsoft.com/office/drawing/2016/5/14/chartex" xmlns:mc="http://schemas.openxmlformats.org/markup-compatibility/2006" xmlns:aink="http://schemas.microsoft.com/office/drawing/2016/ink" xmlns:am3d="http://schemas.microsoft.com/office/drawing/2017/model3d" xmlns:o="urn:schemas-microsoft-com:office:office" xmlns:r="http://schemas.openxmlformats.org/officeDocument/2006/relationships" xmlns:m="http://schemas.openxmlformats.org/officeDocument/2006/math" xmlns:v="urn:schemas-microsoft-com:vml" xmlns:wp14="http://schemas.microsoft.com/office/word/2010/wordprocessingDrawing" xmlns:wp="http://schemas.openxmlformats.org/drawingml/2006/wordprocessingDrawing" xmlns:w10="urn:schemas-microsoft-com:office:word" xmlns:w="http://schemas.openxmlformats.org/wordprocessingml/2006/main" xmlns:w14="http://schemas.microsoft.com/office/word/2010/wordml" xmlns:w15="http://schemas.microsoft.com/office/word/2012/wordml" xmlns:w16cid="http://schemas.microsoft.com/office/word/2016/wordml/cid" xmlns:w16se="http://schemas.microsoft.com/office/word/2015/wordml/symex" xmlns:wpg="http://schemas.microsoft.com/office/word/2010/wordprocessingGroup" xmlns:wpi="http://schemas.microsoft.com/office/word/2010/wordprocessingInk" xmlns:wne="http://schemas.microsoft.com/office/word/2006/wordml" xmlns:wps="http://schemas.microsoft.com/office/word/2010/wordprocessingShape" mc:Ignorable="w14 w15 w16se w16cid wp14">
+<w:ftr xmlns:wpc="http://schemas.microsoft.com/office/word/2010/wordprocessingCanvas" xmlns:cx="http://schemas.microsoft.com/office/drawing/2014/chartex" xmlns:cx1="http://schemas.microsoft.com/office/drawing/2015/9/8/chartex" xmlns:cx2="http://schemas.microsoft.com/office/drawing/2015/10/21/chartex" xmlns:cx3="http://schemas.microsoft.com/office/drawing/2016/5/9/chartex" xmlns:cx4="http://schemas.microsoft.com/office/drawing/2016/5/10/chartex" xmlns:cx5="http://schemas.microsoft.com/office/drawing/2016/5/11/chartex" xmlns:cx6="http://schemas.microsoft.com/office/drawing/2016/5/12/chartex" xmlns:cx7="http://schemas.microsoft.com/office/drawing/2016/5/13/chartex" xmlns:cx8="http://schemas.microsoft.com/office/drawing/2016/5/14/chartex" xmlns:mc="http://schemas.openxmlformats.org/markup-compatibility/2006" xmlns:aink="http://schemas.microsoft.com/office/drawing/2016/ink" xmlns:am3d="http://schemas.microsoft.com/office/drawing/2017/model3d" xmlns:o="urn:schemas-microsoft-com:office:office" xmlns:oel="http://schemas.microsoft.com/office/2019/extlst" xmlns:r="http://schemas.openxmlformats.org/officeDocument/2006/relationships" xmlns:m="http://schemas.openxmlformats.org/officeDocument/2006/math" xmlns:v="urn:schemas-microsoft-com:vml" xmlns:wp14="http://schemas.microsoft.com/office/word/2010/wordprocessingDrawing" xmlns:wp="http://schemas.openxmlformats.org/drawingml/2006/wordprocessingDrawing" xmlns:w10="urn:schemas-microsoft-com:office:word" xmlns:w="http://schemas.openxmlformats.org/wordprocessingml/2006/main" xmlns:w14="http://schemas.microsoft.com/office/word/2010/wordml" xmlns:w15="http://schemas.microsoft.com/office/word/2012/wordml" xmlns:w16cex="http://schemas.microsoft.com/office/word/2018/wordml/cex" xmlns:w16cid="http://schemas.microsoft.com/office/word/2016/wordml/cid" xmlns:w16="http://schemas.microsoft.com/office/word/2018/wordml" xmlns:w16sdtdh="http://schemas.microsoft.com/office/word/2020/wordml/sdtdatahash" xmlns:w16se="http://schemas.microsoft.com/office/word/2015/wordml/symex" xmlns:wpg="http://schemas.microsoft.com/office/word/2010/wordprocessingGroup" xmlns:wpi="http://schemas.microsoft.com/office/word/2010/wordprocessingInk" xmlns:wne="http://schemas.microsoft.com/office/word/2006/wordml" xmlns:wps="http://schemas.microsoft.com/office/word/2010/wordprocessingShape" mc:Ignorable="w14 w15 w16se w16cid w16 w16cex w16sdtdh wp14">
   <w:sdt>
     <w:sdtPr>
       <w:id w:val="-1413308560"/>
@@ -7654,11 +8806,10 @@
         <w:docPartUnique/>
       </w:docPartObj>
     </w:sdtPr>
-    <w:sdtEndPr/>
     <w:sdtContent>
       <w:p>
         <w:pPr>
-          <w:pStyle w:val="a7"/>
+          <w:pStyle w:val="a8"/>
           <w:jc w:val="center"/>
         </w:pPr>
         <w:r>
@@ -7695,7 +8846,7 @@
 </file>
 
 <file path=word/footer5.xml><?xml version="1.0" encoding="utf-8"?>
-<w:ftr xmlns:wpc="http://schemas.microsoft.com/office/word/2010/wordprocessingCanvas" xmlns:cx="http://schemas.microsoft.com/office/drawing/2014/chartex" xmlns:cx1="http://schemas.microsoft.com/office/drawing/2015/9/8/chartex" xmlns:cx2="http://schemas.microsoft.com/office/drawing/2015/10/21/chartex" xmlns:cx3="http://schemas.microsoft.com/office/drawing/2016/5/9/chartex" xmlns:cx4="http://schemas.microsoft.com/office/drawing/2016/5/10/chartex" xmlns:cx5="http://schemas.microsoft.com/office/drawing/2016/5/11/chartex" xmlns:cx6="http://schemas.microsoft.com/office/drawing/2016/5/12/chartex" xmlns:cx7="http://schemas.microsoft.com/office/drawing/2016/5/13/chartex" xmlns:cx8="http://schemas.microsoft.com/office/drawing/2016/5/14/chartex" xmlns:mc="http://schemas.openxmlformats.org/markup-compatibility/2006" xmlns:aink="http://schemas.microsoft.com/office/drawing/2016/ink" xmlns:am3d="http://schemas.microsoft.com/office/drawing/2017/model3d" xmlns:o="urn:schemas-microsoft-com:office:office" xmlns:r="http://schemas.openxmlformats.org/officeDocument/2006/relationships" xmlns:m="http://schemas.openxmlformats.org/officeDocument/2006/math" xmlns:v="urn:schemas-microsoft-com:vml" xmlns:wp14="http://schemas.microsoft.com/office/word/2010/wordprocessingDrawing" xmlns:wp="http://schemas.openxmlformats.org/drawingml/2006/wordprocessingDrawing" xmlns:w10="urn:schemas-microsoft-com:office:word" xmlns:w="http://schemas.openxmlformats.org/wordprocessingml/2006/main" xmlns:w14="http://schemas.microsoft.com/office/word/2010/wordml" xmlns:w15="http://schemas.microsoft.com/office/word/2012/wordml" xmlns:w16cid="http://schemas.microsoft.com/office/word/2016/wordml/cid" xmlns:w16se="http://schemas.microsoft.com/office/word/2015/wordml/symex" xmlns:wpg="http://schemas.microsoft.com/office/word/2010/wordprocessingGroup" xmlns:wpi="http://schemas.microsoft.com/office/word/2010/wordprocessingInk" xmlns:wne="http://schemas.microsoft.com/office/word/2006/wordml" xmlns:wps="http://schemas.microsoft.com/office/word/2010/wordprocessingShape" mc:Ignorable="w14 w15 w16se w16cid wp14">
+<w:ftr xmlns:wpc="http://schemas.microsoft.com/office/word/2010/wordprocessingCanvas" xmlns:cx="http://schemas.microsoft.com/office/drawing/2014/chartex" xmlns:cx1="http://schemas.microsoft.com/office/drawing/2015/9/8/chartex" xmlns:cx2="http://schemas.microsoft.com/office/drawing/2015/10/21/chartex" xmlns:cx3="http://schemas.microsoft.com/office/drawing/2016/5/9/chartex" xmlns:cx4="http://schemas.microsoft.com/office/drawing/2016/5/10/chartex" xmlns:cx5="http://schemas.microsoft.com/office/drawing/2016/5/11/chartex" xmlns:cx6="http://schemas.microsoft.com/office/drawing/2016/5/12/chartex" xmlns:cx7="http://schemas.microsoft.com/office/drawing/2016/5/13/chartex" xmlns:cx8="http://schemas.microsoft.com/office/drawing/2016/5/14/chartex" xmlns:mc="http://schemas.openxmlformats.org/markup-compatibility/2006" xmlns:aink="http://schemas.microsoft.com/office/drawing/2016/ink" xmlns:am3d="http://schemas.microsoft.com/office/drawing/2017/model3d" xmlns:o="urn:schemas-microsoft-com:office:office" xmlns:oel="http://schemas.microsoft.com/office/2019/extlst" xmlns:r="http://schemas.openxmlformats.org/officeDocument/2006/relationships" xmlns:m="http://schemas.openxmlformats.org/officeDocument/2006/math" xmlns:v="urn:schemas-microsoft-com:vml" xmlns:wp14="http://schemas.microsoft.com/office/word/2010/wordprocessingDrawing" xmlns:wp="http://schemas.openxmlformats.org/drawingml/2006/wordprocessingDrawing" xmlns:w10="urn:schemas-microsoft-com:office:word" xmlns:w="http://schemas.openxmlformats.org/wordprocessingml/2006/main" xmlns:w14="http://schemas.microsoft.com/office/word/2010/wordml" xmlns:w15="http://schemas.microsoft.com/office/word/2012/wordml" xmlns:w16cex="http://schemas.microsoft.com/office/word/2018/wordml/cex" xmlns:w16cid="http://schemas.microsoft.com/office/word/2016/wordml/cid" xmlns:w16="http://schemas.microsoft.com/office/word/2018/wordml" xmlns:w16sdtdh="http://schemas.microsoft.com/office/word/2020/wordml/sdtdatahash" xmlns:w16se="http://schemas.microsoft.com/office/word/2015/wordml/symex" xmlns:wpg="http://schemas.microsoft.com/office/word/2010/wordprocessingGroup" xmlns:wpi="http://schemas.microsoft.com/office/word/2010/wordprocessingInk" xmlns:wne="http://schemas.microsoft.com/office/word/2006/wordml" xmlns:wps="http://schemas.microsoft.com/office/word/2010/wordprocessingShape" mc:Ignorable="w14 w15 w16se w16cid w16 w16cex w16sdtdh wp14">
   <w:sdt>
     <w:sdtPr>
       <w:id w:val="718488147"/>
@@ -7704,11 +8855,10 @@
         <w:docPartUnique/>
       </w:docPartObj>
     </w:sdtPr>
-    <w:sdtEndPr/>
     <w:sdtContent>
       <w:p>
         <w:pPr>
-          <w:pStyle w:val="a7"/>
+          <w:pStyle w:val="a8"/>
           <w:jc w:val="center"/>
         </w:pPr>
         <w:r>
@@ -7745,7 +8895,7 @@
 </file>
 
 <file path=word/footnotes.xml><?xml version="1.0" encoding="utf-8"?>
-<w:footnotes xmlns:wpc="http://schemas.microsoft.com/office/word/2010/wordprocessingCanvas" xmlns:cx="http://schemas.microsoft.com/office/drawing/2014/chartex" xmlns:cx1="http://schemas.microsoft.com/office/drawing/2015/9/8/chartex" xmlns:cx2="http://schemas.microsoft.com/office/drawing/2015/10/21/chartex" xmlns:cx3="http://schemas.microsoft.com/office/drawing/2016/5/9/chartex" xmlns:cx4="http://schemas.microsoft.com/office/drawing/2016/5/10/chartex" xmlns:cx5="http://schemas.microsoft.com/office/drawing/2016/5/11/chartex" xmlns:cx6="http://schemas.microsoft.com/office/drawing/2016/5/12/chartex" xmlns:cx7="http://schemas.microsoft.com/office/drawing/2016/5/13/chartex" xmlns:cx8="http://schemas.microsoft.com/office/drawing/2016/5/14/chartex" xmlns:mc="http://schemas.openxmlformats.org/markup-compatibility/2006" xmlns:aink="http://schemas.microsoft.com/office/drawing/2016/ink" xmlns:am3d="http://schemas.microsoft.com/office/drawing/2017/model3d" xmlns:o="urn:schemas-microsoft-com:office:office" xmlns:r="http://schemas.openxmlformats.org/officeDocument/2006/relationships" xmlns:m="http://schemas.openxmlformats.org/officeDocument/2006/math" xmlns:v="urn:schemas-microsoft-com:vml" xmlns:wp14="http://schemas.microsoft.com/office/word/2010/wordprocessingDrawing" xmlns:wp="http://schemas.openxmlformats.org/drawingml/2006/wordprocessingDrawing" xmlns:w10="urn:schemas-microsoft-com:office:word" xmlns:w="http://schemas.openxmlformats.org/wordprocessingml/2006/main" xmlns:w14="http://schemas.microsoft.com/office/word/2010/wordml" xmlns:w15="http://schemas.microsoft.com/office/word/2012/wordml" xmlns:w16cid="http://schemas.microsoft.com/office/word/2016/wordml/cid" xmlns:w16se="http://schemas.microsoft.com/office/word/2015/wordml/symex" xmlns:wpg="http://schemas.microsoft.com/office/word/2010/wordprocessingGroup" xmlns:wpi="http://schemas.microsoft.com/office/word/2010/wordprocessingInk" xmlns:wne="http://schemas.microsoft.com/office/word/2006/wordml" xmlns:wps="http://schemas.microsoft.com/office/word/2010/wordprocessingShape" mc:Ignorable="w14 w15 w16se w16cid wp14">
+<w:footnotes xmlns:wpc="http://schemas.microsoft.com/office/word/2010/wordprocessingCanvas" xmlns:cx="http://schemas.microsoft.com/office/drawing/2014/chartex" xmlns:cx1="http://schemas.microsoft.com/office/drawing/2015/9/8/chartex" xmlns:cx2="http://schemas.microsoft.com/office/drawing/2015/10/21/chartex" xmlns:cx3="http://schemas.microsoft.com/office/drawing/2016/5/9/chartex" xmlns:cx4="http://schemas.microsoft.com/office/drawing/2016/5/10/chartex" xmlns:cx5="http://schemas.microsoft.com/office/drawing/2016/5/11/chartex" xmlns:cx6="http://schemas.microsoft.com/office/drawing/2016/5/12/chartex" xmlns:cx7="http://schemas.microsoft.com/office/drawing/2016/5/13/chartex" xmlns:cx8="http://schemas.microsoft.com/office/drawing/2016/5/14/chartex" xmlns:mc="http://schemas.openxmlformats.org/markup-compatibility/2006" xmlns:aink="http://schemas.microsoft.com/office/drawing/2016/ink" xmlns:am3d="http://schemas.microsoft.com/office/drawing/2017/model3d" xmlns:o="urn:schemas-microsoft-com:office:office" xmlns:oel="http://schemas.microsoft.com/office/2019/extlst" xmlns:r="http://schemas.openxmlformats.org/officeDocument/2006/relationships" xmlns:m="http://schemas.openxmlformats.org/officeDocument/2006/math" xmlns:v="urn:schemas-microsoft-com:vml" xmlns:wp14="http://schemas.microsoft.com/office/word/2010/wordprocessingDrawing" xmlns:wp="http://schemas.openxmlformats.org/drawingml/2006/wordprocessingDrawing" xmlns:w10="urn:schemas-microsoft-com:office:word" xmlns:w="http://schemas.openxmlformats.org/wordprocessingml/2006/main" xmlns:w14="http://schemas.microsoft.com/office/word/2010/wordml" xmlns:w15="http://schemas.microsoft.com/office/word/2012/wordml" xmlns:w16cex="http://schemas.microsoft.com/office/word/2018/wordml/cex" xmlns:w16cid="http://schemas.microsoft.com/office/word/2016/wordml/cid" xmlns:w16="http://schemas.microsoft.com/office/word/2018/wordml" xmlns:w16sdtdh="http://schemas.microsoft.com/office/word/2020/wordml/sdtdatahash" xmlns:w16se="http://schemas.microsoft.com/office/word/2015/wordml/symex" xmlns:wpg="http://schemas.microsoft.com/office/word/2010/wordprocessingGroup" xmlns:wpi="http://schemas.microsoft.com/office/word/2010/wordprocessingInk" xmlns:wne="http://schemas.microsoft.com/office/word/2006/wordml" xmlns:wps="http://schemas.microsoft.com/office/word/2010/wordprocessingShape" mc:Ignorable="w14 w15 w16se w16cid w16 w16cex w16sdtdh wp14">
   <w:footnote w:type="separator" w:id="-1">
     <w:p>
       <w:r>
@@ -7764,7 +8914,7 @@
 </file>
 
 <file path=word/numbering.xml><?xml version="1.0" encoding="utf-8"?>
-<w:numbering xmlns:wpc="http://schemas.microsoft.com/office/word/2010/wordprocessingCanvas" xmlns:cx="http://schemas.microsoft.com/office/drawing/2014/chartex" xmlns:cx1="http://schemas.microsoft.com/office/drawing/2015/9/8/chartex" xmlns:cx2="http://schemas.microsoft.com/office/drawing/2015/10/21/chartex" xmlns:cx3="http://schemas.microsoft.com/office/drawing/2016/5/9/chartex" xmlns:cx4="http://schemas.microsoft.com/office/drawing/2016/5/10/chartex" xmlns:cx5="http://schemas.microsoft.com/office/drawing/2016/5/11/chartex" xmlns:cx6="http://schemas.microsoft.com/office/drawing/2016/5/12/chartex" xmlns:cx7="http://schemas.microsoft.com/office/drawing/2016/5/13/chartex" xmlns:cx8="http://schemas.microsoft.com/office/drawing/2016/5/14/chartex" xmlns:mc="http://schemas.openxmlformats.org/markup-compatibility/2006" xmlns:aink="http://schemas.microsoft.com/office/drawing/2016/ink" xmlns:am3d="http://schemas.microsoft.com/office/drawing/2017/model3d" xmlns:o="urn:schemas-microsoft-com:office:office" xmlns:r="http://schemas.openxmlformats.org/officeDocument/2006/relationships" xmlns:m="http://schemas.openxmlformats.org/officeDocument/2006/math" xmlns:v="urn:schemas-microsoft-com:vml" xmlns:wp14="http://schemas.microsoft.com/office/word/2010/wordprocessingDrawing" xmlns:wp="http://schemas.openxmlformats.org/drawingml/2006/wordprocessingDrawing" xmlns:w10="urn:schemas-microsoft-com:office:word" xmlns:w="http://schemas.openxmlformats.org/wordprocessingml/2006/main" xmlns:w14="http://schemas.microsoft.com/office/word/2010/wordml" xmlns:w15="http://schemas.microsoft.com/office/word/2012/wordml" xmlns:w16cid="http://schemas.microsoft.com/office/word/2016/wordml/cid" xmlns:w16se="http://schemas.microsoft.com/office/word/2015/wordml/symex" xmlns:wpg="http://schemas.microsoft.com/office/word/2010/wordprocessingGroup" xmlns:wpi="http://schemas.microsoft.com/office/word/2010/wordprocessingInk" xmlns:wne="http://schemas.microsoft.com/office/word/2006/wordml" xmlns:wps="http://schemas.microsoft.com/office/word/2010/wordprocessingShape" mc:Ignorable="w14 w15 w16se w16cid wp14">
+<w:numbering xmlns:wpc="http://schemas.microsoft.com/office/word/2010/wordprocessingCanvas" xmlns:cx="http://schemas.microsoft.com/office/drawing/2014/chartex" xmlns:cx1="http://schemas.microsoft.com/office/drawing/2015/9/8/chartex" xmlns:cx2="http://schemas.microsoft.com/office/drawing/2015/10/21/chartex" xmlns:cx3="http://schemas.microsoft.com/office/drawing/2016/5/9/chartex" xmlns:cx4="http://schemas.microsoft.com/office/drawing/2016/5/10/chartex" xmlns:cx5="http://schemas.microsoft.com/office/drawing/2016/5/11/chartex" xmlns:cx6="http://schemas.microsoft.com/office/drawing/2016/5/12/chartex" xmlns:cx7="http://schemas.microsoft.com/office/drawing/2016/5/13/chartex" xmlns:cx8="http://schemas.microsoft.com/office/drawing/2016/5/14/chartex" xmlns:mc="http://schemas.openxmlformats.org/markup-compatibility/2006" xmlns:aink="http://schemas.microsoft.com/office/drawing/2016/ink" xmlns:am3d="http://schemas.microsoft.com/office/drawing/2017/model3d" xmlns:o="urn:schemas-microsoft-com:office:office" xmlns:oel="http://schemas.microsoft.com/office/2019/extlst" xmlns:r="http://schemas.openxmlformats.org/officeDocument/2006/relationships" xmlns:m="http://schemas.openxmlformats.org/officeDocument/2006/math" xmlns:v="urn:schemas-microsoft-com:vml" xmlns:wp14="http://schemas.microsoft.com/office/word/2010/wordprocessingDrawing" xmlns:wp="http://schemas.openxmlformats.org/drawingml/2006/wordprocessingDrawing" xmlns:w10="urn:schemas-microsoft-com:office:word" xmlns:w="http://schemas.openxmlformats.org/wordprocessingml/2006/main" xmlns:w14="http://schemas.microsoft.com/office/word/2010/wordml" xmlns:w15="http://schemas.microsoft.com/office/word/2012/wordml" xmlns:w16cex="http://schemas.microsoft.com/office/word/2018/wordml/cex" xmlns:w16cid="http://schemas.microsoft.com/office/word/2016/wordml/cid" xmlns:w16="http://schemas.microsoft.com/office/word/2018/wordml" xmlns:w16sdtdh="http://schemas.microsoft.com/office/word/2020/wordml/sdtdatahash" xmlns:w16se="http://schemas.microsoft.com/office/word/2015/wordml/symex" xmlns:wpg="http://schemas.microsoft.com/office/word/2010/wordprocessingGroup" xmlns:wpi="http://schemas.microsoft.com/office/word/2010/wordprocessingInk" xmlns:wne="http://schemas.microsoft.com/office/word/2006/wordml" xmlns:wps="http://schemas.microsoft.com/office/word/2010/wordprocessingShape" mc:Ignorable="w14 w15 w16se w16cid w16 w16cex w16sdtdh wp14">
   <w:abstractNum w:abstractNumId="0" w15:restartNumberingAfterBreak="0">
     <w:nsid w:val="01D33666"/>
     <w:multiLevelType w:val="hybridMultilevel"/>
@@ -7776,7 +8926,6 @@
       <w:lvlJc w:val="left"/>
       <w:pPr>
         <w:ind w:left="483" w:hanging="364"/>
-        <w:jc w:val="left"/>
       </w:pPr>
       <w:rPr>
         <w:rFonts w:ascii="Times New Roman" w:eastAsia="Times New Roman" w:hAnsi="Times New Roman" w:cs="Times New Roman" w:hint="default"/>
@@ -7875,9 +9024,9 @@
     </w:lvl>
   </w:abstractNum>
   <w:abstractNum w:abstractNumId="1" w15:restartNumberingAfterBreak="0">
-    <w:nsid w:val="1CBF0DDD"/>
+    <w:nsid w:val="039E7A15"/>
     <w:multiLevelType w:val="multilevel"/>
-    <w:tmpl w:val="4C363F7E"/>
+    <w:tmpl w:val="E0804E84"/>
     <w:lvl w:ilvl="0">
       <w:start w:val="2"/>
       <w:numFmt w:val="decimal"/>
@@ -7885,7 +9034,6 @@
       <w:lvlJc w:val="left"/>
       <w:pPr>
         <w:ind w:left="765" w:hanging="646"/>
-        <w:jc w:val="left"/>
       </w:pPr>
       <w:rPr>
         <w:rFonts w:hint="default"/>
@@ -7894,14 +9042,119 @@
     <w:lvl w:ilvl="1">
       <w:start w:val="1"/>
       <w:numFmt w:val="decimal"/>
-      <w:lvlText w:val="%1.%2"/>
+      <w:lvlText w:val="2.%2"/>
       <w:lvlJc w:val="left"/>
       <w:pPr>
+        <w:ind w:left="559" w:hanging="440"/>
+      </w:pPr>
+      <w:rPr>
+        <w:rFonts w:hint="eastAsia"/>
+      </w:rPr>
+    </w:lvl>
+    <w:lvl w:ilvl="2">
+      <w:numFmt w:val="bullet"/>
+      <w:lvlText w:val="•"/>
+      <w:lvlJc w:val="left"/>
+      <w:pPr>
+        <w:ind w:left="2461" w:hanging="646"/>
+      </w:pPr>
+      <w:rPr>
+        <w:rFonts w:hint="default"/>
+      </w:rPr>
+    </w:lvl>
+    <w:lvl w:ilvl="3">
+      <w:numFmt w:val="bullet"/>
+      <w:lvlText w:val="•"/>
+      <w:lvlJc w:val="left"/>
+      <w:pPr>
+        <w:ind w:left="3311" w:hanging="646"/>
+      </w:pPr>
+      <w:rPr>
+        <w:rFonts w:hint="default"/>
+      </w:rPr>
+    </w:lvl>
+    <w:lvl w:ilvl="4">
+      <w:numFmt w:val="bullet"/>
+      <w:lvlText w:val="•"/>
+      <w:lvlJc w:val="left"/>
+      <w:pPr>
+        <w:ind w:left="4162" w:hanging="646"/>
+      </w:pPr>
+      <w:rPr>
+        <w:rFonts w:hint="default"/>
+      </w:rPr>
+    </w:lvl>
+    <w:lvl w:ilvl="5">
+      <w:numFmt w:val="bullet"/>
+      <w:lvlText w:val="•"/>
+      <w:lvlJc w:val="left"/>
+      <w:pPr>
+        <w:ind w:left="5012" w:hanging="646"/>
+      </w:pPr>
+      <w:rPr>
+        <w:rFonts w:hint="default"/>
+      </w:rPr>
+    </w:lvl>
+    <w:lvl w:ilvl="6">
+      <w:numFmt w:val="bullet"/>
+      <w:lvlText w:val="•"/>
+      <w:lvlJc w:val="left"/>
+      <w:pPr>
+        <w:ind w:left="5863" w:hanging="646"/>
+      </w:pPr>
+      <w:rPr>
+        <w:rFonts w:hint="default"/>
+      </w:rPr>
+    </w:lvl>
+    <w:lvl w:ilvl="7">
+      <w:numFmt w:val="bullet"/>
+      <w:lvlText w:val="•"/>
+      <w:lvlJc w:val="left"/>
+      <w:pPr>
+        <w:ind w:left="6713" w:hanging="646"/>
+      </w:pPr>
+      <w:rPr>
+        <w:rFonts w:hint="default"/>
+      </w:rPr>
+    </w:lvl>
+    <w:lvl w:ilvl="8">
+      <w:numFmt w:val="bullet"/>
+      <w:lvlText w:val="•"/>
+      <w:lvlJc w:val="left"/>
+      <w:pPr>
+        <w:ind w:left="7564" w:hanging="646"/>
+      </w:pPr>
+      <w:rPr>
+        <w:rFonts w:hint="default"/>
+      </w:rPr>
+    </w:lvl>
+  </w:abstractNum>
+  <w:abstractNum w:abstractNumId="2" w15:restartNumberingAfterBreak="0">
+    <w:nsid w:val="1CBF0DDD"/>
+    <w:multiLevelType w:val="multilevel"/>
+    <w:tmpl w:val="9C1A3354"/>
+    <w:lvl w:ilvl="0">
+      <w:start w:val="2"/>
+      <w:numFmt w:val="decimal"/>
+      <w:lvlText w:val="%1"/>
+      <w:lvlJc w:val="left"/>
+      <w:pPr>
         <w:ind w:left="765" w:hanging="646"/>
-        <w:jc w:val="right"/>
       </w:pPr>
       <w:rPr>
-        <w:rFonts w:ascii="Times New Roman" w:eastAsia="Times New Roman" w:hAnsi="Times New Roman" w:cs="Times New Roman" w:hint="default"/>
+        <w:rFonts w:hint="default"/>
+      </w:rPr>
+    </w:lvl>
+    <w:lvl w:ilvl="1">
+      <w:start w:val="1"/>
+      <w:numFmt w:val="decimal"/>
+      <w:lvlText w:val="1.%2"/>
+      <w:lvlJc w:val="left"/>
+      <w:pPr>
+        <w:ind w:left="765" w:hanging="646"/>
+      </w:pPr>
+      <w:rPr>
+        <w:rFonts w:ascii="Times New Roman" w:eastAsia="ＭＳ 明朝" w:hAnsi="Times New Roman" w:cs="Times New Roman" w:hint="default"/>
         <w:b/>
         <w:bCs/>
         <w:w w:val="102"/>
@@ -7987,7 +9240,7 @@
       </w:rPr>
     </w:lvl>
   </w:abstractNum>
-  <w:abstractNum w:abstractNumId="2" w15:restartNumberingAfterBreak="0">
+  <w:abstractNum w:abstractNumId="3" w15:restartNumberingAfterBreak="0">
     <w:nsid w:val="405366D0"/>
     <w:multiLevelType w:val="multilevel"/>
     <w:tmpl w:val="502C0D60"/>
@@ -7998,7 +9251,6 @@
       <w:lvlJc w:val="left"/>
       <w:pPr>
         <w:ind w:left="949" w:hanging="502"/>
-        <w:jc w:val="left"/>
       </w:pPr>
       <w:rPr>
         <w:rFonts w:hint="default"/>
@@ -8011,7 +9263,6 @@
       <w:lvlJc w:val="left"/>
       <w:pPr>
         <w:ind w:left="949" w:hanging="502"/>
-        <w:jc w:val="left"/>
       </w:pPr>
       <w:rPr>
         <w:rFonts w:ascii="Times New Roman" w:eastAsia="Times New Roman" w:hAnsi="Times New Roman" w:cs="Times New Roman" w:hint="default"/>
@@ -8098,7 +9349,113 @@
       </w:rPr>
     </w:lvl>
   </w:abstractNum>
-  <w:abstractNum w:abstractNumId="3" w15:restartNumberingAfterBreak="0">
+  <w:abstractNum w:abstractNumId="4" w15:restartNumberingAfterBreak="0">
+    <w:nsid w:val="43142737"/>
+    <w:multiLevelType w:val="multilevel"/>
+    <w:tmpl w:val="E0804E84"/>
+    <w:lvl w:ilvl="0">
+      <w:start w:val="2"/>
+      <w:numFmt w:val="decimal"/>
+      <w:lvlText w:val="%1"/>
+      <w:lvlJc w:val="left"/>
+      <w:pPr>
+        <w:ind w:left="765" w:hanging="646"/>
+      </w:pPr>
+      <w:rPr>
+        <w:rFonts w:hint="default"/>
+      </w:rPr>
+    </w:lvl>
+    <w:lvl w:ilvl="1">
+      <w:start w:val="1"/>
+      <w:numFmt w:val="decimal"/>
+      <w:lvlText w:val="2.%2"/>
+      <w:lvlJc w:val="left"/>
+      <w:pPr>
+        <w:ind w:left="559" w:hanging="440"/>
+      </w:pPr>
+      <w:rPr>
+        <w:rFonts w:hint="eastAsia"/>
+      </w:rPr>
+    </w:lvl>
+    <w:lvl w:ilvl="2">
+      <w:numFmt w:val="bullet"/>
+      <w:lvlText w:val="•"/>
+      <w:lvlJc w:val="left"/>
+      <w:pPr>
+        <w:ind w:left="2461" w:hanging="646"/>
+      </w:pPr>
+      <w:rPr>
+        <w:rFonts w:hint="default"/>
+      </w:rPr>
+    </w:lvl>
+    <w:lvl w:ilvl="3">
+      <w:numFmt w:val="bullet"/>
+      <w:lvlText w:val="•"/>
+      <w:lvlJc w:val="left"/>
+      <w:pPr>
+        <w:ind w:left="3311" w:hanging="646"/>
+      </w:pPr>
+      <w:rPr>
+        <w:rFonts w:hint="default"/>
+      </w:rPr>
+    </w:lvl>
+    <w:lvl w:ilvl="4">
+      <w:numFmt w:val="bullet"/>
+      <w:lvlText w:val="•"/>
+      <w:lvlJc w:val="left"/>
+      <w:pPr>
+        <w:ind w:left="4162" w:hanging="646"/>
+      </w:pPr>
+      <w:rPr>
+        <w:rFonts w:hint="default"/>
+      </w:rPr>
+    </w:lvl>
+    <w:lvl w:ilvl="5">
+      <w:numFmt w:val="bullet"/>
+      <w:lvlText w:val="•"/>
+      <w:lvlJc w:val="left"/>
+      <w:pPr>
+        <w:ind w:left="5012" w:hanging="646"/>
+      </w:pPr>
+      <w:rPr>
+        <w:rFonts w:hint="default"/>
+      </w:rPr>
+    </w:lvl>
+    <w:lvl w:ilvl="6">
+      <w:numFmt w:val="bullet"/>
+      <w:lvlText w:val="•"/>
+      <w:lvlJc w:val="left"/>
+      <w:pPr>
+        <w:ind w:left="5863" w:hanging="646"/>
+      </w:pPr>
+      <w:rPr>
+        <w:rFonts w:hint="default"/>
+      </w:rPr>
+    </w:lvl>
+    <w:lvl w:ilvl="7">
+      <w:numFmt w:val="bullet"/>
+      <w:lvlText w:val="•"/>
+      <w:lvlJc w:val="left"/>
+      <w:pPr>
+        <w:ind w:left="6713" w:hanging="646"/>
+      </w:pPr>
+      <w:rPr>
+        <w:rFonts w:hint="default"/>
+      </w:rPr>
+    </w:lvl>
+    <w:lvl w:ilvl="8">
+      <w:numFmt w:val="bullet"/>
+      <w:lvlText w:val="•"/>
+      <w:lvlJc w:val="left"/>
+      <w:pPr>
+        <w:ind w:left="7564" w:hanging="646"/>
+      </w:pPr>
+      <w:rPr>
+        <w:rFonts w:hint="default"/>
+      </w:rPr>
+    </w:lvl>
+  </w:abstractNum>
+  <w:abstractNum w:abstractNumId="5" w15:restartNumberingAfterBreak="0">
     <w:nsid w:val="499650D4"/>
     <w:multiLevelType w:val="multilevel"/>
     <w:tmpl w:val="95A68556"/>
@@ -8109,7 +9466,6 @@
       <w:lvlJc w:val="left"/>
       <w:pPr>
         <w:ind w:left="1209" w:hanging="370"/>
-        <w:jc w:val="left"/>
       </w:pPr>
       <w:rPr>
         <w:rFonts w:hint="default"/>
@@ -8122,7 +9478,6 @@
       <w:lvlJc w:val="left"/>
       <w:pPr>
         <w:ind w:left="1209" w:hanging="370"/>
-        <w:jc w:val="left"/>
       </w:pPr>
       <w:rPr>
         <w:rFonts w:ascii="Times New Roman" w:eastAsia="Times New Roman" w:hAnsi="Times New Roman" w:cs="Times New Roman" w:hint="default"/>
@@ -8214,23 +9569,252 @@
       </w:rPr>
     </w:lvl>
   </w:abstractNum>
-  <w:num w:numId="1">
+  <w:abstractNum w:abstractNumId="6" w15:restartNumberingAfterBreak="0">
+    <w:nsid w:val="581325EE"/>
+    <w:multiLevelType w:val="multilevel"/>
+    <w:tmpl w:val="81E47430"/>
+    <w:lvl w:ilvl="0">
+      <w:start w:val="2"/>
+      <w:numFmt w:val="decimal"/>
+      <w:lvlText w:val="%1"/>
+      <w:lvlJc w:val="left"/>
+      <w:pPr>
+        <w:ind w:left="765" w:hanging="646"/>
+      </w:pPr>
+      <w:rPr>
+        <w:rFonts w:hint="default"/>
+      </w:rPr>
+    </w:lvl>
+    <w:lvl w:ilvl="1">
+      <w:start w:val="1"/>
+      <w:numFmt w:val="decimal"/>
+      <w:lvlText w:val="2.%2"/>
+      <w:lvlJc w:val="left"/>
+      <w:pPr>
+        <w:ind w:left="559" w:hanging="440"/>
+      </w:pPr>
+      <w:rPr>
+        <w:rFonts w:hint="eastAsia"/>
+      </w:rPr>
+    </w:lvl>
+    <w:lvl w:ilvl="2">
+      <w:numFmt w:val="bullet"/>
+      <w:lvlText w:val="•"/>
+      <w:lvlJc w:val="left"/>
+      <w:pPr>
+        <w:ind w:left="2461" w:hanging="646"/>
+      </w:pPr>
+      <w:rPr>
+        <w:rFonts w:hint="default"/>
+      </w:rPr>
+    </w:lvl>
+    <w:lvl w:ilvl="3">
+      <w:numFmt w:val="bullet"/>
+      <w:lvlText w:val="•"/>
+      <w:lvlJc w:val="left"/>
+      <w:pPr>
+        <w:ind w:left="3311" w:hanging="646"/>
+      </w:pPr>
+      <w:rPr>
+        <w:rFonts w:hint="default"/>
+      </w:rPr>
+    </w:lvl>
+    <w:lvl w:ilvl="4">
+      <w:numFmt w:val="bullet"/>
+      <w:lvlText w:val="•"/>
+      <w:lvlJc w:val="left"/>
+      <w:pPr>
+        <w:ind w:left="4162" w:hanging="646"/>
+      </w:pPr>
+      <w:rPr>
+        <w:rFonts w:hint="default"/>
+      </w:rPr>
+    </w:lvl>
+    <w:lvl w:ilvl="5">
+      <w:numFmt w:val="bullet"/>
+      <w:lvlText w:val="•"/>
+      <w:lvlJc w:val="left"/>
+      <w:pPr>
+        <w:ind w:left="5012" w:hanging="646"/>
+      </w:pPr>
+      <w:rPr>
+        <w:rFonts w:hint="default"/>
+      </w:rPr>
+    </w:lvl>
+    <w:lvl w:ilvl="6">
+      <w:numFmt w:val="bullet"/>
+      <w:lvlText w:val="•"/>
+      <w:lvlJc w:val="left"/>
+      <w:pPr>
+        <w:ind w:left="5863" w:hanging="646"/>
+      </w:pPr>
+      <w:rPr>
+        <w:rFonts w:hint="default"/>
+      </w:rPr>
+    </w:lvl>
+    <w:lvl w:ilvl="7">
+      <w:numFmt w:val="bullet"/>
+      <w:lvlText w:val="•"/>
+      <w:lvlJc w:val="left"/>
+      <w:pPr>
+        <w:ind w:left="6713" w:hanging="646"/>
+      </w:pPr>
+      <w:rPr>
+        <w:rFonts w:hint="default"/>
+      </w:rPr>
+    </w:lvl>
+    <w:lvl w:ilvl="8">
+      <w:numFmt w:val="bullet"/>
+      <w:lvlText w:val="•"/>
+      <w:lvlJc w:val="left"/>
+      <w:pPr>
+        <w:ind w:left="7564" w:hanging="646"/>
+      </w:pPr>
+      <w:rPr>
+        <w:rFonts w:hint="default"/>
+      </w:rPr>
+    </w:lvl>
+  </w:abstractNum>
+  <w:abstractNum w:abstractNumId="7" w15:restartNumberingAfterBreak="0">
+    <w:nsid w:val="653202FA"/>
+    <w:multiLevelType w:val="multilevel"/>
+    <w:tmpl w:val="9C1A3354"/>
+    <w:lvl w:ilvl="0">
+      <w:start w:val="2"/>
+      <w:numFmt w:val="decimal"/>
+      <w:lvlText w:val="%1"/>
+      <w:lvlJc w:val="left"/>
+      <w:pPr>
+        <w:ind w:left="765" w:hanging="646"/>
+      </w:pPr>
+      <w:rPr>
+        <w:rFonts w:hint="default"/>
+      </w:rPr>
+    </w:lvl>
+    <w:lvl w:ilvl="1">
+      <w:start w:val="1"/>
+      <w:numFmt w:val="decimal"/>
+      <w:lvlText w:val="1.%2"/>
+      <w:lvlJc w:val="left"/>
+      <w:pPr>
+        <w:ind w:left="765" w:hanging="646"/>
+      </w:pPr>
+      <w:rPr>
+        <w:rFonts w:ascii="Times New Roman" w:eastAsia="ＭＳ 明朝" w:hAnsi="Times New Roman" w:cs="Times New Roman" w:hint="default"/>
+        <w:b/>
+        <w:bCs/>
+        <w:w w:val="102"/>
+        <w:sz w:val="28"/>
+        <w:szCs w:val="28"/>
+      </w:rPr>
+    </w:lvl>
+    <w:lvl w:ilvl="2">
+      <w:numFmt w:val="bullet"/>
+      <w:lvlText w:val="•"/>
+      <w:lvlJc w:val="left"/>
+      <w:pPr>
+        <w:ind w:left="2461" w:hanging="646"/>
+      </w:pPr>
+      <w:rPr>
+        <w:rFonts w:hint="default"/>
+      </w:rPr>
+    </w:lvl>
+    <w:lvl w:ilvl="3">
+      <w:numFmt w:val="bullet"/>
+      <w:lvlText w:val="•"/>
+      <w:lvlJc w:val="left"/>
+      <w:pPr>
+        <w:ind w:left="3311" w:hanging="646"/>
+      </w:pPr>
+      <w:rPr>
+        <w:rFonts w:hint="default"/>
+      </w:rPr>
+    </w:lvl>
+    <w:lvl w:ilvl="4">
+      <w:numFmt w:val="bullet"/>
+      <w:lvlText w:val="•"/>
+      <w:lvlJc w:val="left"/>
+      <w:pPr>
+        <w:ind w:left="4162" w:hanging="646"/>
+      </w:pPr>
+      <w:rPr>
+        <w:rFonts w:hint="default"/>
+      </w:rPr>
+    </w:lvl>
+    <w:lvl w:ilvl="5">
+      <w:numFmt w:val="bullet"/>
+      <w:lvlText w:val="•"/>
+      <w:lvlJc w:val="left"/>
+      <w:pPr>
+        <w:ind w:left="5012" w:hanging="646"/>
+      </w:pPr>
+      <w:rPr>
+        <w:rFonts w:hint="default"/>
+      </w:rPr>
+    </w:lvl>
+    <w:lvl w:ilvl="6">
+      <w:numFmt w:val="bullet"/>
+      <w:lvlText w:val="•"/>
+      <w:lvlJc w:val="left"/>
+      <w:pPr>
+        <w:ind w:left="5863" w:hanging="646"/>
+      </w:pPr>
+      <w:rPr>
+        <w:rFonts w:hint="default"/>
+      </w:rPr>
+    </w:lvl>
+    <w:lvl w:ilvl="7">
+      <w:numFmt w:val="bullet"/>
+      <w:lvlText w:val="•"/>
+      <w:lvlJc w:val="left"/>
+      <w:pPr>
+        <w:ind w:left="6713" w:hanging="646"/>
+      </w:pPr>
+      <w:rPr>
+        <w:rFonts w:hint="default"/>
+      </w:rPr>
+    </w:lvl>
+    <w:lvl w:ilvl="8">
+      <w:numFmt w:val="bullet"/>
+      <w:lvlText w:val="•"/>
+      <w:lvlJc w:val="left"/>
+      <w:pPr>
+        <w:ind w:left="7564" w:hanging="646"/>
+      </w:pPr>
+      <w:rPr>
+        <w:rFonts w:hint="default"/>
+      </w:rPr>
+    </w:lvl>
+  </w:abstractNum>
+  <w:num w:numId="1" w16cid:durableId="1948347147">
     <w:abstractNumId w:val="0"/>
   </w:num>
-  <w:num w:numId="2">
+  <w:num w:numId="2" w16cid:durableId="823667503">
+    <w:abstractNumId w:val="5"/>
+  </w:num>
+  <w:num w:numId="3" w16cid:durableId="945233197">
+    <w:abstractNumId w:val="2"/>
+  </w:num>
+  <w:num w:numId="4" w16cid:durableId="1651249021">
     <w:abstractNumId w:val="3"/>
   </w:num>
-  <w:num w:numId="3">
+  <w:num w:numId="5" w16cid:durableId="1719475489">
+    <w:abstractNumId w:val="7"/>
+  </w:num>
+  <w:num w:numId="6" w16cid:durableId="150601973">
+    <w:abstractNumId w:val="6"/>
+  </w:num>
+  <w:num w:numId="7" w16cid:durableId="527259885">
+    <w:abstractNumId w:val="4"/>
+  </w:num>
+  <w:num w:numId="8" w16cid:durableId="1148326161">
     <w:abstractNumId w:val="1"/>
-  </w:num>
-  <w:num w:numId="4">
-    <w:abstractNumId w:val="2"/>
   </w:num>
 </w:numbering>
 </file>
 
 <file path=word/styles.xml><?xml version="1.0" encoding="utf-8"?>
-<w:styles xmlns:mc="http://schemas.openxmlformats.org/markup-compatibility/2006" xmlns:r="http://schemas.openxmlformats.org/officeDocument/2006/relationships" xmlns:w="http://schemas.openxmlformats.org/wordprocessingml/2006/main" xmlns:w14="http://schemas.microsoft.com/office/word/2010/wordml" xmlns:w15="http://schemas.microsoft.com/office/word/2012/wordml" xmlns:w16cid="http://schemas.microsoft.com/office/word/2016/wordml/cid" xmlns:w16se="http://schemas.microsoft.com/office/word/2015/wordml/symex" mc:Ignorable="w14 w15 w16se w16cid">
+<w:styles xmlns:mc="http://schemas.openxmlformats.org/markup-compatibility/2006" xmlns:r="http://schemas.openxmlformats.org/officeDocument/2006/relationships" xmlns:w="http://schemas.openxmlformats.org/wordprocessingml/2006/main" xmlns:w14="http://schemas.microsoft.com/office/word/2010/wordml" xmlns:w15="http://schemas.microsoft.com/office/word/2012/wordml" xmlns:w16cex="http://schemas.microsoft.com/office/word/2018/wordml/cex" xmlns:w16cid="http://schemas.microsoft.com/office/word/2016/wordml/cid" xmlns:w16="http://schemas.microsoft.com/office/word/2018/wordml" xmlns:w16sdtdh="http://schemas.microsoft.com/office/word/2020/wordml/sdtdatahash" xmlns:w16se="http://schemas.microsoft.com/office/word/2015/wordml/symex" mc:Ignorable="w14 w15 w16se w16cid w16 w16cex w16sdtdh">
   <w:docDefaults>
     <w:rPrDefault>
       <w:rPr>
@@ -8248,7 +9832,7 @@
       </w:pPr>
     </w:pPrDefault>
   </w:docDefaults>
-  <w:latentStyles w:defLockedState="0" w:defUIPriority="99" w:defSemiHidden="0" w:defUnhideWhenUsed="0" w:defQFormat="0" w:count="375">
+  <w:latentStyles w:defLockedState="0" w:defUIPriority="99" w:defSemiHidden="0" w:defUnhideWhenUsed="0" w:defQFormat="0" w:count="376">
     <w:lsdException w:name="Normal" w:uiPriority="0" w:qFormat="1"/>
     <w:lsdException w:name="heading 1" w:uiPriority="9" w:qFormat="1"/>
     <w:lsdException w:name="heading 2" w:semiHidden="1" w:uiPriority="9" w:unhideWhenUsed="1" w:qFormat="1"/>
@@ -8624,6 +10208,7 @@
     <w:lsdException w:name="Smart Hyperlink" w:semiHidden="1" w:unhideWhenUsed="1"/>
     <w:lsdException w:name="Hashtag" w:semiHidden="1" w:unhideWhenUsed="1"/>
     <w:lsdException w:name="Unresolved Mention" w:semiHidden="1" w:unhideWhenUsed="1"/>
+    <w:lsdException w:name="Smart Link" w:semiHidden="1" w:unhideWhenUsed="1"/>
   </w:latentStyles>
   <w:style w:type="paragraph" w:default="1" w:styleId="a">
     <w:name w:val="Normal"/>
@@ -8652,6 +10237,7 @@
   <w:style w:type="paragraph" w:styleId="2">
     <w:name w:val="heading 2"/>
     <w:basedOn w:val="a"/>
+    <w:link w:val="20"/>
     <w:uiPriority w:val="9"/>
     <w:unhideWhenUsed/>
     <w:qFormat/>
@@ -8703,7 +10289,6 @@
   <w:style w:type="character" w:default="1" w:styleId="a0">
     <w:name w:val="Default Paragraph Font"/>
     <w:uiPriority w:val="1"/>
-    <w:semiHidden/>
     <w:unhideWhenUsed/>
   </w:style>
   <w:style w:type="table" w:default="1" w:styleId="a1">
@@ -8757,7 +10342,7 @@
       <w:bCs/>
     </w:rPr>
   </w:style>
-  <w:style w:type="paragraph" w:styleId="20">
+  <w:style w:type="paragraph" w:styleId="21">
     <w:name w:val="toc 2"/>
     <w:basedOn w:val="a"/>
     <w:uiPriority w:val="1"/>
@@ -8770,10 +10355,11 @@
   <w:style w:type="paragraph" w:styleId="a3">
     <w:name w:val="Body Text"/>
     <w:basedOn w:val="a"/>
+    <w:link w:val="a4"/>
     <w:uiPriority w:val="1"/>
     <w:qFormat/>
   </w:style>
-  <w:style w:type="paragraph" w:styleId="a4">
+  <w:style w:type="paragraph" w:styleId="a5">
     <w:name w:val="List Paragraph"/>
     <w:basedOn w:val="a"/>
     <w:uiPriority w:val="1"/>
@@ -8792,10 +10378,10 @@
       <w:jc w:val="center"/>
     </w:pPr>
   </w:style>
-  <w:style w:type="paragraph" w:styleId="a5">
+  <w:style w:type="paragraph" w:styleId="a6">
     <w:name w:val="header"/>
     <w:basedOn w:val="a"/>
-    <w:link w:val="a6"/>
+    <w:link w:val="a7"/>
     <w:uiPriority w:val="99"/>
     <w:unhideWhenUsed/>
     <w:rsid w:val="00681437"/>
@@ -8807,20 +10393,20 @@
       <w:snapToGrid w:val="0"/>
     </w:pPr>
   </w:style>
-  <w:style w:type="character" w:customStyle="1" w:styleId="a6">
+  <w:style w:type="character" w:customStyle="1" w:styleId="a7">
     <w:name w:val="ヘッダー (文字)"/>
     <w:basedOn w:val="a0"/>
-    <w:link w:val="a5"/>
+    <w:link w:val="a6"/>
     <w:uiPriority w:val="99"/>
     <w:rsid w:val="00681437"/>
     <w:rPr>
       <w:rFonts w:ascii="Times New Roman" w:eastAsia="Times New Roman" w:hAnsi="Times New Roman" w:cs="Times New Roman"/>
     </w:rPr>
   </w:style>
-  <w:style w:type="paragraph" w:styleId="a7">
+  <w:style w:type="paragraph" w:styleId="a8">
     <w:name w:val="footer"/>
     <w:basedOn w:val="a"/>
-    <w:link w:val="a8"/>
+    <w:link w:val="a9"/>
     <w:uiPriority w:val="99"/>
     <w:unhideWhenUsed/>
     <w:rsid w:val="00681437"/>
@@ -8832,15 +10418,44 @@
       <w:snapToGrid w:val="0"/>
     </w:pPr>
   </w:style>
-  <w:style w:type="character" w:customStyle="1" w:styleId="a8">
+  <w:style w:type="character" w:customStyle="1" w:styleId="a9">
     <w:name w:val="フッター (文字)"/>
     <w:basedOn w:val="a0"/>
-    <w:link w:val="a7"/>
+    <w:link w:val="a8"/>
     <w:uiPriority w:val="99"/>
     <w:rsid w:val="00681437"/>
     <w:rPr>
       <w:rFonts w:ascii="Times New Roman" w:eastAsia="Times New Roman" w:hAnsi="Times New Roman" w:cs="Times New Roman"/>
     </w:rPr>
+  </w:style>
+  <w:style w:type="character" w:customStyle="1" w:styleId="20">
+    <w:name w:val="見出し 2 (文字)"/>
+    <w:basedOn w:val="a0"/>
+    <w:link w:val="2"/>
+    <w:uiPriority w:val="9"/>
+    <w:rsid w:val="0009627B"/>
+    <w:rPr>
+      <w:rFonts w:ascii="Times New Roman" w:eastAsia="Times New Roman" w:hAnsi="Times New Roman" w:cs="Times New Roman"/>
+      <w:b/>
+      <w:bCs/>
+      <w:sz w:val="28"/>
+      <w:szCs w:val="28"/>
+    </w:rPr>
+  </w:style>
+  <w:style w:type="character" w:customStyle="1" w:styleId="a4">
+    <w:name w:val="本文 (文字)"/>
+    <w:basedOn w:val="a0"/>
+    <w:link w:val="a3"/>
+    <w:uiPriority w:val="1"/>
+    <w:rsid w:val="004611C2"/>
+    <w:rPr>
+      <w:rFonts w:ascii="Times New Roman" w:eastAsia="Times New Roman" w:hAnsi="Times New Roman" w:cs="Times New Roman"/>
+    </w:rPr>
+  </w:style>
+  <w:style w:type="character" w:customStyle="1" w:styleId="link-annotation-unknown-block-id--633848099">
+    <w:name w:val="link-annotation-unknown-block-id--633848099"/>
+    <w:basedOn w:val="a0"/>
+    <w:rsid w:val="00340635"/>
   </w:style>
 </w:styles>
 </file>

</xml_diff>